<commit_message>
Added different UI elements - created Game Over panel - added scrolling background - edited line image
Ball
- added current max speed for speed ramp, but still keeping
a cap on the max speed it can ramp up to.
</commit_message>
<xml_diff>
--- a/Keepy-Uppy Game Design Template.docx
+++ b/Keepy-Uppy Game Design Template.docx
@@ -546,12 +546,70 @@
           <w:sz w:val="20"/>
         </w:rPr>
       </w:pPr>
-      <w:r>
-        <w:rPr>
-          <w:i/>
-          <w:sz w:val="20"/>
-        </w:rPr>
-        <w:t>The target platform for this game is both PC and mobile and will be created using Unity.</w:t>
+      <w:commentRangeStart w:id="0"/>
+      <w:r>
+        <w:rPr>
+          <w:i/>
+          <w:strike/>
+          <w:sz w:val="20"/>
+        </w:rPr>
+        <w:t xml:space="preserve">The target platform for this game is both PC and mobile and will </w:t>
+      </w:r>
+      <w:proofErr w:type="gramStart"/>
+      <w:r>
+        <w:rPr>
+          <w:i/>
+          <w:strike/>
+          <w:sz w:val="20"/>
+        </w:rPr>
+        <w:t>be created</w:t>
+      </w:r>
+      <w:proofErr w:type="gramEnd"/>
+      <w:r>
+        <w:rPr>
+          <w:i/>
+          <w:strike/>
+          <w:sz w:val="20"/>
+        </w:rPr>
+        <w:t xml:space="preserve"> using Unity.</w:t>
+      </w:r>
+      <w:commentRangeEnd w:id="0"/>
+      <w:r>
+        <w:rPr>
+          <w:rStyle w:val="CommentReference"/>
+        </w:rPr>
+        <w:commentReference w:id="0"/>
+      </w:r>
+    </w:p>
+    <w:p>
+      <w:pPr>
+        <w:rPr>
+          <w:i/>
+          <w:sz w:val="20"/>
+        </w:rPr>
+      </w:pPr>
+      <w:r>
+        <w:rPr>
+          <w:i/>
+          <w:sz w:val="20"/>
+        </w:rPr>
+        <w:t xml:space="preserve">The target platform for this game is PC and will </w:t>
+      </w:r>
+      <w:proofErr w:type="gramStart"/>
+      <w:r>
+        <w:rPr>
+          <w:i/>
+          <w:sz w:val="20"/>
+        </w:rPr>
+        <w:t>be created</w:t>
+      </w:r>
+      <w:proofErr w:type="gramEnd"/>
+      <w:r>
+        <w:rPr>
+          <w:i/>
+          <w:sz w:val="20"/>
+        </w:rPr>
+        <w:t xml:space="preserve"> using Unity.</w:t>
       </w:r>
     </w:p>
     <w:p>
@@ -868,31 +926,162 @@
           <w:i/>
           <w:sz w:val="20"/>
         </w:rPr>
-        <w:t>How does the player move through the game, literally and figuratively</w:t>
-      </w:r>
-      <w:r>
-        <w:rPr>
-          <w:i/>
-          <w:sz w:val="20"/>
-        </w:rPr>
-        <w:t>, from tutorial to end</w:t>
-      </w:r>
-      <w:r>
-        <w:rPr>
-          <w:i/>
-          <w:sz w:val="20"/>
-        </w:rPr>
-        <w:t>? What are their short-term and long-term goals (explicit or implicit)? How do these support the game concept, style, and player-fantasy?</w:t>
-      </w:r>
-    </w:p>
-    <w:p>
-      <w:pPr>
-        <w:rPr>
-          <w:i/>
-          <w:color w:val="7F7F7F" w:themeColor="text1" w:themeTint="80"/>
-          <w:sz w:val="20"/>
-        </w:rPr>
-      </w:pPr>
+        <w:t xml:space="preserve">The player will </w:t>
+      </w:r>
+      <w:proofErr w:type="gramStart"/>
+      <w:r>
+        <w:rPr>
+          <w:i/>
+          <w:sz w:val="20"/>
+        </w:rPr>
+        <w:t>be greeted</w:t>
+      </w:r>
+      <w:proofErr w:type="gramEnd"/>
+      <w:r>
+        <w:rPr>
+          <w:i/>
+          <w:sz w:val="20"/>
+        </w:rPr>
+        <w:t xml:space="preserve"> by a “Welcome” screen that has a “Play” button as the largest button on top, then an “Upgrades” button</w:t>
+      </w:r>
+      <w:r>
+        <w:rPr>
+          <w:i/>
+          <w:sz w:val="20"/>
+        </w:rPr>
+        <w:t xml:space="preserve"> and an</w:t>
+      </w:r>
+      <w:r>
+        <w:rPr>
+          <w:i/>
+          <w:sz w:val="20"/>
+        </w:rPr>
+        <w:t xml:space="preserve"> “Options” button.</w:t>
+      </w:r>
+    </w:p>
+    <w:p>
+      <w:pPr>
+        <w:rPr>
+          <w:i/>
+          <w:sz w:val="20"/>
+        </w:rPr>
+      </w:pPr>
+    </w:p>
+    <w:p>
+      <w:pPr>
+        <w:rPr>
+          <w:i/>
+          <w:sz w:val="20"/>
+        </w:rPr>
+      </w:pPr>
+      <w:r>
+        <w:rPr>
+          <w:i/>
+          <w:sz w:val="20"/>
+        </w:rPr>
+        <w:t>Upon pressing “Play</w:t>
+      </w:r>
+      <w:proofErr w:type="gramStart"/>
+      <w:r>
+        <w:rPr>
+          <w:i/>
+          <w:sz w:val="20"/>
+        </w:rPr>
+        <w:t>”,</w:t>
+      </w:r>
+      <w:proofErr w:type="gramEnd"/>
+      <w:r>
+        <w:rPr>
+          <w:i/>
+          <w:sz w:val="20"/>
+        </w:rPr>
+        <w:t xml:space="preserve"> the game starts where a ball will drop, and the player will click and drag on the play area to create a line. When the ball hits the line, the line will disappear. The player will </w:t>
+      </w:r>
+      <w:proofErr w:type="gramStart"/>
+      <w:r>
+        <w:rPr>
+          <w:i/>
+          <w:sz w:val="20"/>
+        </w:rPr>
+        <w:t>be limited</w:t>
+      </w:r>
+      <w:proofErr w:type="gramEnd"/>
+      <w:r>
+        <w:rPr>
+          <w:i/>
+          <w:sz w:val="20"/>
+        </w:rPr>
+        <w:t xml:space="preserve"> to one line initially, with plans to have upgrades to allow more lines to be drawn at the same time. Once the player loses all their lives, a “Game Over” screen will appear with the same options as the “Welcome” screen.</w:t>
+      </w:r>
+    </w:p>
+    <w:p>
+      <w:pPr>
+        <w:rPr>
+          <w:i/>
+          <w:sz w:val="20"/>
+        </w:rPr>
+      </w:pPr>
+    </w:p>
+    <w:p>
+      <w:pPr>
+        <w:rPr>
+          <w:i/>
+          <w:sz w:val="20"/>
+        </w:rPr>
+      </w:pPr>
+      <w:r>
+        <w:rPr>
+          <w:i/>
+          <w:sz w:val="20"/>
+        </w:rPr>
+        <w:t xml:space="preserve"> The “Upgrades” button will open a menu with different selections where the player can purchase upgrades to make the game easier, such as lowering the final speed limit of the ball, being able to place multiple lines, and purchasing and upgrading a shield at the bottom of the screen to save the player if they miss the ball.</w:t>
+      </w:r>
+    </w:p>
+    <w:p>
+      <w:pPr>
+        <w:rPr>
+          <w:i/>
+          <w:sz w:val="20"/>
+        </w:rPr>
+      </w:pPr>
+    </w:p>
+    <w:p>
+      <w:pPr>
+        <w:rPr>
+          <w:i/>
+          <w:sz w:val="20"/>
+        </w:rPr>
+      </w:pPr>
+      <w:r>
+        <w:rPr>
+          <w:i/>
+          <w:sz w:val="20"/>
+        </w:rPr>
+        <w:t>The “Options” menu will allow players to turn the sound on or off.</w:t>
+      </w:r>
+      <w:r>
+        <w:rPr>
+          <w:i/>
+          <w:sz w:val="20"/>
+        </w:rPr>
+        <w:t xml:space="preserve"> If development time allows, I plan </w:t>
+      </w:r>
+      <w:proofErr w:type="gramStart"/>
+      <w:r>
+        <w:rPr>
+          <w:i/>
+          <w:sz w:val="20"/>
+        </w:rPr>
+        <w:t>on having</w:t>
+      </w:r>
+      <w:proofErr w:type="gramEnd"/>
+      <w:r>
+        <w:rPr>
+          <w:i/>
+          <w:sz w:val="20"/>
+        </w:rPr>
+        <w:t xml:space="preserve"> different customization options where the player can change the background, ball sprite, and line sprite.</w:t>
+      </w:r>
     </w:p>
     <w:p>
       <w:pPr>
@@ -914,56 +1103,68 @@
     </w:p>
     <w:p>
       <w:pPr>
-        <w:rPr>
-          <w:i/>
-          <w:sz w:val="20"/>
-        </w:rPr>
-      </w:pPr>
-      <w:r>
-        <w:rPr>
-          <w:i/>
-          <w:sz w:val="20"/>
-        </w:rPr>
-        <w:t xml:space="preserve">UX sketch of player’s actions in the game – </w:t>
-      </w:r>
-      <w:r>
-        <w:rPr>
-          <w:b/>
-          <w:i/>
-          <w:sz w:val="20"/>
-        </w:rPr>
-        <w:t xml:space="preserve">be specific. </w:t>
-      </w:r>
-      <w:r>
-        <w:rPr>
-          <w:i/>
-          <w:sz w:val="20"/>
-        </w:rPr>
-        <w:t>What is th</w:t>
-      </w:r>
-      <w:r>
-        <w:rPr>
-          <w:i/>
-          <w:sz w:val="20"/>
-        </w:rPr>
-        <w:t>e player doing moment-by-moment? How does the player move through the world? How does physics/combat/etc. work?</w:t>
-      </w:r>
-    </w:p>
-    <w:p>
-      <w:pPr>
-        <w:rPr>
-          <w:i/>
-          <w:color w:val="7F7F7F" w:themeColor="text1" w:themeTint="80"/>
-          <w:sz w:val="20"/>
-        </w:rPr>
-      </w:pPr>
-    </w:p>
-    <w:p/>
+        <w:pStyle w:val="NormalWeb"/>
+      </w:pPr>
+      <w:r>
+        <w:rPr>
+          <w:noProof/>
+        </w:rPr>
+        <w:drawing>
+          <wp:inline distT="0" distB="0" distL="0" distR="0" wp14:anchorId="7B9E75FD" wp14:editId="71FAE962">
+            <wp:extent cx="5943600" cy="5621020"/>
+            <wp:effectExtent l="0" t="0" r="0" b="0"/>
+            <wp:docPr id="1956791572" name="Picture 2"/>
+            <wp:cNvGraphicFramePr>
+              <a:graphicFrameLocks xmlns:a="http://schemas.openxmlformats.org/drawingml/2006/main" noChangeAspect="1"/>
+            </wp:cNvGraphicFramePr>
+            <a:graphic xmlns:a="http://schemas.openxmlformats.org/drawingml/2006/main">
+              <a:graphicData uri="http://schemas.openxmlformats.org/drawingml/2006/picture">
+                <pic:pic xmlns:pic="http://schemas.openxmlformats.org/drawingml/2006/picture">
+                  <pic:nvPicPr>
+                    <pic:cNvPr id="0" name="Picture 3"/>
+                    <pic:cNvPicPr>
+                      <a:picLocks noChangeAspect="1" noChangeArrowheads="1"/>
+                    </pic:cNvPicPr>
+                  </pic:nvPicPr>
+                  <pic:blipFill>
+                    <a:blip r:embed="rId9" cstate="print">
+                      <a:extLst>
+                        <a:ext uri="{28A0092B-C50C-407E-A947-70E740481C1C}">
+                          <a14:useLocalDpi xmlns:a14="http://schemas.microsoft.com/office/drawing/2010/main" val="0"/>
+                        </a:ext>
+                      </a:extLst>
+                    </a:blip>
+                    <a:srcRect/>
+                    <a:stretch>
+                      <a:fillRect/>
+                    </a:stretch>
+                  </pic:blipFill>
+                  <pic:spPr bwMode="auto">
+                    <a:xfrm>
+                      <a:off x="0" y="0"/>
+                      <a:ext cx="5943600" cy="5621020"/>
+                    </a:xfrm>
+                    <a:prstGeom prst="rect">
+                      <a:avLst/>
+                    </a:prstGeom>
+                    <a:noFill/>
+                    <a:ln>
+                      <a:noFill/>
+                    </a:ln>
+                  </pic:spPr>
+                </pic:pic>
+              </a:graphicData>
+            </a:graphic>
+          </wp:inline>
+        </w:drawing>
+      </w:r>
+    </w:p>
     <w:p>
       <w:pPr>
         <w:pStyle w:val="Heading2"/>
       </w:pPr>
       <w:r>
+        <w:lastRenderedPageBreak/>
         <w:t>(Module 4)</w:t>
       </w:r>
       <w:r>
@@ -1226,12 +1427,14 @@
         </w:tabs>
         <w:rPr>
           <w:i/>
-          <w:sz w:val="20"/>
-        </w:rPr>
-      </w:pPr>
-      <w:r>
-        <w:rPr>
-          <w:i/>
+          <w:strike/>
+          <w:sz w:val="20"/>
+        </w:rPr>
+      </w:pPr>
+      <w:r>
+        <w:rPr>
+          <w:i/>
+          <w:strike/>
           <w:sz w:val="20"/>
         </w:rPr>
         <w:t>- y-Velocity past threshold (TBD): falling noise</w:t>
@@ -1453,7 +1656,23 @@
           <w:i/>
           <w:sz w:val="20"/>
         </w:rPr>
-        <w:t xml:space="preserve"> lifts mouse button 1 or finger, it activates the collider and sets its bounds to match the line.</w:t>
+        <w:t xml:space="preserve"> lifts mouse button </w:t>
+      </w:r>
+      <w:proofErr w:type="gramStart"/>
+      <w:r>
+        <w:rPr>
+          <w:i/>
+          <w:sz w:val="20"/>
+        </w:rPr>
+        <w:t>1</w:t>
+      </w:r>
+      <w:proofErr w:type="gramEnd"/>
+      <w:r>
+        <w:rPr>
+          <w:i/>
+          <w:sz w:val="20"/>
+        </w:rPr>
+        <w:t xml:space="preserve"> or finger, it activates the collider and sets its bounds to match the line.</w:t>
       </w:r>
     </w:p>
     <w:p>
@@ -1531,7 +1750,23 @@
           <w:i/>
           <w:sz w:val="20"/>
         </w:rPr>
-        <w:t>Each line has a max length. Starts at (TBD) and can be upgraded to (TBD)</w:t>
+        <w:t xml:space="preserve">Each line has a max length. Starts at (TBD) and can </w:t>
+      </w:r>
+      <w:proofErr w:type="gramStart"/>
+      <w:r>
+        <w:rPr>
+          <w:i/>
+          <w:sz w:val="20"/>
+        </w:rPr>
+        <w:t>be upgraded</w:t>
+      </w:r>
+      <w:proofErr w:type="gramEnd"/>
+      <w:r>
+        <w:rPr>
+          <w:i/>
+          <w:sz w:val="20"/>
+        </w:rPr>
+        <w:t xml:space="preserve"> to (TBD)</w:t>
       </w:r>
     </w:p>
     <w:p>
@@ -1586,15 +1821,33 @@
         <w:ind w:firstLine="0"/>
         <w:rPr>
           <w:i/>
-          <w:sz w:val="20"/>
-        </w:rPr>
-      </w:pPr>
-      <w:r>
-        <w:rPr>
-          <w:i/>
-          <w:sz w:val="20"/>
-        </w:rPr>
-        <w:t>Power-ups</w:t>
+          <w:strike/>
+          <w:sz w:val="20"/>
+        </w:rPr>
+      </w:pPr>
+      <w:r>
+        <w:rPr>
+          <w:i/>
+          <w:sz w:val="20"/>
+        </w:rPr>
+        <w:t xml:space="preserve"> </w:t>
+      </w:r>
+      <w:commentRangeStart w:id="1"/>
+      <w:r>
+        <w:rPr>
+          <w:i/>
+          <w:strike/>
+          <w:sz w:val="20"/>
+        </w:rPr>
+        <w:t>Power-</w:t>
+      </w:r>
+      <w:r>
+        <w:rPr>
+          <w:i/>
+          <w:strike/>
+          <w:sz w:val="20"/>
+        </w:rPr>
+        <w:t>ups</w:t>
       </w:r>
     </w:p>
     <w:p>
@@ -1609,12 +1862,14 @@
         </w:tabs>
         <w:rPr>
           <w:i/>
-          <w:sz w:val="20"/>
-        </w:rPr>
-      </w:pPr>
-      <w:r>
-        <w:rPr>
-          <w:i/>
+          <w:strike/>
+          <w:sz w:val="20"/>
+        </w:rPr>
+      </w:pPr>
+      <w:r>
+        <w:rPr>
+          <w:i/>
+          <w:strike/>
           <w:sz w:val="20"/>
         </w:rPr>
         <w:t>Spawn randomly in top 75% of play area</w:t>
@@ -1632,12 +1887,14 @@
         </w:tabs>
         <w:rPr>
           <w:i/>
-          <w:sz w:val="20"/>
-        </w:rPr>
-      </w:pPr>
-      <w:r>
-        <w:rPr>
-          <w:i/>
+          <w:strike/>
+          <w:sz w:val="20"/>
+        </w:rPr>
+      </w:pPr>
+      <w:r>
+        <w:rPr>
+          <w:i/>
+          <w:strike/>
           <w:sz w:val="20"/>
         </w:rPr>
         <w:t xml:space="preserve">Will activate when ball hits </w:t>
@@ -1646,6 +1903,7 @@
       <w:r>
         <w:rPr>
           <w:i/>
+          <w:strike/>
           <w:sz w:val="20"/>
         </w:rPr>
         <w:t>it</w:t>
@@ -1664,12 +1922,14 @@
         </w:tabs>
         <w:rPr>
           <w:i/>
-          <w:sz w:val="20"/>
-        </w:rPr>
-      </w:pPr>
-      <w:r>
-        <w:rPr>
-          <w:i/>
+          <w:strike/>
+          <w:sz w:val="20"/>
+        </w:rPr>
+      </w:pPr>
+      <w:r>
+        <w:rPr>
+          <w:i/>
+          <w:strike/>
           <w:sz w:val="20"/>
         </w:rPr>
         <w:t xml:space="preserve">Activates at random intervals between 10 and 30 </w:t>
@@ -1678,6 +1938,7 @@
       <w:r>
         <w:rPr>
           <w:i/>
+          <w:strike/>
           <w:sz w:val="20"/>
         </w:rPr>
         <w:t>seconds</w:t>
@@ -1696,12 +1957,14 @@
         </w:tabs>
         <w:rPr>
           <w:i/>
-          <w:sz w:val="20"/>
-        </w:rPr>
-      </w:pPr>
-      <w:r>
-        <w:rPr>
-          <w:i/>
+          <w:strike/>
+          <w:sz w:val="20"/>
+        </w:rPr>
+      </w:pPr>
+      <w:r>
+        <w:rPr>
+          <w:i/>
+          <w:strike/>
           <w:sz w:val="20"/>
         </w:rPr>
         <w:t xml:space="preserve">Can be upgraded to shorten </w:t>
@@ -1710,6 +1973,7 @@
       <w:r>
         <w:rPr>
           <w:i/>
+          <w:strike/>
           <w:sz w:val="20"/>
         </w:rPr>
         <w:t>intervals</w:t>
@@ -1728,12 +1992,14 @@
         </w:tabs>
         <w:rPr>
           <w:i/>
-          <w:sz w:val="20"/>
-        </w:rPr>
-      </w:pPr>
-      <w:r>
-        <w:rPr>
-          <w:i/>
+          <w:strike/>
+          <w:sz w:val="20"/>
+        </w:rPr>
+      </w:pPr>
+      <w:r>
+        <w:rPr>
+          <w:i/>
+          <w:strike/>
           <w:sz w:val="20"/>
         </w:rPr>
         <w:t>-1 to lower bound</w:t>
@@ -1751,12 +2017,14 @@
         </w:tabs>
         <w:rPr>
           <w:i/>
-          <w:sz w:val="20"/>
-        </w:rPr>
-      </w:pPr>
-      <w:r>
-        <w:rPr>
-          <w:i/>
+          <w:strike/>
+          <w:sz w:val="20"/>
+        </w:rPr>
+      </w:pPr>
+      <w:r>
+        <w:rPr>
+          <w:i/>
+          <w:strike/>
           <w:sz w:val="20"/>
         </w:rPr>
         <w:t>-</w:t>
@@ -1764,6 +2032,7 @@
       <w:r>
         <w:rPr>
           <w:i/>
+          <w:strike/>
           <w:sz w:val="20"/>
         </w:rPr>
         <w:t>4</w:t>
@@ -1771,6 +2040,7 @@
       <w:r>
         <w:rPr>
           <w:i/>
+          <w:strike/>
           <w:sz w:val="20"/>
         </w:rPr>
         <w:t xml:space="preserve"> to upper bound</w:t>
@@ -1788,12 +2058,14 @@
         </w:tabs>
         <w:rPr>
           <w:i/>
-          <w:sz w:val="20"/>
-        </w:rPr>
-      </w:pPr>
-      <w:r>
-        <w:rPr>
-          <w:i/>
+          <w:strike/>
+          <w:sz w:val="20"/>
+        </w:rPr>
+      </w:pPr>
+      <w:r>
+        <w:rPr>
+          <w:i/>
+          <w:strike/>
           <w:sz w:val="20"/>
         </w:rPr>
         <w:t xml:space="preserve">Down to </w:t>
@@ -1801,6 +2073,7 @@
       <w:r>
         <w:rPr>
           <w:i/>
+          <w:strike/>
           <w:sz w:val="20"/>
         </w:rPr>
         <w:t xml:space="preserve">between </w:t>
@@ -1809,6 +2082,7 @@
       <w:r>
         <w:rPr>
           <w:i/>
+          <w:strike/>
           <w:sz w:val="20"/>
         </w:rPr>
         <w:t>5</w:t>
@@ -1816,6 +2090,7 @@
       <w:r>
         <w:rPr>
           <w:i/>
+          <w:strike/>
           <w:sz w:val="20"/>
         </w:rPr>
         <w:t xml:space="preserve"> </w:t>
@@ -1823,6 +2098,7 @@
       <w:r>
         <w:rPr>
           <w:i/>
+          <w:strike/>
           <w:sz w:val="20"/>
         </w:rPr>
         <w:t xml:space="preserve"> </w:t>
@@ -1830,6 +2106,7 @@
       <w:r>
         <w:rPr>
           <w:i/>
+          <w:strike/>
           <w:sz w:val="20"/>
         </w:rPr>
         <w:t>and</w:t>
@@ -1838,6 +2115,7 @@
       <w:r>
         <w:rPr>
           <w:i/>
+          <w:strike/>
           <w:sz w:val="20"/>
         </w:rPr>
         <w:t xml:space="preserve"> 10 </w:t>
@@ -1845,6 +2123,7 @@
       <w:r>
         <w:rPr>
           <w:i/>
+          <w:strike/>
           <w:sz w:val="20"/>
         </w:rPr>
         <w:t>seconds</w:t>
@@ -1862,12 +2141,14 @@
         </w:tabs>
         <w:rPr>
           <w:i/>
-          <w:sz w:val="20"/>
-        </w:rPr>
-      </w:pPr>
-      <w:r>
-        <w:rPr>
-          <w:i/>
+          <w:strike/>
+          <w:sz w:val="20"/>
+        </w:rPr>
+      </w:pPr>
+      <w:r>
+        <w:rPr>
+          <w:i/>
+          <w:strike/>
           <w:sz w:val="20"/>
         </w:rPr>
         <w:t>Powerup categories</w:t>
@@ -1885,12 +2166,14 @@
         </w:tabs>
         <w:rPr>
           <w:i/>
-          <w:sz w:val="20"/>
-        </w:rPr>
-      </w:pPr>
-      <w:r>
-        <w:rPr>
-          <w:i/>
+          <w:strike/>
+          <w:sz w:val="20"/>
+        </w:rPr>
+      </w:pPr>
+      <w:r>
+        <w:rPr>
+          <w:i/>
+          <w:strike/>
           <w:sz w:val="20"/>
         </w:rPr>
         <w:t>Split</w:t>
@@ -1908,15 +2191,35 @@
         </w:tabs>
         <w:rPr>
           <w:i/>
-          <w:sz w:val="20"/>
-        </w:rPr>
-      </w:pPr>
-      <w:r>
-        <w:rPr>
-          <w:i/>
-          <w:sz w:val="20"/>
-        </w:rPr>
-        <w:t>Symbol: 3 balls in a triangle</w:t>
+          <w:strike/>
+          <w:sz w:val="20"/>
+        </w:rPr>
+      </w:pPr>
+      <w:r>
+        <w:rPr>
+          <w:i/>
+          <w:strike/>
+          <w:sz w:val="20"/>
+        </w:rPr>
+        <w:t xml:space="preserve">Symbol: </w:t>
+      </w:r>
+      <w:proofErr w:type="gramStart"/>
+      <w:r>
+        <w:rPr>
+          <w:i/>
+          <w:strike/>
+          <w:sz w:val="20"/>
+        </w:rPr>
+        <w:t>3</w:t>
+      </w:r>
+      <w:proofErr w:type="gramEnd"/>
+      <w:r>
+        <w:rPr>
+          <w:i/>
+          <w:strike/>
+          <w:sz w:val="20"/>
+        </w:rPr>
+        <w:t xml:space="preserve"> balls in a triangle</w:t>
       </w:r>
     </w:p>
     <w:p>
@@ -1931,12 +2234,14 @@
         </w:tabs>
         <w:rPr>
           <w:i/>
-          <w:sz w:val="20"/>
-        </w:rPr>
-      </w:pPr>
-      <w:r>
-        <w:rPr>
-          <w:i/>
+          <w:strike/>
+          <w:sz w:val="20"/>
+        </w:rPr>
+      </w:pPr>
+      <w:r>
+        <w:rPr>
+          <w:i/>
+          <w:strike/>
           <w:sz w:val="20"/>
         </w:rPr>
         <w:t xml:space="preserve">Effect: sends 3 additional balls flying straight up, and 45 </w:t>
@@ -1945,6 +2250,7 @@
       <w:r>
         <w:rPr>
           <w:i/>
+          <w:strike/>
           <w:sz w:val="20"/>
         </w:rPr>
         <w:t>degrees  to</w:t>
@@ -1953,6 +2259,7 @@
       <w:r>
         <w:rPr>
           <w:i/>
+          <w:strike/>
           <w:sz w:val="20"/>
         </w:rPr>
         <w:t xml:space="preserve"> the right and left at a set velocity (TBD)</w:t>
@@ -1970,15 +2277,35 @@
         </w:tabs>
         <w:rPr>
           <w:i/>
-          <w:sz w:val="20"/>
-        </w:rPr>
-      </w:pPr>
-      <w:r>
-        <w:rPr>
-          <w:i/>
-          <w:sz w:val="20"/>
-        </w:rPr>
-        <w:t>Sound: 3 pops, created when ball gets instantiated, not by power-up</w:t>
+          <w:strike/>
+          <w:sz w:val="20"/>
+        </w:rPr>
+      </w:pPr>
+      <w:r>
+        <w:rPr>
+          <w:i/>
+          <w:strike/>
+          <w:sz w:val="20"/>
+        </w:rPr>
+        <w:t xml:space="preserve">Sound: </w:t>
+      </w:r>
+      <w:proofErr w:type="gramStart"/>
+      <w:r>
+        <w:rPr>
+          <w:i/>
+          <w:strike/>
+          <w:sz w:val="20"/>
+        </w:rPr>
+        <w:t>3</w:t>
+      </w:r>
+      <w:proofErr w:type="gramEnd"/>
+      <w:r>
+        <w:rPr>
+          <w:i/>
+          <w:strike/>
+          <w:sz w:val="20"/>
+        </w:rPr>
+        <w:t xml:space="preserve"> pops, created when ball gets instantiated, not by power-up</w:t>
       </w:r>
     </w:p>
     <w:p>
@@ -1993,12 +2320,14 @@
         </w:tabs>
         <w:rPr>
           <w:i/>
-          <w:sz w:val="20"/>
-        </w:rPr>
-      </w:pPr>
-      <w:r>
-        <w:rPr>
-          <w:i/>
+          <w:strike/>
+          <w:sz w:val="20"/>
+        </w:rPr>
+      </w:pPr>
+      <w:r>
+        <w:rPr>
+          <w:i/>
+          <w:strike/>
           <w:sz w:val="20"/>
         </w:rPr>
         <w:t>Slow</w:t>
@@ -2016,12 +2345,14 @@
         </w:tabs>
         <w:rPr>
           <w:i/>
-          <w:sz w:val="20"/>
-        </w:rPr>
-      </w:pPr>
-      <w:r>
-        <w:rPr>
-          <w:i/>
+          <w:strike/>
+          <w:sz w:val="20"/>
+        </w:rPr>
+      </w:pPr>
+      <w:r>
+        <w:rPr>
+          <w:i/>
+          <w:strike/>
           <w:sz w:val="20"/>
         </w:rPr>
         <w:t>Reduces velocity of all balls by half for 10 seconds</w:t>
@@ -2039,12 +2370,14 @@
         </w:tabs>
         <w:rPr>
           <w:i/>
-          <w:sz w:val="20"/>
-        </w:rPr>
-      </w:pPr>
-      <w:r>
-        <w:rPr>
-          <w:i/>
+          <w:strike/>
+          <w:sz w:val="20"/>
+        </w:rPr>
+      </w:pPr>
+      <w:r>
+        <w:rPr>
+          <w:i/>
+          <w:strike/>
           <w:sz w:val="20"/>
         </w:rPr>
         <w:t>Shield</w:t>
@@ -2062,12 +2395,14 @@
         </w:tabs>
         <w:rPr>
           <w:i/>
-          <w:sz w:val="20"/>
-        </w:rPr>
-      </w:pPr>
-      <w:r>
-        <w:rPr>
-          <w:i/>
+          <w:strike/>
+          <w:sz w:val="20"/>
+        </w:rPr>
+      </w:pPr>
+      <w:r>
+        <w:rPr>
+          <w:i/>
+          <w:strike/>
           <w:sz w:val="20"/>
         </w:rPr>
         <w:t xml:space="preserve">Creates a curved shield at the bottom of the screen with a number showing in the </w:t>
@@ -2076,6 +2411,7 @@
       <w:r>
         <w:rPr>
           <w:i/>
+          <w:strike/>
           <w:sz w:val="20"/>
         </w:rPr>
         <w:t>center</w:t>
@@ -2094,12 +2430,14 @@
         </w:tabs>
         <w:rPr>
           <w:i/>
-          <w:sz w:val="20"/>
-        </w:rPr>
-      </w:pPr>
-      <w:r>
-        <w:rPr>
-          <w:i/>
+          <w:strike/>
+          <w:sz w:val="20"/>
+        </w:rPr>
+      </w:pPr>
+      <w:r>
+        <w:rPr>
+          <w:i/>
+          <w:strike/>
           <w:sz w:val="20"/>
         </w:rPr>
         <w:t xml:space="preserve">The number is how many hits it can take before it </w:t>
@@ -2108,6 +2446,7 @@
       <w:r>
         <w:rPr>
           <w:i/>
+          <w:strike/>
           <w:sz w:val="20"/>
         </w:rPr>
         <w:t>disappears</w:t>
@@ -2126,12 +2465,14 @@
         </w:tabs>
         <w:rPr>
           <w:i/>
-          <w:sz w:val="20"/>
-        </w:rPr>
-      </w:pPr>
-      <w:r>
-        <w:rPr>
-          <w:i/>
+          <w:strike/>
+          <w:sz w:val="20"/>
+        </w:rPr>
+      </w:pPr>
+      <w:r>
+        <w:rPr>
+          <w:i/>
+          <w:strike/>
           <w:sz w:val="20"/>
         </w:rPr>
         <w:t xml:space="preserve">Starts at 1, can be upgraded to </w:t>
@@ -2140,6 +2481,7 @@
       <w:r>
         <w:rPr>
           <w:i/>
+          <w:strike/>
           <w:sz w:val="20"/>
         </w:rPr>
         <w:t>10</w:t>
@@ -2158,6 +2500,340 @@
         </w:tabs>
         <w:rPr>
           <w:i/>
+          <w:strike/>
+          <w:sz w:val="20"/>
+        </w:rPr>
+      </w:pPr>
+      <w:r>
+        <w:rPr>
+          <w:i/>
+          <w:strike/>
+          <w:sz w:val="20"/>
+        </w:rPr>
+        <w:t>Extra life</w:t>
+      </w:r>
+    </w:p>
+    <w:p>
+      <w:pPr>
+        <w:pStyle w:val="ListParagraph"/>
+        <w:numPr>
+          <w:ilvl w:val="3"/>
+          <w:numId w:val="2"/>
+        </w:numPr>
+        <w:tabs>
+          <w:tab w:val="left" w:pos="900"/>
+        </w:tabs>
+        <w:rPr>
+          <w:i/>
+          <w:strike/>
+          <w:sz w:val="20"/>
+        </w:rPr>
+      </w:pPr>
+      <w:r>
+        <w:rPr>
+          <w:i/>
+          <w:strike/>
+          <w:sz w:val="20"/>
+        </w:rPr>
+        <w:t>Rare power-up</w:t>
+      </w:r>
+    </w:p>
+    <w:p>
+      <w:pPr>
+        <w:pStyle w:val="ListParagraph"/>
+        <w:numPr>
+          <w:ilvl w:val="3"/>
+          <w:numId w:val="2"/>
+        </w:numPr>
+        <w:tabs>
+          <w:tab w:val="left" w:pos="900"/>
+        </w:tabs>
+        <w:rPr>
+          <w:i/>
+          <w:strike/>
+          <w:sz w:val="20"/>
+        </w:rPr>
+      </w:pPr>
+      <w:r>
+        <w:rPr>
+          <w:i/>
+          <w:strike/>
+          <w:sz w:val="20"/>
+        </w:rPr>
+        <w:t>Grants one more life</w:t>
+      </w:r>
+    </w:p>
+    <w:p>
+      <w:pPr>
+        <w:pStyle w:val="ListParagraph"/>
+        <w:numPr>
+          <w:ilvl w:val="2"/>
+          <w:numId w:val="2"/>
+        </w:numPr>
+        <w:tabs>
+          <w:tab w:val="left" w:pos="900"/>
+        </w:tabs>
+        <w:rPr>
+          <w:i/>
+          <w:strike/>
+          <w:sz w:val="20"/>
+        </w:rPr>
+      </w:pPr>
+      <w:r>
+        <w:rPr>
+          <w:i/>
+          <w:strike/>
+          <w:sz w:val="20"/>
+        </w:rPr>
+        <w:t>Extra money</w:t>
+      </w:r>
+    </w:p>
+    <w:p>
+      <w:pPr>
+        <w:pStyle w:val="ListParagraph"/>
+        <w:numPr>
+          <w:ilvl w:val="3"/>
+          <w:numId w:val="2"/>
+        </w:numPr>
+        <w:tabs>
+          <w:tab w:val="left" w:pos="900"/>
+        </w:tabs>
+        <w:rPr>
+          <w:i/>
+          <w:strike/>
+          <w:sz w:val="20"/>
+        </w:rPr>
+      </w:pPr>
+      <w:r>
+        <w:rPr>
+          <w:i/>
+          <w:strike/>
+          <w:sz w:val="20"/>
+        </w:rPr>
+        <w:t>Grants +$10</w:t>
+      </w:r>
+    </w:p>
+    <w:p>
+      <w:pPr>
+        <w:pStyle w:val="ListParagraph"/>
+        <w:numPr>
+          <w:ilvl w:val="2"/>
+          <w:numId w:val="2"/>
+        </w:numPr>
+        <w:tabs>
+          <w:tab w:val="left" w:pos="900"/>
+        </w:tabs>
+        <w:rPr>
+          <w:i/>
+          <w:strike/>
+          <w:sz w:val="20"/>
+        </w:rPr>
+      </w:pPr>
+      <w:r>
+        <w:rPr>
+          <w:i/>
+          <w:strike/>
+          <w:sz w:val="20"/>
+        </w:rPr>
+        <w:t>Bombs</w:t>
+      </w:r>
+    </w:p>
+    <w:p>
+      <w:pPr>
+        <w:pStyle w:val="ListParagraph"/>
+        <w:numPr>
+          <w:ilvl w:val="3"/>
+          <w:numId w:val="2"/>
+        </w:numPr>
+        <w:tabs>
+          <w:tab w:val="left" w:pos="900"/>
+        </w:tabs>
+        <w:rPr>
+          <w:i/>
+          <w:strike/>
+          <w:sz w:val="20"/>
+        </w:rPr>
+      </w:pPr>
+      <w:r>
+        <w:rPr>
+          <w:i/>
+          <w:strike/>
+          <w:sz w:val="20"/>
+        </w:rPr>
+        <w:t>Spawns at a random location</w:t>
+      </w:r>
+    </w:p>
+    <w:p>
+      <w:pPr>
+        <w:pStyle w:val="ListParagraph"/>
+        <w:numPr>
+          <w:ilvl w:val="4"/>
+          <w:numId w:val="2"/>
+        </w:numPr>
+        <w:tabs>
+          <w:tab w:val="left" w:pos="900"/>
+        </w:tabs>
+        <w:rPr>
+          <w:i/>
+          <w:strike/>
+          <w:sz w:val="20"/>
+        </w:rPr>
+      </w:pPr>
+      <w:r>
+        <w:rPr>
+          <w:i/>
+          <w:strike/>
+          <w:sz w:val="20"/>
+        </w:rPr>
+        <w:t>Below ball if y-velocity is positive</w:t>
+      </w:r>
+    </w:p>
+    <w:p>
+      <w:pPr>
+        <w:pStyle w:val="ListParagraph"/>
+        <w:numPr>
+          <w:ilvl w:val="4"/>
+          <w:numId w:val="2"/>
+        </w:numPr>
+        <w:tabs>
+          <w:tab w:val="left" w:pos="900"/>
+        </w:tabs>
+        <w:rPr>
+          <w:i/>
+          <w:strike/>
+          <w:sz w:val="20"/>
+        </w:rPr>
+      </w:pPr>
+      <w:r>
+        <w:rPr>
+          <w:i/>
+          <w:strike/>
+          <w:sz w:val="20"/>
+        </w:rPr>
+        <w:t>Above ball if y-velocity is negative</w:t>
+      </w:r>
+    </w:p>
+    <w:p>
+      <w:pPr>
+        <w:pStyle w:val="ListParagraph"/>
+        <w:numPr>
+          <w:ilvl w:val="3"/>
+          <w:numId w:val="2"/>
+        </w:numPr>
+        <w:tabs>
+          <w:tab w:val="left" w:pos="900"/>
+        </w:tabs>
+        <w:rPr>
+          <w:i/>
+          <w:strike/>
+          <w:sz w:val="20"/>
+        </w:rPr>
+      </w:pPr>
+      <w:r>
+        <w:rPr>
+          <w:i/>
+          <w:strike/>
+          <w:sz w:val="20"/>
+        </w:rPr>
+        <w:t xml:space="preserve">15 second </w:t>
+      </w:r>
+      <w:proofErr w:type="gramStart"/>
+      <w:r>
+        <w:rPr>
+          <w:i/>
+          <w:strike/>
+          <w:sz w:val="20"/>
+        </w:rPr>
+        <w:t>life-span</w:t>
+      </w:r>
+      <w:proofErr w:type="gramEnd"/>
+      <w:r>
+        <w:rPr>
+          <w:i/>
+          <w:strike/>
+          <w:sz w:val="20"/>
+        </w:rPr>
+        <w:t xml:space="preserve"> (can be shortened to 5 seconds)</w:t>
+      </w:r>
+    </w:p>
+    <w:p>
+      <w:pPr>
+        <w:pStyle w:val="ListParagraph"/>
+        <w:numPr>
+          <w:ilvl w:val="4"/>
+          <w:numId w:val="2"/>
+        </w:numPr>
+        <w:tabs>
+          <w:tab w:val="left" w:pos="900"/>
+        </w:tabs>
+        <w:rPr>
+          <w:i/>
+          <w:strike/>
+          <w:sz w:val="20"/>
+        </w:rPr>
+      </w:pPr>
+      <w:r>
+        <w:rPr>
+          <w:i/>
+          <w:strike/>
+          <w:sz w:val="20"/>
+        </w:rPr>
+        <w:t xml:space="preserve">Will destroy itself upon hitting </w:t>
+      </w:r>
+      <w:proofErr w:type="gramStart"/>
+      <w:r>
+        <w:rPr>
+          <w:i/>
+          <w:strike/>
+          <w:sz w:val="20"/>
+        </w:rPr>
+        <w:t>life-span</w:t>
+      </w:r>
+      <w:commentRangeEnd w:id="1"/>
+      <w:proofErr w:type="gramEnd"/>
+      <w:r>
+        <w:rPr>
+          <w:rStyle w:val="CommentReference"/>
+        </w:rPr>
+        <w:commentReference w:id="1"/>
+      </w:r>
+    </w:p>
+    <w:p>
+      <w:pPr>
+        <w:pStyle w:val="ListParagraph"/>
+        <w:numPr>
+          <w:ilvl w:val="0"/>
+          <w:numId w:val="2"/>
+        </w:numPr>
+        <w:tabs>
+          <w:tab w:val="left" w:pos="900"/>
+        </w:tabs>
+        <w:ind w:firstLine="0"/>
+        <w:rPr>
+          <w:i/>
+          <w:sz w:val="20"/>
+        </w:rPr>
+      </w:pPr>
+      <w:r>
+        <w:rPr>
+          <w:i/>
+          <w:sz w:val="20"/>
+        </w:rPr>
+        <w:t>Lives</w:t>
+      </w:r>
+    </w:p>
+    <w:p>
+      <w:pPr>
+        <w:pStyle w:val="ListParagraph"/>
+        <w:numPr>
+          <w:ilvl w:val="1"/>
+          <w:numId w:val="2"/>
+        </w:numPr>
+        <w:tabs>
+          <w:tab w:val="left" w:pos="900"/>
+        </w:tabs>
+        <w:rPr>
+          <w:i/>
           <w:sz w:val="20"/>
         </w:rPr>
       </w:pPr>
@@ -2167,54 +2843,306 @@
           <w:sz w:val="20"/>
         </w:rPr>
         <w:lastRenderedPageBreak/>
-        <w:t>Extra life</w:t>
-      </w:r>
-    </w:p>
-    <w:p>
-      <w:pPr>
-        <w:pStyle w:val="ListParagraph"/>
-        <w:numPr>
-          <w:ilvl w:val="3"/>
-          <w:numId w:val="2"/>
-        </w:numPr>
-        <w:tabs>
-          <w:tab w:val="left" w:pos="900"/>
-        </w:tabs>
-        <w:rPr>
-          <w:i/>
-          <w:sz w:val="20"/>
-        </w:rPr>
-      </w:pPr>
-      <w:r>
-        <w:rPr>
-          <w:i/>
-          <w:sz w:val="20"/>
-        </w:rPr>
-        <w:t>Rare power-up</w:t>
-      </w:r>
-    </w:p>
-    <w:p>
-      <w:pPr>
-        <w:pStyle w:val="ListParagraph"/>
-        <w:numPr>
-          <w:ilvl w:val="3"/>
-          <w:numId w:val="2"/>
-        </w:numPr>
-        <w:tabs>
-          <w:tab w:val="left" w:pos="900"/>
-        </w:tabs>
-        <w:rPr>
-          <w:i/>
-          <w:sz w:val="20"/>
-        </w:rPr>
-      </w:pPr>
-      <w:r>
-        <w:rPr>
-          <w:i/>
-          <w:sz w:val="20"/>
-        </w:rPr>
-        <w:t>Grants one more life</w:t>
-      </w:r>
+        <w:t>Non-interactable</w:t>
+      </w:r>
+    </w:p>
+    <w:p>
+      <w:pPr>
+        <w:pStyle w:val="ListParagraph"/>
+        <w:numPr>
+          <w:ilvl w:val="1"/>
+          <w:numId w:val="2"/>
+        </w:numPr>
+        <w:tabs>
+          <w:tab w:val="left" w:pos="900"/>
+        </w:tabs>
+        <w:rPr>
+          <w:i/>
+          <w:sz w:val="20"/>
+        </w:rPr>
+      </w:pPr>
+      <w:r>
+        <w:rPr>
+          <w:i/>
+          <w:sz w:val="20"/>
+        </w:rPr>
+        <w:t>Top-left overlay</w:t>
+      </w:r>
+    </w:p>
+    <w:p>
+      <w:pPr>
+        <w:pStyle w:val="ListParagraph"/>
+        <w:numPr>
+          <w:ilvl w:val="1"/>
+          <w:numId w:val="2"/>
+        </w:numPr>
+        <w:tabs>
+          <w:tab w:val="left" w:pos="900"/>
+        </w:tabs>
+        <w:rPr>
+          <w:i/>
+          <w:sz w:val="20"/>
+        </w:rPr>
+      </w:pPr>
+      <w:r>
+        <w:rPr>
+          <w:i/>
+          <w:sz w:val="20"/>
+        </w:rPr>
+        <w:t xml:space="preserve">Shows how many lives player has </w:t>
+      </w:r>
+      <w:proofErr w:type="gramStart"/>
+      <w:r>
+        <w:rPr>
+          <w:i/>
+          <w:sz w:val="20"/>
+        </w:rPr>
+        <w:t>remaining</w:t>
+      </w:r>
+      <w:proofErr w:type="gramEnd"/>
+    </w:p>
+    <w:p>
+      <w:pPr>
+        <w:pStyle w:val="ListParagraph"/>
+        <w:numPr>
+          <w:ilvl w:val="0"/>
+          <w:numId w:val="2"/>
+        </w:numPr>
+        <w:tabs>
+          <w:tab w:val="left" w:pos="900"/>
+        </w:tabs>
+        <w:ind w:firstLine="0"/>
+        <w:rPr>
+          <w:i/>
+          <w:sz w:val="20"/>
+        </w:rPr>
+      </w:pPr>
+      <w:r>
+        <w:rPr>
+          <w:i/>
+          <w:sz w:val="20"/>
+        </w:rPr>
+        <w:t>Timer</w:t>
+      </w:r>
+    </w:p>
+    <w:p>
+      <w:pPr>
+        <w:pStyle w:val="ListParagraph"/>
+        <w:numPr>
+          <w:ilvl w:val="1"/>
+          <w:numId w:val="2"/>
+        </w:numPr>
+        <w:tabs>
+          <w:tab w:val="left" w:pos="900"/>
+        </w:tabs>
+        <w:rPr>
+          <w:i/>
+          <w:sz w:val="20"/>
+        </w:rPr>
+      </w:pPr>
+      <w:r>
+        <w:rPr>
+          <w:i/>
+          <w:sz w:val="20"/>
+        </w:rPr>
+        <w:t>Non-interactable</w:t>
+      </w:r>
+    </w:p>
+    <w:p>
+      <w:pPr>
+        <w:pStyle w:val="ListParagraph"/>
+        <w:numPr>
+          <w:ilvl w:val="1"/>
+          <w:numId w:val="2"/>
+        </w:numPr>
+        <w:tabs>
+          <w:tab w:val="left" w:pos="900"/>
+        </w:tabs>
+        <w:rPr>
+          <w:i/>
+          <w:sz w:val="20"/>
+        </w:rPr>
+      </w:pPr>
+      <w:r>
+        <w:rPr>
+          <w:i/>
+          <w:sz w:val="20"/>
+        </w:rPr>
+        <w:t>Top-middle overlay</w:t>
+      </w:r>
+    </w:p>
+    <w:p>
+      <w:pPr>
+        <w:pStyle w:val="ListParagraph"/>
+        <w:numPr>
+          <w:ilvl w:val="1"/>
+          <w:numId w:val="2"/>
+        </w:numPr>
+        <w:tabs>
+          <w:tab w:val="left" w:pos="900"/>
+        </w:tabs>
+        <w:rPr>
+          <w:i/>
+          <w:sz w:val="20"/>
+        </w:rPr>
+      </w:pPr>
+      <w:r>
+        <w:rPr>
+          <w:i/>
+          <w:sz w:val="20"/>
+        </w:rPr>
+        <w:t xml:space="preserve">Show how long the player has </w:t>
+      </w:r>
+      <w:proofErr w:type="gramStart"/>
+      <w:r>
+        <w:rPr>
+          <w:i/>
+          <w:sz w:val="20"/>
+        </w:rPr>
+        <w:t>survived</w:t>
+      </w:r>
+      <w:proofErr w:type="gramEnd"/>
+    </w:p>
+    <w:p>
+      <w:pPr>
+        <w:pStyle w:val="ListParagraph"/>
+        <w:numPr>
+          <w:ilvl w:val="1"/>
+          <w:numId w:val="2"/>
+        </w:numPr>
+        <w:tabs>
+          <w:tab w:val="left" w:pos="900"/>
+        </w:tabs>
+        <w:rPr>
+          <w:i/>
+          <w:sz w:val="20"/>
+        </w:rPr>
+      </w:pPr>
+      <w:r>
+        <w:rPr>
+          <w:i/>
+          <w:sz w:val="20"/>
+        </w:rPr>
+        <w:t>Starts at 0 each playthrough</w:t>
+      </w:r>
+      <w:r>
+        <w:rPr>
+          <w:i/>
+          <w:sz w:val="20"/>
+        </w:rPr>
+        <w:t xml:space="preserve"> and counts </w:t>
+      </w:r>
+      <w:proofErr w:type="gramStart"/>
+      <w:r>
+        <w:rPr>
+          <w:i/>
+          <w:sz w:val="20"/>
+        </w:rPr>
+        <w:t>up</w:t>
+      </w:r>
+      <w:proofErr w:type="gramEnd"/>
+    </w:p>
+    <w:p>
+      <w:pPr>
+        <w:pStyle w:val="ListParagraph"/>
+        <w:numPr>
+          <w:ilvl w:val="0"/>
+          <w:numId w:val="2"/>
+        </w:numPr>
+        <w:tabs>
+          <w:tab w:val="left" w:pos="900"/>
+        </w:tabs>
+        <w:ind w:firstLine="0"/>
+        <w:rPr>
+          <w:i/>
+          <w:sz w:val="20"/>
+        </w:rPr>
+      </w:pPr>
+      <w:r>
+        <w:rPr>
+          <w:i/>
+          <w:sz w:val="20"/>
+        </w:rPr>
+        <w:t>Money</w:t>
+      </w:r>
+    </w:p>
+    <w:p>
+      <w:pPr>
+        <w:pStyle w:val="ListParagraph"/>
+        <w:numPr>
+          <w:ilvl w:val="1"/>
+          <w:numId w:val="2"/>
+        </w:numPr>
+        <w:tabs>
+          <w:tab w:val="left" w:pos="900"/>
+        </w:tabs>
+        <w:rPr>
+          <w:i/>
+          <w:sz w:val="20"/>
+        </w:rPr>
+      </w:pPr>
+      <w:r>
+        <w:rPr>
+          <w:i/>
+          <w:sz w:val="20"/>
+        </w:rPr>
+        <w:t>Non-interactable</w:t>
+      </w:r>
+    </w:p>
+    <w:p>
+      <w:pPr>
+        <w:pStyle w:val="ListParagraph"/>
+        <w:numPr>
+          <w:ilvl w:val="1"/>
+          <w:numId w:val="2"/>
+        </w:numPr>
+        <w:tabs>
+          <w:tab w:val="left" w:pos="900"/>
+        </w:tabs>
+        <w:rPr>
+          <w:i/>
+          <w:sz w:val="20"/>
+        </w:rPr>
+      </w:pPr>
+      <w:r>
+        <w:rPr>
+          <w:i/>
+          <w:sz w:val="20"/>
+        </w:rPr>
+        <w:t>Top-right overlay</w:t>
+      </w:r>
+    </w:p>
+    <w:p>
+      <w:pPr>
+        <w:pStyle w:val="ListParagraph"/>
+        <w:numPr>
+          <w:ilvl w:val="1"/>
+          <w:numId w:val="2"/>
+        </w:numPr>
+        <w:tabs>
+          <w:tab w:val="left" w:pos="900"/>
+        </w:tabs>
+        <w:rPr>
+          <w:i/>
+          <w:sz w:val="20"/>
+        </w:rPr>
+      </w:pPr>
+      <w:r>
+        <w:rPr>
+          <w:i/>
+          <w:sz w:val="20"/>
+        </w:rPr>
+        <w:t xml:space="preserve">Shows how much money player has and how much the player will earn upon defeat in the </w:t>
+      </w:r>
+      <w:proofErr w:type="gramStart"/>
+      <w:r>
+        <w:rPr>
+          <w:i/>
+          <w:sz w:val="20"/>
+        </w:rPr>
+        <w:t>format</w:t>
+      </w:r>
+      <w:proofErr w:type="gramEnd"/>
     </w:p>
     <w:p>
       <w:pPr>
@@ -2236,31 +3164,116 @@
           <w:i/>
           <w:sz w:val="20"/>
         </w:rPr>
-        <w:t>Extra money</w:t>
-      </w:r>
-    </w:p>
-    <w:p>
-      <w:pPr>
-        <w:pStyle w:val="ListParagraph"/>
-        <w:numPr>
-          <w:ilvl w:val="3"/>
-          <w:numId w:val="2"/>
-        </w:numPr>
-        <w:tabs>
-          <w:tab w:val="left" w:pos="900"/>
-        </w:tabs>
-        <w:rPr>
-          <w:i/>
-          <w:sz w:val="20"/>
-        </w:rPr>
-      </w:pPr>
-      <w:r>
-        <w:rPr>
-          <w:i/>
-          <w:sz w:val="20"/>
-        </w:rPr>
-        <w:t>Grants +$10</w:t>
-      </w:r>
+        <w:t>$ has (+</w:t>
+      </w:r>
+      <w:r>
+        <w:rPr>
+          <w:i/>
+          <w:sz w:val="20"/>
+        </w:rPr>
+        <w:t>$</w:t>
+      </w:r>
+      <w:r>
+        <w:rPr>
+          <w:i/>
+          <w:sz w:val="20"/>
+        </w:rPr>
+        <w:t>will earn)</w:t>
+      </w:r>
+      <w:r>
+        <w:rPr>
+          <w:i/>
+          <w:sz w:val="20"/>
+        </w:rPr>
+        <w:t xml:space="preserve"> – ex. $50 (+$35)</w:t>
+      </w:r>
+    </w:p>
+    <w:p>
+      <w:pPr>
+        <w:pStyle w:val="ListParagraph"/>
+        <w:numPr>
+          <w:ilvl w:val="1"/>
+          <w:numId w:val="2"/>
+        </w:numPr>
+        <w:tabs>
+          <w:tab w:val="left" w:pos="900"/>
+        </w:tabs>
+        <w:rPr>
+          <w:i/>
+          <w:sz w:val="20"/>
+        </w:rPr>
+      </w:pPr>
+      <w:r>
+        <w:rPr>
+          <w:i/>
+          <w:sz w:val="20"/>
+        </w:rPr>
+        <w:t xml:space="preserve">Money </w:t>
+      </w:r>
+      <w:proofErr w:type="gramStart"/>
+      <w:r>
+        <w:rPr>
+          <w:i/>
+          <w:sz w:val="20"/>
+        </w:rPr>
+        <w:t>is used</w:t>
+      </w:r>
+      <w:proofErr w:type="gramEnd"/>
+      <w:r>
+        <w:rPr>
+          <w:i/>
+          <w:sz w:val="20"/>
+        </w:rPr>
+        <w:t xml:space="preserve"> to purchase upgrades on </w:t>
+      </w:r>
+      <w:proofErr w:type="gramStart"/>
+      <w:r>
+        <w:rPr>
+          <w:i/>
+          <w:sz w:val="20"/>
+        </w:rPr>
+        <w:t>main</w:t>
+      </w:r>
+      <w:proofErr w:type="gramEnd"/>
+      <w:r>
+        <w:rPr>
+          <w:i/>
+          <w:sz w:val="20"/>
+        </w:rPr>
+        <w:t xml:space="preserve"> screen.</w:t>
+      </w:r>
+    </w:p>
+    <w:p>
+      <w:pPr>
+        <w:pStyle w:val="ListParagraph"/>
+        <w:numPr>
+          <w:ilvl w:val="1"/>
+          <w:numId w:val="2"/>
+        </w:numPr>
+        <w:tabs>
+          <w:tab w:val="left" w:pos="900"/>
+        </w:tabs>
+        <w:rPr>
+          <w:i/>
+          <w:sz w:val="20"/>
+        </w:rPr>
+      </w:pPr>
+      <w:r>
+        <w:rPr>
+          <w:i/>
+          <w:sz w:val="20"/>
+        </w:rPr>
+        <w:t xml:space="preserve">Money is </w:t>
+      </w:r>
+      <w:proofErr w:type="gramStart"/>
+      <w:r>
+        <w:rPr>
+          <w:i/>
+          <w:sz w:val="20"/>
+        </w:rPr>
+        <w:t>earned</w:t>
+      </w:r>
+      <w:proofErr w:type="gramEnd"/>
     </w:p>
     <w:p>
       <w:pPr>
@@ -2274,154 +3287,69 @@
         </w:tabs>
         <w:rPr>
           <w:i/>
-          <w:sz w:val="20"/>
-        </w:rPr>
-      </w:pPr>
-      <w:r>
-        <w:rPr>
-          <w:i/>
-          <w:sz w:val="20"/>
-        </w:rPr>
-        <w:t>Bombs</w:t>
-      </w:r>
-    </w:p>
-    <w:p>
-      <w:pPr>
-        <w:pStyle w:val="ListParagraph"/>
-        <w:numPr>
-          <w:ilvl w:val="3"/>
-          <w:numId w:val="2"/>
-        </w:numPr>
-        <w:tabs>
-          <w:tab w:val="left" w:pos="900"/>
-        </w:tabs>
-        <w:rPr>
-          <w:i/>
-          <w:sz w:val="20"/>
-        </w:rPr>
-      </w:pPr>
-      <w:r>
-        <w:rPr>
-          <w:i/>
-          <w:sz w:val="20"/>
-        </w:rPr>
-        <w:t>Spawns at a random location</w:t>
-      </w:r>
-    </w:p>
-    <w:p>
-      <w:pPr>
-        <w:pStyle w:val="ListParagraph"/>
-        <w:numPr>
-          <w:ilvl w:val="4"/>
-          <w:numId w:val="2"/>
-        </w:numPr>
-        <w:tabs>
-          <w:tab w:val="left" w:pos="900"/>
-        </w:tabs>
-        <w:rPr>
-          <w:i/>
-          <w:sz w:val="20"/>
-        </w:rPr>
-      </w:pPr>
-      <w:r>
-        <w:rPr>
-          <w:i/>
-          <w:sz w:val="20"/>
-        </w:rPr>
-        <w:t>Below ball if y-velocity is positive</w:t>
-      </w:r>
-    </w:p>
-    <w:p>
-      <w:pPr>
-        <w:pStyle w:val="ListParagraph"/>
-        <w:numPr>
-          <w:ilvl w:val="4"/>
-          <w:numId w:val="2"/>
-        </w:numPr>
-        <w:tabs>
-          <w:tab w:val="left" w:pos="900"/>
-        </w:tabs>
-        <w:rPr>
-          <w:i/>
-          <w:sz w:val="20"/>
-        </w:rPr>
-      </w:pPr>
-      <w:r>
-        <w:rPr>
-          <w:i/>
-          <w:sz w:val="20"/>
-        </w:rPr>
-        <w:t>Above ball if y-velocity is negative</w:t>
-      </w:r>
-    </w:p>
-    <w:p>
-      <w:pPr>
-        <w:pStyle w:val="ListParagraph"/>
-        <w:numPr>
-          <w:ilvl w:val="3"/>
-          <w:numId w:val="2"/>
-        </w:numPr>
-        <w:tabs>
-          <w:tab w:val="left" w:pos="900"/>
-        </w:tabs>
-        <w:rPr>
-          <w:i/>
-          <w:sz w:val="20"/>
-        </w:rPr>
-      </w:pPr>
-      <w:r>
-        <w:rPr>
-          <w:i/>
-          <w:sz w:val="20"/>
-        </w:rPr>
-        <w:t xml:space="preserve">15 second </w:t>
+          <w:strike/>
+          <w:sz w:val="20"/>
+        </w:rPr>
+      </w:pPr>
+      <w:r>
+        <w:rPr>
+          <w:i/>
+          <w:strike/>
+          <w:sz w:val="20"/>
+        </w:rPr>
+        <w:t xml:space="preserve">+$1 per 1 second (can </w:t>
       </w:r>
       <w:proofErr w:type="gramStart"/>
       <w:r>
         <w:rPr>
           <w:i/>
-          <w:sz w:val="20"/>
-        </w:rPr>
-        <w:t>life-span</w:t>
+          <w:strike/>
+          <w:sz w:val="20"/>
+        </w:rPr>
+        <w:t>be upgraded</w:t>
       </w:r>
       <w:proofErr w:type="gramEnd"/>
       <w:r>
         <w:rPr>
           <w:i/>
-          <w:sz w:val="20"/>
-        </w:rPr>
-        <w:t xml:space="preserve"> (can be shortened to 5 seconds)</w:t>
-      </w:r>
-    </w:p>
-    <w:p>
-      <w:pPr>
-        <w:pStyle w:val="ListParagraph"/>
-        <w:numPr>
-          <w:ilvl w:val="4"/>
-          <w:numId w:val="2"/>
-        </w:numPr>
-        <w:tabs>
-          <w:tab w:val="left" w:pos="900"/>
-        </w:tabs>
-        <w:rPr>
-          <w:i/>
-          <w:sz w:val="20"/>
-        </w:rPr>
-      </w:pPr>
-      <w:r>
-        <w:rPr>
-          <w:i/>
-          <w:sz w:val="20"/>
-        </w:rPr>
-        <w:t>Will destroy itself upon hitting life-</w:t>
+          <w:strike/>
+          <w:sz w:val="20"/>
+        </w:rPr>
+        <w:t xml:space="preserve"> to 2, in increments of .1)</w:t>
+      </w:r>
+    </w:p>
+    <w:p>
+      <w:pPr>
+        <w:pStyle w:val="ListParagraph"/>
+        <w:numPr>
+          <w:ilvl w:val="2"/>
+          <w:numId w:val="2"/>
+        </w:numPr>
+        <w:tabs>
+          <w:tab w:val="left" w:pos="900"/>
+        </w:tabs>
+        <w:rPr>
+          <w:i/>
+          <w:strike/>
+          <w:sz w:val="20"/>
+        </w:rPr>
+      </w:pPr>
+      <w:r>
+        <w:rPr>
+          <w:i/>
+          <w:strike/>
+          <w:sz w:val="20"/>
+        </w:rPr>
+        <w:t xml:space="preserve">+$5 per bounce </w:t>
       </w:r>
       <w:proofErr w:type="gramStart"/>
       <w:r>
         <w:rPr>
           <w:i/>
-          <w:sz w:val="20"/>
-        </w:rPr>
-        <w:t>span</w:t>
+          <w:strike/>
+          <w:sz w:val="20"/>
+        </w:rPr>
+        <w:t>on line</w:t>
       </w:r>
       <w:proofErr w:type="gramEnd"/>
     </w:p>
@@ -2429,6 +3357,42 @@
       <w:pPr>
         <w:pStyle w:val="ListParagraph"/>
         <w:numPr>
+          <w:ilvl w:val="2"/>
+          <w:numId w:val="2"/>
+        </w:numPr>
+        <w:tabs>
+          <w:tab w:val="left" w:pos="900"/>
+        </w:tabs>
+        <w:rPr>
+          <w:i/>
+          <w:strike/>
+          <w:sz w:val="20"/>
+        </w:rPr>
+      </w:pPr>
+      <w:r>
+        <w:rPr>
+          <w:i/>
+          <w:strike/>
+          <w:sz w:val="20"/>
+        </w:rPr>
+        <w:t>+$10 per ‘extra money’ powerup</w:t>
+      </w:r>
+    </w:p>
+    <w:p>
+      <w:pPr>
+        <w:pStyle w:val="Heading2"/>
+      </w:pPr>
+      <w:r>
+        <w:t xml:space="preserve">(Module 4) </w:t>
+      </w:r>
+      <w:r>
+        <w:t>Core loops</w:t>
+      </w:r>
+    </w:p>
+    <w:p>
+      <w:pPr>
+        <w:pStyle w:val="ListParagraph"/>
+        <w:numPr>
           <w:ilvl w:val="0"/>
           <w:numId w:val="2"/>
         </w:numPr>
@@ -2446,7 +3410,21 @@
           <w:i/>
           <w:sz w:val="20"/>
         </w:rPr>
-        <w:t>Lives</w:t>
+        <w:t xml:space="preserve">Main </w:t>
+      </w:r>
+      <w:r>
+        <w:rPr>
+          <w:i/>
+          <w:sz w:val="20"/>
+        </w:rPr>
+        <w:t>gameplay</w:t>
+      </w:r>
+      <w:r>
+        <w:rPr>
+          <w:i/>
+          <w:sz w:val="20"/>
+        </w:rPr>
+        <w:t xml:space="preserve"> loop:</w:t>
       </w:r>
     </w:p>
     <w:p>
@@ -2469,7 +3447,7 @@
           <w:i/>
           <w:sz w:val="20"/>
         </w:rPr>
-        <w:t>Non-interactable</w:t>
+        <w:t>Player will start the game with a blank scene that has an overlay of their Lives, a timer, and their money (currently at 0)</w:t>
       </w:r>
     </w:p>
     <w:p>
@@ -2492,7 +3470,23 @@
           <w:i/>
           <w:sz w:val="20"/>
         </w:rPr>
-        <w:t>Top-left overlay</w:t>
+        <w:t xml:space="preserve">After 2 seconds, a ball will </w:t>
+      </w:r>
+      <w:proofErr w:type="gramStart"/>
+      <w:r>
+        <w:rPr>
+          <w:i/>
+          <w:sz w:val="20"/>
+        </w:rPr>
+        <w:t>fall</w:t>
+      </w:r>
+      <w:proofErr w:type="gramEnd"/>
+      <w:r>
+        <w:rPr>
+          <w:i/>
+          <w:sz w:val="20"/>
+        </w:rPr>
+        <w:t xml:space="preserve"> and the game will start.</w:t>
       </w:r>
     </w:p>
     <w:p>
@@ -2510,22 +3504,125 @@
           <w:sz w:val="20"/>
         </w:rPr>
       </w:pPr>
-      <w:r>
-        <w:rPr>
-          <w:i/>
-          <w:sz w:val="20"/>
-        </w:rPr>
-        <w:t xml:space="preserve">Shows how many lives player has </w:t>
-      </w:r>
       <w:proofErr w:type="gramStart"/>
       <w:r>
         <w:rPr>
           <w:i/>
           <w:sz w:val="20"/>
         </w:rPr>
-        <w:t>remaining</w:t>
+        <w:t>Player</w:t>
       </w:r>
       <w:proofErr w:type="gramEnd"/>
+      <w:r>
+        <w:rPr>
+          <w:i/>
+          <w:sz w:val="20"/>
+        </w:rPr>
+        <w:t xml:space="preserve"> will click/tap and drag to draw lines to try and keep the ball from hitting the bottom of the screen.</w:t>
+      </w:r>
+    </w:p>
+    <w:p>
+      <w:pPr>
+        <w:pStyle w:val="ListParagraph"/>
+        <w:numPr>
+          <w:ilvl w:val="1"/>
+          <w:numId w:val="2"/>
+        </w:numPr>
+        <w:tabs>
+          <w:tab w:val="left" w:pos="900"/>
+        </w:tabs>
+        <w:rPr>
+          <w:i/>
+          <w:sz w:val="20"/>
+        </w:rPr>
+      </w:pPr>
+      <w:r>
+        <w:rPr>
+          <w:i/>
+          <w:sz w:val="20"/>
+        </w:rPr>
+        <w:t xml:space="preserve">When the last ball hits the bottom of the screen, a life is </w:t>
+      </w:r>
+      <w:proofErr w:type="gramStart"/>
+      <w:r>
+        <w:rPr>
+          <w:i/>
+          <w:sz w:val="20"/>
+        </w:rPr>
+        <w:t>lost</w:t>
+      </w:r>
+      <w:proofErr w:type="gramEnd"/>
+    </w:p>
+    <w:p>
+      <w:pPr>
+        <w:pStyle w:val="ListParagraph"/>
+        <w:numPr>
+          <w:ilvl w:val="1"/>
+          <w:numId w:val="2"/>
+        </w:numPr>
+        <w:tabs>
+          <w:tab w:val="left" w:pos="900"/>
+        </w:tabs>
+        <w:rPr>
+          <w:i/>
+          <w:sz w:val="20"/>
+        </w:rPr>
+      </w:pPr>
+      <w:r>
+        <w:rPr>
+          <w:i/>
+          <w:sz w:val="20"/>
+        </w:rPr>
+        <w:t xml:space="preserve">Once all lives are lost, it will display a summary of the session, how much money the player earned, and the option to play again, or </w:t>
+      </w:r>
+      <w:proofErr w:type="gramStart"/>
+      <w:r>
+        <w:rPr>
+          <w:i/>
+          <w:sz w:val="20"/>
+        </w:rPr>
+        <w:t>upgrade</w:t>
+      </w:r>
+      <w:proofErr w:type="gramEnd"/>
+    </w:p>
+    <w:p>
+      <w:pPr>
+        <w:pStyle w:val="ListParagraph"/>
+        <w:numPr>
+          <w:ilvl w:val="1"/>
+          <w:numId w:val="2"/>
+        </w:numPr>
+        <w:tabs>
+          <w:tab w:val="left" w:pos="900"/>
+        </w:tabs>
+        <w:rPr>
+          <w:i/>
+          <w:sz w:val="20"/>
+        </w:rPr>
+      </w:pPr>
+      <w:r>
+        <w:rPr>
+          <w:i/>
+          <w:sz w:val="20"/>
+        </w:rPr>
+        <w:t xml:space="preserve">On the upgrade screen, </w:t>
+      </w:r>
+      <w:proofErr w:type="gramStart"/>
+      <w:r>
+        <w:rPr>
+          <w:i/>
+          <w:sz w:val="20"/>
+        </w:rPr>
+        <w:t>user</w:t>
+      </w:r>
+      <w:proofErr w:type="gramEnd"/>
+      <w:r>
+        <w:rPr>
+          <w:i/>
+          <w:sz w:val="20"/>
+        </w:rPr>
+        <w:t xml:space="preserve"> can choose to upgrade different options (if they have enough money), and then play again.</w:t>
+      </w:r>
     </w:p>
     <w:p>
       <w:pPr>
@@ -2537,6 +3634,212 @@
         <w:tabs>
           <w:tab w:val="left" w:pos="900"/>
         </w:tabs>
+        <w:rPr>
+          <w:i/>
+          <w:sz w:val="20"/>
+        </w:rPr>
+      </w:pPr>
+      <w:r>
+        <w:rPr>
+          <w:i/>
+          <w:sz w:val="20"/>
+        </w:rPr>
+        <w:t>Macro scope:</w:t>
+      </w:r>
+    </w:p>
+    <w:p>
+      <w:pPr>
+        <w:pStyle w:val="ListParagraph"/>
+        <w:numPr>
+          <w:ilvl w:val="1"/>
+          <w:numId w:val="2"/>
+        </w:numPr>
+        <w:tabs>
+          <w:tab w:val="left" w:pos="900"/>
+        </w:tabs>
+        <w:rPr>
+          <w:i/>
+          <w:sz w:val="20"/>
+        </w:rPr>
+      </w:pPr>
+      <w:r>
+        <w:rPr>
+          <w:i/>
+          <w:sz w:val="20"/>
+        </w:rPr>
+        <w:t xml:space="preserve">Get the highest score they </w:t>
+      </w:r>
+      <w:proofErr w:type="gramStart"/>
+      <w:r>
+        <w:rPr>
+          <w:i/>
+          <w:sz w:val="20"/>
+        </w:rPr>
+        <w:t>can</w:t>
+      </w:r>
+      <w:proofErr w:type="gramEnd"/>
+    </w:p>
+    <w:p>
+      <w:pPr>
+        <w:pStyle w:val="ListParagraph"/>
+        <w:numPr>
+          <w:ilvl w:val="0"/>
+          <w:numId w:val="2"/>
+        </w:numPr>
+        <w:tabs>
+          <w:tab w:val="left" w:pos="900"/>
+        </w:tabs>
+        <w:rPr>
+          <w:i/>
+          <w:sz w:val="20"/>
+        </w:rPr>
+      </w:pPr>
+      <w:r>
+        <w:rPr>
+          <w:i/>
+          <w:sz w:val="20"/>
+        </w:rPr>
+        <w:t>Intermediate scope:</w:t>
+      </w:r>
+    </w:p>
+    <w:p>
+      <w:pPr>
+        <w:pStyle w:val="ListParagraph"/>
+        <w:numPr>
+          <w:ilvl w:val="1"/>
+          <w:numId w:val="2"/>
+        </w:numPr>
+        <w:tabs>
+          <w:tab w:val="left" w:pos="900"/>
+        </w:tabs>
+        <w:rPr>
+          <w:i/>
+          <w:sz w:val="20"/>
+        </w:rPr>
+      </w:pPr>
+      <w:r>
+        <w:rPr>
+          <w:i/>
+          <w:sz w:val="20"/>
+        </w:rPr>
+        <w:t xml:space="preserve">Earn money to buy </w:t>
+      </w:r>
+      <w:proofErr w:type="gramStart"/>
+      <w:r>
+        <w:rPr>
+          <w:i/>
+          <w:sz w:val="20"/>
+        </w:rPr>
+        <w:t>upgrades</w:t>
+      </w:r>
+      <w:proofErr w:type="gramEnd"/>
+    </w:p>
+    <w:p>
+      <w:pPr>
+        <w:pStyle w:val="ListParagraph"/>
+        <w:numPr>
+          <w:ilvl w:val="0"/>
+          <w:numId w:val="2"/>
+        </w:numPr>
+        <w:tabs>
+          <w:tab w:val="left" w:pos="900"/>
+        </w:tabs>
+        <w:rPr>
+          <w:i/>
+          <w:sz w:val="20"/>
+        </w:rPr>
+      </w:pPr>
+      <w:proofErr w:type="gramStart"/>
+      <w:r>
+        <w:rPr>
+          <w:i/>
+          <w:sz w:val="20"/>
+        </w:rPr>
+        <w:t>Micro scope</w:t>
+      </w:r>
+      <w:proofErr w:type="gramEnd"/>
+      <w:r>
+        <w:rPr>
+          <w:i/>
+          <w:sz w:val="20"/>
+        </w:rPr>
+        <w:t>:</w:t>
+      </w:r>
+    </w:p>
+    <w:p>
+      <w:pPr>
+        <w:pStyle w:val="ListParagraph"/>
+        <w:numPr>
+          <w:ilvl w:val="1"/>
+          <w:numId w:val="2"/>
+        </w:numPr>
+        <w:tabs>
+          <w:tab w:val="left" w:pos="900"/>
+        </w:tabs>
+        <w:rPr>
+          <w:i/>
+          <w:sz w:val="20"/>
+        </w:rPr>
+      </w:pPr>
+      <w:r>
+        <w:rPr>
+          <w:i/>
+          <w:sz w:val="20"/>
+        </w:rPr>
+        <w:t xml:space="preserve">Stop the ball from hitting the </w:t>
+      </w:r>
+      <w:proofErr w:type="gramStart"/>
+      <w:r>
+        <w:rPr>
+          <w:i/>
+          <w:sz w:val="20"/>
+        </w:rPr>
+        <w:t>bottom</w:t>
+      </w:r>
+      <w:proofErr w:type="gramEnd"/>
+    </w:p>
+    <w:p>
+      <w:pPr>
+        <w:pStyle w:val="ListParagraph"/>
+        <w:numPr>
+          <w:ilvl w:val="1"/>
+          <w:numId w:val="2"/>
+        </w:numPr>
+        <w:tabs>
+          <w:tab w:val="left" w:pos="900"/>
+        </w:tabs>
+        <w:rPr>
+          <w:i/>
+          <w:sz w:val="20"/>
+        </w:rPr>
+      </w:pPr>
+      <w:r>
+        <w:rPr>
+          <w:i/>
+          <w:sz w:val="20"/>
+        </w:rPr>
+        <w:t xml:space="preserve">Try to bounce the ball into powerups and away from </w:t>
+      </w:r>
+      <w:proofErr w:type="gramStart"/>
+      <w:r>
+        <w:rPr>
+          <w:i/>
+          <w:sz w:val="20"/>
+        </w:rPr>
+        <w:t>bombs</w:t>
+      </w:r>
+      <w:proofErr w:type="gramEnd"/>
+    </w:p>
+    <w:p>
+      <w:pPr>
+        <w:pStyle w:val="ListParagraph"/>
+        <w:numPr>
+          <w:ilvl w:val="0"/>
+          <w:numId w:val="2"/>
+        </w:numPr>
+        <w:tabs>
+          <w:tab w:val="left" w:pos="900"/>
+        </w:tabs>
         <w:ind w:firstLine="0"/>
         <w:rPr>
           <w:i/>
@@ -2548,7 +3851,7 @@
           <w:i/>
           <w:sz w:val="20"/>
         </w:rPr>
-        <w:t>Timer</w:t>
+        <w:t>Main feedback loop:</w:t>
       </w:r>
     </w:p>
     <w:p>
@@ -2571,8 +3874,72 @@
           <w:i/>
           <w:sz w:val="20"/>
         </w:rPr>
-        <w:t>Non-interactable</w:t>
-      </w:r>
+        <w:t>Positive</w:t>
+      </w:r>
+    </w:p>
+    <w:p>
+      <w:pPr>
+        <w:pStyle w:val="ListParagraph"/>
+        <w:numPr>
+          <w:ilvl w:val="2"/>
+          <w:numId w:val="2"/>
+        </w:numPr>
+        <w:tabs>
+          <w:tab w:val="left" w:pos="900"/>
+        </w:tabs>
+        <w:rPr>
+          <w:i/>
+          <w:sz w:val="20"/>
+        </w:rPr>
+      </w:pPr>
+      <w:r>
+        <w:rPr>
+          <w:i/>
+          <w:sz w:val="20"/>
+        </w:rPr>
+        <w:t xml:space="preserve">Player earns money based on time played and how many times the ball was </w:t>
+      </w:r>
+      <w:proofErr w:type="gramStart"/>
+      <w:r>
+        <w:rPr>
+          <w:i/>
+          <w:sz w:val="20"/>
+        </w:rPr>
+        <w:t>bounced</w:t>
+      </w:r>
+      <w:proofErr w:type="gramEnd"/>
+    </w:p>
+    <w:p>
+      <w:pPr>
+        <w:pStyle w:val="ListParagraph"/>
+        <w:numPr>
+          <w:ilvl w:val="2"/>
+          <w:numId w:val="2"/>
+        </w:numPr>
+        <w:tabs>
+          <w:tab w:val="left" w:pos="900"/>
+        </w:tabs>
+        <w:rPr>
+          <w:i/>
+          <w:sz w:val="20"/>
+        </w:rPr>
+      </w:pPr>
+      <w:r>
+        <w:rPr>
+          <w:i/>
+          <w:sz w:val="20"/>
+        </w:rPr>
+        <w:t xml:space="preserve">Player can use this money to buy upgrades to make the game </w:t>
+      </w:r>
+      <w:proofErr w:type="gramStart"/>
+      <w:r>
+        <w:rPr>
+          <w:i/>
+          <w:sz w:val="20"/>
+        </w:rPr>
+        <w:t>easier</w:t>
+      </w:r>
+      <w:proofErr w:type="gramEnd"/>
     </w:p>
     <w:p>
       <w:pPr>
@@ -2594,7 +3961,157 @@
           <w:i/>
           <w:sz w:val="20"/>
         </w:rPr>
-        <w:t>Top-middle overlay</w:t>
+        <w:t>N</w:t>
+      </w:r>
+      <w:r>
+        <w:rPr>
+          <w:i/>
+          <w:sz w:val="20"/>
+        </w:rPr>
+        <w:t>egative</w:t>
+      </w:r>
+    </w:p>
+    <w:p>
+      <w:pPr>
+        <w:pStyle w:val="ListParagraph"/>
+        <w:numPr>
+          <w:ilvl w:val="2"/>
+          <w:numId w:val="2"/>
+        </w:numPr>
+        <w:tabs>
+          <w:tab w:val="left" w:pos="900"/>
+        </w:tabs>
+        <w:rPr>
+          <w:i/>
+          <w:sz w:val="20"/>
+        </w:rPr>
+      </w:pPr>
+      <w:r>
+        <w:rPr>
+          <w:i/>
+          <w:sz w:val="20"/>
+        </w:rPr>
+        <w:t xml:space="preserve">As the player plays longer, the ball’s size gets smaller to a </w:t>
+      </w:r>
+      <w:proofErr w:type="gramStart"/>
+      <w:r>
+        <w:rPr>
+          <w:i/>
+          <w:sz w:val="20"/>
+        </w:rPr>
+        <w:t>limit</w:t>
+      </w:r>
+      <w:proofErr w:type="gramEnd"/>
+    </w:p>
+    <w:p>
+      <w:pPr>
+        <w:pStyle w:val="ListParagraph"/>
+        <w:numPr>
+          <w:ilvl w:val="2"/>
+          <w:numId w:val="2"/>
+        </w:numPr>
+        <w:tabs>
+          <w:tab w:val="left" w:pos="900"/>
+        </w:tabs>
+        <w:rPr>
+          <w:i/>
+          <w:sz w:val="20"/>
+        </w:rPr>
+      </w:pPr>
+      <w:r>
+        <w:rPr>
+          <w:i/>
+          <w:sz w:val="20"/>
+        </w:rPr>
+        <w:t xml:space="preserve">Once the limit </w:t>
+      </w:r>
+      <w:proofErr w:type="gramStart"/>
+      <w:r>
+        <w:rPr>
+          <w:i/>
+          <w:sz w:val="20"/>
+        </w:rPr>
+        <w:t>is hit</w:t>
+      </w:r>
+      <w:proofErr w:type="gramEnd"/>
+      <w:r>
+        <w:rPr>
+          <w:i/>
+          <w:sz w:val="20"/>
+        </w:rPr>
+        <w:t xml:space="preserve">, the ball’s max speed slowly increases to </w:t>
+      </w:r>
+      <w:proofErr w:type="gramStart"/>
+      <w:r>
+        <w:rPr>
+          <w:i/>
+          <w:sz w:val="20"/>
+        </w:rPr>
+        <w:t>a limit</w:t>
+      </w:r>
+      <w:proofErr w:type="gramEnd"/>
+      <w:r>
+        <w:rPr>
+          <w:i/>
+          <w:sz w:val="20"/>
+        </w:rPr>
+        <w:t>.</w:t>
+      </w:r>
+    </w:p>
+    <w:p>
+      <w:pPr>
+        <w:pStyle w:val="ListParagraph"/>
+        <w:numPr>
+          <w:ilvl w:val="2"/>
+          <w:numId w:val="2"/>
+        </w:numPr>
+        <w:tabs>
+          <w:tab w:val="left" w:pos="900"/>
+        </w:tabs>
+        <w:rPr>
+          <w:i/>
+          <w:sz w:val="20"/>
+        </w:rPr>
+      </w:pPr>
+      <w:r>
+        <w:rPr>
+          <w:i/>
+          <w:sz w:val="20"/>
+        </w:rPr>
+        <w:t xml:space="preserve">Once both limits are hit, bombs become more likely to </w:t>
+      </w:r>
+      <w:proofErr w:type="gramStart"/>
+      <w:r>
+        <w:rPr>
+          <w:i/>
+          <w:sz w:val="20"/>
+        </w:rPr>
+        <w:t>spawn</w:t>
+      </w:r>
+      <w:proofErr w:type="gramEnd"/>
+    </w:p>
+    <w:p>
+      <w:pPr>
+        <w:pStyle w:val="ListParagraph"/>
+        <w:numPr>
+          <w:ilvl w:val="0"/>
+          <w:numId w:val="2"/>
+        </w:numPr>
+        <w:tabs>
+          <w:tab w:val="left" w:pos="900"/>
+        </w:tabs>
+        <w:ind w:firstLine="0"/>
+        <w:rPr>
+          <w:i/>
+          <w:sz w:val="20"/>
+        </w:rPr>
+      </w:pPr>
+      <w:r>
+        <w:rPr>
+          <w:i/>
+          <w:sz w:val="20"/>
+        </w:rPr>
+        <w:t>Why is this engaging?</w:t>
       </w:r>
     </w:p>
     <w:p>
@@ -2617,7 +4134,21 @@
           <w:i/>
           <w:sz w:val="20"/>
         </w:rPr>
-        <w:t xml:space="preserve">Show how long the player has </w:t>
+        <w:t xml:space="preserve">Players </w:t>
+      </w:r>
+      <w:r>
+        <w:rPr>
+          <w:i/>
+          <w:sz w:val="20"/>
+        </w:rPr>
+        <w:t>must</w:t>
+      </w:r>
+      <w:r>
+        <w:rPr>
+          <w:i/>
+          <w:sz w:val="20"/>
+        </w:rPr>
+        <w:t xml:space="preserve"> react quickly to the angle of the ball and make sure where </w:t>
       </w:r>
       <w:proofErr w:type="gramStart"/>
       <w:r>
@@ -2625,1100 +4156,15 @@
           <w:i/>
           <w:sz w:val="20"/>
         </w:rPr>
-        <w:t>survived</w:t>
+        <w:t>they’re</w:t>
       </w:r>
       <w:proofErr w:type="gramEnd"/>
-    </w:p>
-    <w:p>
-      <w:pPr>
-        <w:pStyle w:val="ListParagraph"/>
-        <w:numPr>
-          <w:ilvl w:val="1"/>
-          <w:numId w:val="2"/>
-        </w:numPr>
-        <w:tabs>
-          <w:tab w:val="left" w:pos="900"/>
-        </w:tabs>
-        <w:rPr>
-          <w:i/>
-          <w:sz w:val="20"/>
-        </w:rPr>
-      </w:pPr>
-      <w:r>
-        <w:rPr>
-          <w:i/>
-          <w:sz w:val="20"/>
-        </w:rPr>
-        <w:t>Starts at 0 each playthrough</w:t>
-      </w:r>
-      <w:r>
-        <w:rPr>
-          <w:i/>
-          <w:sz w:val="20"/>
-        </w:rPr>
-        <w:t xml:space="preserve"> and counts </w:t>
-      </w:r>
-      <w:proofErr w:type="gramStart"/>
-      <w:r>
-        <w:rPr>
-          <w:i/>
-          <w:sz w:val="20"/>
-        </w:rPr>
-        <w:t>up</w:t>
-      </w:r>
-      <w:proofErr w:type="gramEnd"/>
-    </w:p>
-    <w:p>
-      <w:pPr>
-        <w:pStyle w:val="ListParagraph"/>
-        <w:numPr>
-          <w:ilvl w:val="0"/>
-          <w:numId w:val="2"/>
-        </w:numPr>
-        <w:tabs>
-          <w:tab w:val="left" w:pos="900"/>
-        </w:tabs>
-        <w:ind w:firstLine="0"/>
-        <w:rPr>
-          <w:i/>
-          <w:sz w:val="20"/>
-        </w:rPr>
-      </w:pPr>
-      <w:r>
-        <w:rPr>
-          <w:i/>
-          <w:sz w:val="20"/>
-        </w:rPr>
-        <w:t>Money</w:t>
-      </w:r>
-    </w:p>
-    <w:p>
-      <w:pPr>
-        <w:pStyle w:val="ListParagraph"/>
-        <w:numPr>
-          <w:ilvl w:val="1"/>
-          <w:numId w:val="2"/>
-        </w:numPr>
-        <w:tabs>
-          <w:tab w:val="left" w:pos="900"/>
-        </w:tabs>
-        <w:rPr>
-          <w:i/>
-          <w:sz w:val="20"/>
-        </w:rPr>
-      </w:pPr>
-      <w:r>
-        <w:rPr>
-          <w:i/>
-          <w:sz w:val="20"/>
-        </w:rPr>
-        <w:t>Non-interactable</w:t>
-      </w:r>
-    </w:p>
-    <w:p>
-      <w:pPr>
-        <w:pStyle w:val="ListParagraph"/>
-        <w:numPr>
-          <w:ilvl w:val="1"/>
-          <w:numId w:val="2"/>
-        </w:numPr>
-        <w:tabs>
-          <w:tab w:val="left" w:pos="900"/>
-        </w:tabs>
-        <w:rPr>
-          <w:i/>
-          <w:sz w:val="20"/>
-        </w:rPr>
-      </w:pPr>
-      <w:r>
-        <w:rPr>
-          <w:i/>
-          <w:sz w:val="20"/>
-        </w:rPr>
-        <w:t>Top-right overlay</w:t>
-      </w:r>
-    </w:p>
-    <w:p>
-      <w:pPr>
-        <w:pStyle w:val="ListParagraph"/>
-        <w:numPr>
-          <w:ilvl w:val="1"/>
-          <w:numId w:val="2"/>
-        </w:numPr>
-        <w:tabs>
-          <w:tab w:val="left" w:pos="900"/>
-        </w:tabs>
-        <w:rPr>
-          <w:i/>
-          <w:sz w:val="20"/>
-        </w:rPr>
-      </w:pPr>
-      <w:r>
-        <w:rPr>
-          <w:i/>
-          <w:sz w:val="20"/>
-        </w:rPr>
-        <w:t xml:space="preserve">Shows how much money player has and how much the player will earn upon defeat in the </w:t>
-      </w:r>
-      <w:proofErr w:type="gramStart"/>
-      <w:r>
-        <w:rPr>
-          <w:i/>
-          <w:sz w:val="20"/>
-        </w:rPr>
-        <w:t>format</w:t>
-      </w:r>
-      <w:proofErr w:type="gramEnd"/>
-    </w:p>
-    <w:p>
-      <w:pPr>
-        <w:pStyle w:val="ListParagraph"/>
-        <w:numPr>
-          <w:ilvl w:val="2"/>
-          <w:numId w:val="2"/>
-        </w:numPr>
-        <w:tabs>
-          <w:tab w:val="left" w:pos="900"/>
-        </w:tabs>
-        <w:rPr>
-          <w:i/>
-          <w:sz w:val="20"/>
-        </w:rPr>
-      </w:pPr>
-      <w:r>
-        <w:rPr>
-          <w:i/>
-          <w:sz w:val="20"/>
-        </w:rPr>
-        <w:t>$ has (+</w:t>
-      </w:r>
-      <w:r>
-        <w:rPr>
-          <w:i/>
-          <w:sz w:val="20"/>
-        </w:rPr>
-        <w:t>$</w:t>
-      </w:r>
-      <w:r>
-        <w:rPr>
-          <w:i/>
-          <w:sz w:val="20"/>
-        </w:rPr>
-        <w:t>will earn)</w:t>
-      </w:r>
-      <w:r>
-        <w:rPr>
-          <w:i/>
-          <w:sz w:val="20"/>
-        </w:rPr>
-        <w:t xml:space="preserve"> – ex. $50 (+$35)</w:t>
-      </w:r>
-    </w:p>
-    <w:p>
-      <w:pPr>
-        <w:pStyle w:val="ListParagraph"/>
-        <w:numPr>
-          <w:ilvl w:val="1"/>
-          <w:numId w:val="2"/>
-        </w:numPr>
-        <w:tabs>
-          <w:tab w:val="left" w:pos="900"/>
-        </w:tabs>
-        <w:rPr>
-          <w:i/>
-          <w:sz w:val="20"/>
-        </w:rPr>
-      </w:pPr>
-      <w:r>
-        <w:rPr>
-          <w:i/>
-          <w:sz w:val="20"/>
-        </w:rPr>
-        <w:t xml:space="preserve">Money is used to purchase upgrades on </w:t>
-      </w:r>
-      <w:proofErr w:type="gramStart"/>
-      <w:r>
-        <w:rPr>
-          <w:i/>
-          <w:sz w:val="20"/>
-        </w:rPr>
-        <w:t>main</w:t>
-      </w:r>
-      <w:proofErr w:type="gramEnd"/>
-      <w:r>
-        <w:rPr>
-          <w:i/>
-          <w:sz w:val="20"/>
-        </w:rPr>
-        <w:t xml:space="preserve"> screen.</w:t>
-      </w:r>
-    </w:p>
-    <w:p>
-      <w:pPr>
-        <w:pStyle w:val="ListParagraph"/>
-        <w:numPr>
-          <w:ilvl w:val="1"/>
-          <w:numId w:val="2"/>
-        </w:numPr>
-        <w:tabs>
-          <w:tab w:val="left" w:pos="900"/>
-        </w:tabs>
-        <w:rPr>
-          <w:i/>
-          <w:sz w:val="20"/>
-        </w:rPr>
-      </w:pPr>
-      <w:r>
-        <w:rPr>
-          <w:i/>
-          <w:sz w:val="20"/>
-        </w:rPr>
-        <w:t xml:space="preserve">Money is </w:t>
-      </w:r>
-      <w:proofErr w:type="gramStart"/>
-      <w:r>
-        <w:rPr>
-          <w:i/>
-          <w:sz w:val="20"/>
-        </w:rPr>
-        <w:t>earned</w:t>
-      </w:r>
-      <w:proofErr w:type="gramEnd"/>
-    </w:p>
-    <w:p>
-      <w:pPr>
-        <w:pStyle w:val="ListParagraph"/>
-        <w:numPr>
-          <w:ilvl w:val="2"/>
-          <w:numId w:val="2"/>
-        </w:numPr>
-        <w:tabs>
-          <w:tab w:val="left" w:pos="900"/>
-        </w:tabs>
-        <w:rPr>
-          <w:i/>
-          <w:sz w:val="20"/>
-        </w:rPr>
-      </w:pPr>
-      <w:r>
-        <w:rPr>
-          <w:i/>
-          <w:sz w:val="20"/>
-        </w:rPr>
-        <w:t>+$1 per 1 second (can be upgraded to 2, in increments of .1)</w:t>
-      </w:r>
-    </w:p>
-    <w:p>
-      <w:pPr>
-        <w:pStyle w:val="ListParagraph"/>
-        <w:numPr>
-          <w:ilvl w:val="2"/>
-          <w:numId w:val="2"/>
-        </w:numPr>
-        <w:tabs>
-          <w:tab w:val="left" w:pos="900"/>
-        </w:tabs>
-        <w:rPr>
-          <w:i/>
-          <w:sz w:val="20"/>
-        </w:rPr>
-      </w:pPr>
-      <w:r>
-        <w:rPr>
-          <w:i/>
-          <w:sz w:val="20"/>
-        </w:rPr>
-        <w:t xml:space="preserve">+$5 per bounce </w:t>
-      </w:r>
-      <w:proofErr w:type="gramStart"/>
-      <w:r>
-        <w:rPr>
-          <w:i/>
-          <w:sz w:val="20"/>
-        </w:rPr>
-        <w:t>on line</w:t>
-      </w:r>
-      <w:proofErr w:type="gramEnd"/>
-    </w:p>
-    <w:p>
-      <w:pPr>
-        <w:pStyle w:val="ListParagraph"/>
-        <w:numPr>
-          <w:ilvl w:val="2"/>
-          <w:numId w:val="2"/>
-        </w:numPr>
-        <w:tabs>
-          <w:tab w:val="left" w:pos="900"/>
-        </w:tabs>
-        <w:rPr>
-          <w:i/>
-          <w:sz w:val="20"/>
-        </w:rPr>
-      </w:pPr>
-      <w:r>
-        <w:rPr>
-          <w:i/>
-          <w:sz w:val="20"/>
-        </w:rPr>
-        <w:t>+$10 per ‘extra money’ powerup</w:t>
-      </w:r>
-    </w:p>
-    <w:p>
-      <w:pPr>
-        <w:pStyle w:val="Heading2"/>
-      </w:pPr>
-      <w:r>
-        <w:t xml:space="preserve">(Module 4) </w:t>
-      </w:r>
-      <w:r>
-        <w:t>Core loops</w:t>
-      </w:r>
-    </w:p>
-    <w:p>
-      <w:pPr>
-        <w:pStyle w:val="ListParagraph"/>
-        <w:numPr>
-          <w:ilvl w:val="0"/>
-          <w:numId w:val="2"/>
-        </w:numPr>
-        <w:tabs>
-          <w:tab w:val="left" w:pos="900"/>
-        </w:tabs>
-        <w:ind w:firstLine="0"/>
-        <w:rPr>
-          <w:i/>
-          <w:sz w:val="20"/>
-        </w:rPr>
-      </w:pPr>
-      <w:r>
-        <w:rPr>
-          <w:i/>
-          <w:sz w:val="20"/>
-        </w:rPr>
-        <w:t xml:space="preserve">Main </w:t>
-      </w:r>
-      <w:r>
-        <w:rPr>
-          <w:i/>
-          <w:sz w:val="20"/>
-        </w:rPr>
-        <w:t>gameplay</w:t>
-      </w:r>
-      <w:r>
-        <w:rPr>
-          <w:i/>
-          <w:sz w:val="20"/>
-        </w:rPr>
-        <w:t xml:space="preserve"> loop:</w:t>
-      </w:r>
-    </w:p>
-    <w:p>
-      <w:pPr>
-        <w:pStyle w:val="ListParagraph"/>
-        <w:numPr>
-          <w:ilvl w:val="1"/>
-          <w:numId w:val="2"/>
-        </w:numPr>
-        <w:tabs>
-          <w:tab w:val="left" w:pos="900"/>
-        </w:tabs>
-        <w:rPr>
-          <w:i/>
-          <w:sz w:val="20"/>
-        </w:rPr>
-      </w:pPr>
-      <w:r>
-        <w:rPr>
-          <w:i/>
-          <w:sz w:val="20"/>
-        </w:rPr>
-        <w:t>Player will start the game with a blank scene that has an overlay of their Lives, a timer, and their money (currently at 0)</w:t>
-      </w:r>
-    </w:p>
-    <w:p>
-      <w:pPr>
-        <w:pStyle w:val="ListParagraph"/>
-        <w:numPr>
-          <w:ilvl w:val="1"/>
-          <w:numId w:val="2"/>
-        </w:numPr>
-        <w:tabs>
-          <w:tab w:val="left" w:pos="900"/>
-        </w:tabs>
-        <w:rPr>
-          <w:i/>
-          <w:sz w:val="20"/>
-        </w:rPr>
-      </w:pPr>
-      <w:r>
-        <w:rPr>
-          <w:i/>
-          <w:sz w:val="20"/>
-        </w:rPr>
-        <w:t xml:space="preserve">After 2 seconds, a ball will </w:t>
-      </w:r>
-      <w:proofErr w:type="gramStart"/>
-      <w:r>
-        <w:rPr>
-          <w:i/>
-          <w:sz w:val="20"/>
-        </w:rPr>
-        <w:t>fall</w:t>
-      </w:r>
-      <w:proofErr w:type="gramEnd"/>
-      <w:r>
-        <w:rPr>
-          <w:i/>
-          <w:sz w:val="20"/>
-        </w:rPr>
-        <w:t xml:space="preserve"> and the game will start.</w:t>
-      </w:r>
-    </w:p>
-    <w:p>
-      <w:pPr>
-        <w:pStyle w:val="ListParagraph"/>
-        <w:numPr>
-          <w:ilvl w:val="1"/>
-          <w:numId w:val="2"/>
-        </w:numPr>
-        <w:tabs>
-          <w:tab w:val="left" w:pos="900"/>
-        </w:tabs>
-        <w:rPr>
-          <w:i/>
-          <w:sz w:val="20"/>
-        </w:rPr>
-      </w:pPr>
-      <w:proofErr w:type="gramStart"/>
-      <w:r>
-        <w:rPr>
-          <w:i/>
-          <w:sz w:val="20"/>
-        </w:rPr>
-        <w:t>Player</w:t>
-      </w:r>
-      <w:proofErr w:type="gramEnd"/>
-      <w:r>
-        <w:rPr>
-          <w:i/>
-          <w:sz w:val="20"/>
-        </w:rPr>
-        <w:t xml:space="preserve"> will click/tap and drag to draw lines to try and keep the ball from hitting the bottom of the screen.</w:t>
-      </w:r>
-    </w:p>
-    <w:p>
-      <w:pPr>
-        <w:pStyle w:val="ListParagraph"/>
-        <w:numPr>
-          <w:ilvl w:val="1"/>
-          <w:numId w:val="2"/>
-        </w:numPr>
-        <w:tabs>
-          <w:tab w:val="left" w:pos="900"/>
-        </w:tabs>
-        <w:rPr>
-          <w:i/>
-          <w:sz w:val="20"/>
-        </w:rPr>
-      </w:pPr>
-      <w:r>
-        <w:rPr>
-          <w:i/>
-          <w:sz w:val="20"/>
-        </w:rPr>
-        <w:t xml:space="preserve">When the last ball hits the bottom of the screen, a life is </w:t>
-      </w:r>
-      <w:proofErr w:type="gramStart"/>
-      <w:r>
-        <w:rPr>
-          <w:i/>
-          <w:sz w:val="20"/>
-        </w:rPr>
-        <w:t>lost</w:t>
-      </w:r>
-      <w:proofErr w:type="gramEnd"/>
-    </w:p>
-    <w:p>
-      <w:pPr>
-        <w:pStyle w:val="ListParagraph"/>
-        <w:numPr>
-          <w:ilvl w:val="1"/>
-          <w:numId w:val="2"/>
-        </w:numPr>
-        <w:tabs>
-          <w:tab w:val="left" w:pos="900"/>
-        </w:tabs>
-        <w:rPr>
-          <w:i/>
-          <w:sz w:val="20"/>
-        </w:rPr>
-      </w:pPr>
-      <w:r>
-        <w:rPr>
-          <w:i/>
-          <w:sz w:val="20"/>
-        </w:rPr>
-        <w:t xml:space="preserve">Once all lives are lost, it will display a summary of the session, how much money the player earned, and the option to play again, or </w:t>
-      </w:r>
-      <w:proofErr w:type="gramStart"/>
-      <w:r>
-        <w:rPr>
-          <w:i/>
-          <w:sz w:val="20"/>
-        </w:rPr>
-        <w:t>upgrade</w:t>
-      </w:r>
-      <w:proofErr w:type="gramEnd"/>
-    </w:p>
-    <w:p>
-      <w:pPr>
-        <w:pStyle w:val="ListParagraph"/>
-        <w:numPr>
-          <w:ilvl w:val="1"/>
-          <w:numId w:val="2"/>
-        </w:numPr>
-        <w:tabs>
-          <w:tab w:val="left" w:pos="900"/>
-        </w:tabs>
-        <w:rPr>
-          <w:i/>
-          <w:sz w:val="20"/>
-        </w:rPr>
-      </w:pPr>
-      <w:r>
-        <w:rPr>
-          <w:i/>
-          <w:sz w:val="20"/>
-        </w:rPr>
-        <w:t xml:space="preserve">On the upgrade screen, </w:t>
-      </w:r>
-      <w:proofErr w:type="gramStart"/>
-      <w:r>
-        <w:rPr>
-          <w:i/>
-          <w:sz w:val="20"/>
-        </w:rPr>
-        <w:t>user</w:t>
-      </w:r>
-      <w:proofErr w:type="gramEnd"/>
-      <w:r>
-        <w:rPr>
-          <w:i/>
-          <w:sz w:val="20"/>
-        </w:rPr>
-        <w:t xml:space="preserve"> can choose to upgrade different options (if they have enough money), and then play again.</w:t>
-      </w:r>
-    </w:p>
-    <w:p>
-      <w:pPr>
-        <w:pStyle w:val="ListParagraph"/>
-        <w:numPr>
-          <w:ilvl w:val="0"/>
-          <w:numId w:val="2"/>
-        </w:numPr>
-        <w:tabs>
-          <w:tab w:val="left" w:pos="900"/>
-        </w:tabs>
-        <w:rPr>
-          <w:i/>
-          <w:sz w:val="20"/>
-        </w:rPr>
-      </w:pPr>
-      <w:r>
-        <w:rPr>
-          <w:i/>
-          <w:sz w:val="20"/>
-        </w:rPr>
-        <w:t>Macro scope:</w:t>
-      </w:r>
-    </w:p>
-    <w:p>
-      <w:pPr>
-        <w:pStyle w:val="ListParagraph"/>
-        <w:numPr>
-          <w:ilvl w:val="1"/>
-          <w:numId w:val="2"/>
-        </w:numPr>
-        <w:tabs>
-          <w:tab w:val="left" w:pos="900"/>
-        </w:tabs>
-        <w:rPr>
-          <w:i/>
-          <w:sz w:val="20"/>
-        </w:rPr>
-      </w:pPr>
-      <w:r>
-        <w:rPr>
-          <w:i/>
-          <w:sz w:val="20"/>
-        </w:rPr>
-        <w:t xml:space="preserve">Get the highest score they </w:t>
-      </w:r>
-      <w:proofErr w:type="gramStart"/>
-      <w:r>
-        <w:rPr>
-          <w:i/>
-          <w:sz w:val="20"/>
-        </w:rPr>
-        <w:t>can</w:t>
-      </w:r>
-      <w:proofErr w:type="gramEnd"/>
-    </w:p>
-    <w:p>
-      <w:pPr>
-        <w:pStyle w:val="ListParagraph"/>
-        <w:numPr>
-          <w:ilvl w:val="0"/>
-          <w:numId w:val="2"/>
-        </w:numPr>
-        <w:tabs>
-          <w:tab w:val="left" w:pos="900"/>
-        </w:tabs>
-        <w:rPr>
-          <w:i/>
-          <w:sz w:val="20"/>
-        </w:rPr>
-      </w:pPr>
-      <w:r>
-        <w:rPr>
-          <w:i/>
-          <w:sz w:val="20"/>
-        </w:rPr>
-        <w:t>Intermediate scope:</w:t>
-      </w:r>
-    </w:p>
-    <w:p>
-      <w:pPr>
-        <w:pStyle w:val="ListParagraph"/>
-        <w:numPr>
-          <w:ilvl w:val="1"/>
-          <w:numId w:val="2"/>
-        </w:numPr>
-        <w:tabs>
-          <w:tab w:val="left" w:pos="900"/>
-        </w:tabs>
-        <w:rPr>
-          <w:i/>
-          <w:sz w:val="20"/>
-        </w:rPr>
-      </w:pPr>
-      <w:r>
-        <w:rPr>
-          <w:i/>
-          <w:sz w:val="20"/>
-        </w:rPr>
-        <w:t xml:space="preserve">Earn money to buy </w:t>
-      </w:r>
-      <w:proofErr w:type="gramStart"/>
-      <w:r>
-        <w:rPr>
-          <w:i/>
-          <w:sz w:val="20"/>
-        </w:rPr>
-        <w:t>upgrades</w:t>
-      </w:r>
-      <w:proofErr w:type="gramEnd"/>
-    </w:p>
-    <w:p>
-      <w:pPr>
-        <w:pStyle w:val="ListParagraph"/>
-        <w:numPr>
-          <w:ilvl w:val="0"/>
-          <w:numId w:val="2"/>
-        </w:numPr>
-        <w:tabs>
-          <w:tab w:val="left" w:pos="900"/>
-        </w:tabs>
-        <w:rPr>
-          <w:i/>
-          <w:sz w:val="20"/>
-        </w:rPr>
-      </w:pPr>
-      <w:proofErr w:type="gramStart"/>
-      <w:r>
-        <w:rPr>
-          <w:i/>
-          <w:sz w:val="20"/>
-        </w:rPr>
-        <w:t>Micro scope</w:t>
-      </w:r>
-      <w:proofErr w:type="gramEnd"/>
-      <w:r>
-        <w:rPr>
-          <w:i/>
-          <w:sz w:val="20"/>
-        </w:rPr>
-        <w:t>:</w:t>
-      </w:r>
-    </w:p>
-    <w:p>
-      <w:pPr>
-        <w:pStyle w:val="ListParagraph"/>
-        <w:numPr>
-          <w:ilvl w:val="1"/>
-          <w:numId w:val="2"/>
-        </w:numPr>
-        <w:tabs>
-          <w:tab w:val="left" w:pos="900"/>
-        </w:tabs>
-        <w:rPr>
-          <w:i/>
-          <w:sz w:val="20"/>
-        </w:rPr>
-      </w:pPr>
-      <w:r>
-        <w:rPr>
-          <w:i/>
-          <w:sz w:val="20"/>
-        </w:rPr>
-        <w:t xml:space="preserve">Stop the ball from hitting the </w:t>
-      </w:r>
-      <w:proofErr w:type="gramStart"/>
-      <w:r>
-        <w:rPr>
-          <w:i/>
-          <w:sz w:val="20"/>
-        </w:rPr>
-        <w:t>bottom</w:t>
-      </w:r>
-      <w:proofErr w:type="gramEnd"/>
-    </w:p>
-    <w:p>
-      <w:pPr>
-        <w:pStyle w:val="ListParagraph"/>
-        <w:numPr>
-          <w:ilvl w:val="1"/>
-          <w:numId w:val="2"/>
-        </w:numPr>
-        <w:tabs>
-          <w:tab w:val="left" w:pos="900"/>
-        </w:tabs>
-        <w:rPr>
-          <w:i/>
-          <w:sz w:val="20"/>
-        </w:rPr>
-      </w:pPr>
-      <w:r>
-        <w:rPr>
-          <w:i/>
-          <w:sz w:val="20"/>
-        </w:rPr>
-        <w:t xml:space="preserve">Try to bounce the ball into powerups and away from </w:t>
-      </w:r>
-      <w:proofErr w:type="gramStart"/>
-      <w:r>
-        <w:rPr>
-          <w:i/>
-          <w:sz w:val="20"/>
-        </w:rPr>
-        <w:t>bombs</w:t>
-      </w:r>
-      <w:proofErr w:type="gramEnd"/>
-    </w:p>
-    <w:p>
-      <w:pPr>
-        <w:pStyle w:val="ListParagraph"/>
-        <w:numPr>
-          <w:ilvl w:val="0"/>
-          <w:numId w:val="2"/>
-        </w:numPr>
-        <w:tabs>
-          <w:tab w:val="left" w:pos="900"/>
-        </w:tabs>
-        <w:ind w:firstLine="0"/>
-        <w:rPr>
-          <w:i/>
-          <w:sz w:val="20"/>
-        </w:rPr>
-      </w:pPr>
-      <w:r>
-        <w:rPr>
-          <w:i/>
-          <w:sz w:val="20"/>
-        </w:rPr>
-        <w:t>Main feedback loop:</w:t>
-      </w:r>
-    </w:p>
-    <w:p>
-      <w:pPr>
-        <w:pStyle w:val="ListParagraph"/>
-        <w:numPr>
-          <w:ilvl w:val="1"/>
-          <w:numId w:val="2"/>
-        </w:numPr>
-        <w:tabs>
-          <w:tab w:val="left" w:pos="900"/>
-        </w:tabs>
-        <w:rPr>
-          <w:i/>
-          <w:sz w:val="20"/>
-        </w:rPr>
-      </w:pPr>
-      <w:r>
-        <w:rPr>
-          <w:i/>
-          <w:sz w:val="20"/>
-        </w:rPr>
-        <w:t>Positive</w:t>
-      </w:r>
-    </w:p>
-    <w:p>
-      <w:pPr>
-        <w:pStyle w:val="ListParagraph"/>
-        <w:numPr>
-          <w:ilvl w:val="2"/>
-          <w:numId w:val="2"/>
-        </w:numPr>
-        <w:tabs>
-          <w:tab w:val="left" w:pos="900"/>
-        </w:tabs>
-        <w:rPr>
-          <w:i/>
-          <w:sz w:val="20"/>
-        </w:rPr>
-      </w:pPr>
-      <w:r>
-        <w:rPr>
-          <w:i/>
-          <w:sz w:val="20"/>
-        </w:rPr>
-        <w:t xml:space="preserve">Player earns money based on time played and how many times the ball was </w:t>
-      </w:r>
-      <w:proofErr w:type="gramStart"/>
-      <w:r>
-        <w:rPr>
-          <w:i/>
-          <w:sz w:val="20"/>
-        </w:rPr>
-        <w:t>bounced</w:t>
-      </w:r>
-      <w:proofErr w:type="gramEnd"/>
-    </w:p>
-    <w:p>
-      <w:pPr>
-        <w:pStyle w:val="ListParagraph"/>
-        <w:numPr>
-          <w:ilvl w:val="2"/>
-          <w:numId w:val="2"/>
-        </w:numPr>
-        <w:tabs>
-          <w:tab w:val="left" w:pos="900"/>
-        </w:tabs>
-        <w:rPr>
-          <w:i/>
-          <w:sz w:val="20"/>
-        </w:rPr>
-      </w:pPr>
-      <w:r>
-        <w:rPr>
-          <w:i/>
-          <w:sz w:val="20"/>
-        </w:rPr>
-        <w:t xml:space="preserve">Player can use this money to buy upgrades to make the game </w:t>
-      </w:r>
-      <w:proofErr w:type="gramStart"/>
-      <w:r>
-        <w:rPr>
-          <w:i/>
-          <w:sz w:val="20"/>
-        </w:rPr>
-        <w:t>easier</w:t>
-      </w:r>
-      <w:proofErr w:type="gramEnd"/>
-    </w:p>
-    <w:p>
-      <w:pPr>
-        <w:pStyle w:val="ListParagraph"/>
-        <w:numPr>
-          <w:ilvl w:val="1"/>
-          <w:numId w:val="2"/>
-        </w:numPr>
-        <w:tabs>
-          <w:tab w:val="left" w:pos="900"/>
-        </w:tabs>
-        <w:rPr>
-          <w:i/>
-          <w:sz w:val="20"/>
-        </w:rPr>
-      </w:pPr>
-      <w:r>
-        <w:rPr>
-          <w:i/>
-          <w:sz w:val="20"/>
-        </w:rPr>
-        <w:t>N</w:t>
-      </w:r>
-      <w:r>
-        <w:rPr>
-          <w:i/>
-          <w:sz w:val="20"/>
-        </w:rPr>
-        <w:t>egative</w:t>
-      </w:r>
-    </w:p>
-    <w:p>
-      <w:pPr>
-        <w:pStyle w:val="ListParagraph"/>
-        <w:numPr>
-          <w:ilvl w:val="2"/>
-          <w:numId w:val="2"/>
-        </w:numPr>
-        <w:tabs>
-          <w:tab w:val="left" w:pos="900"/>
-        </w:tabs>
-        <w:rPr>
-          <w:i/>
-          <w:sz w:val="20"/>
-        </w:rPr>
-      </w:pPr>
-      <w:r>
-        <w:rPr>
-          <w:i/>
-          <w:sz w:val="20"/>
-        </w:rPr>
-        <w:t xml:space="preserve">As the player plays longer, the ball’s size gets smaller to a </w:t>
-      </w:r>
-      <w:proofErr w:type="gramStart"/>
-      <w:r>
-        <w:rPr>
-          <w:i/>
-          <w:sz w:val="20"/>
-        </w:rPr>
-        <w:t>limit</w:t>
-      </w:r>
-      <w:proofErr w:type="gramEnd"/>
-    </w:p>
-    <w:p>
-      <w:pPr>
-        <w:pStyle w:val="ListParagraph"/>
-        <w:numPr>
-          <w:ilvl w:val="2"/>
-          <w:numId w:val="2"/>
-        </w:numPr>
-        <w:tabs>
-          <w:tab w:val="left" w:pos="900"/>
-        </w:tabs>
-        <w:rPr>
-          <w:i/>
-          <w:sz w:val="20"/>
-        </w:rPr>
-      </w:pPr>
-      <w:r>
-        <w:rPr>
-          <w:i/>
-          <w:sz w:val="20"/>
-        </w:rPr>
-        <w:lastRenderedPageBreak/>
-        <w:t xml:space="preserve">Once the limit is hit, the ball’s max speed slowly increases to </w:t>
-      </w:r>
-      <w:proofErr w:type="gramStart"/>
-      <w:r>
-        <w:rPr>
-          <w:i/>
-          <w:sz w:val="20"/>
-        </w:rPr>
-        <w:t>a limit</w:t>
-      </w:r>
-      <w:proofErr w:type="gramEnd"/>
-      <w:r>
-        <w:rPr>
-          <w:i/>
-          <w:sz w:val="20"/>
-        </w:rPr>
-        <w:t>.</w:t>
-      </w:r>
-    </w:p>
-    <w:p>
-      <w:pPr>
-        <w:pStyle w:val="ListParagraph"/>
-        <w:numPr>
-          <w:ilvl w:val="2"/>
-          <w:numId w:val="2"/>
-        </w:numPr>
-        <w:tabs>
-          <w:tab w:val="left" w:pos="900"/>
-        </w:tabs>
-        <w:rPr>
-          <w:i/>
-          <w:sz w:val="20"/>
-        </w:rPr>
-      </w:pPr>
-      <w:r>
-        <w:rPr>
-          <w:i/>
-          <w:sz w:val="20"/>
-        </w:rPr>
-        <w:t xml:space="preserve">Once both limits are hit, bombs become more likely to </w:t>
-      </w:r>
-      <w:proofErr w:type="gramStart"/>
-      <w:r>
-        <w:rPr>
-          <w:i/>
-          <w:sz w:val="20"/>
-        </w:rPr>
-        <w:t>spawn</w:t>
-      </w:r>
-      <w:proofErr w:type="gramEnd"/>
-    </w:p>
-    <w:p>
-      <w:pPr>
-        <w:pStyle w:val="ListParagraph"/>
-        <w:numPr>
-          <w:ilvl w:val="0"/>
-          <w:numId w:val="2"/>
-        </w:numPr>
-        <w:tabs>
-          <w:tab w:val="left" w:pos="900"/>
-        </w:tabs>
-        <w:ind w:firstLine="0"/>
-        <w:rPr>
-          <w:i/>
-          <w:sz w:val="20"/>
-        </w:rPr>
-      </w:pPr>
-      <w:r>
-        <w:rPr>
-          <w:i/>
-          <w:sz w:val="20"/>
-        </w:rPr>
-        <w:t>Why is this engaging?</w:t>
-      </w:r>
-    </w:p>
-    <w:p>
-      <w:pPr>
-        <w:pStyle w:val="ListParagraph"/>
-        <w:numPr>
-          <w:ilvl w:val="1"/>
-          <w:numId w:val="2"/>
-        </w:numPr>
-        <w:tabs>
-          <w:tab w:val="left" w:pos="900"/>
-        </w:tabs>
-        <w:rPr>
-          <w:i/>
-          <w:sz w:val="20"/>
-        </w:rPr>
-      </w:pPr>
-      <w:r>
-        <w:rPr>
-          <w:i/>
-          <w:sz w:val="20"/>
-        </w:rPr>
-        <w:t xml:space="preserve">Players </w:t>
-      </w:r>
-      <w:r>
-        <w:rPr>
-          <w:i/>
-          <w:sz w:val="20"/>
-        </w:rPr>
-        <w:t>must</w:t>
-      </w:r>
-      <w:r>
-        <w:rPr>
-          <w:i/>
-          <w:sz w:val="20"/>
-        </w:rPr>
-        <w:t xml:space="preserve"> react quickly to the angle of the ball and make sure where they’re creating the line is close enough to the path of the ball that it can reach it.</w:t>
+      <w:r>
+        <w:rPr>
+          <w:i/>
+          <w:sz w:val="20"/>
+        </w:rPr>
+        <w:t xml:space="preserve"> creating the line is close enough to the path of the ball that it can reach it.</w:t>
       </w:r>
     </w:p>
     <w:p>
@@ -3759,6 +4205,64 @@
     </w:sectPr>
   </w:body>
 </w:document>
+</file>
+
+<file path=word/comments.xml><?xml version="1.0" encoding="utf-8"?>
+<w:comments xmlns:wpc="http://schemas.microsoft.com/office/word/2010/wordprocessingCanvas" xmlns:cx="http://schemas.microsoft.com/office/drawing/2014/chartex" xmlns:cx1="http://schemas.microsoft.com/office/drawing/2015/9/8/chartex" xmlns:cx2="http://schemas.microsoft.com/office/drawing/2015/10/21/chartex" xmlns:cx3="http://schemas.microsoft.com/office/drawing/2016/5/9/chartex" xmlns:cx4="http://schemas.microsoft.com/office/drawing/2016/5/10/chartex" xmlns:cx5="http://schemas.microsoft.com/office/drawing/2016/5/11/chartex" xmlns:cx6="http://schemas.microsoft.com/office/drawing/2016/5/12/chartex" xmlns:cx7="http://schemas.microsoft.com/office/drawing/2016/5/13/chartex" xmlns:cx8="http://schemas.microsoft.com/office/drawing/2016/5/14/chartex" xmlns:mc="http://schemas.openxmlformats.org/markup-compatibility/2006" xmlns:aink="http://schemas.microsoft.com/office/drawing/2016/ink" xmlns:am3d="http://schemas.microsoft.com/office/drawing/2017/model3d" xmlns:o="urn:schemas-microsoft-com:office:office" xmlns:oel="http://schemas.microsoft.com/office/2019/extlst" xmlns:r="http://schemas.openxmlformats.org/officeDocument/2006/relationships" xmlns:m="http://schemas.openxmlformats.org/officeDocument/2006/math" xmlns:v="urn:schemas-microsoft-com:vml" xmlns:wp14="http://schemas.microsoft.com/office/word/2010/wordprocessingDrawing" xmlns:wp="http://schemas.openxmlformats.org/drawingml/2006/wordprocessingDrawing" xmlns:w10="urn:schemas-microsoft-com:office:word" xmlns:w="http://schemas.openxmlformats.org/wordprocessingml/2006/main" xmlns:w14="http://schemas.microsoft.com/office/word/2010/wordml" xmlns:w15="http://schemas.microsoft.com/office/word/2012/wordml" xmlns:w16cex="http://schemas.microsoft.com/office/word/2018/wordml/cex" xmlns:w16cid="http://schemas.microsoft.com/office/word/2016/wordml/cid" xmlns:w16="http://schemas.microsoft.com/office/word/2018/wordml" xmlns:w16sdtdh="http://schemas.microsoft.com/office/word/2020/wordml/sdtdatahash" xmlns:w16se="http://schemas.microsoft.com/office/word/2015/wordml/symex" xmlns:wpg="http://schemas.microsoft.com/office/word/2010/wordprocessingGroup" xmlns:wpi="http://schemas.microsoft.com/office/word/2010/wordprocessingInk" xmlns:wne="http://schemas.microsoft.com/office/word/2006/wordml" xmlns:wps="http://schemas.microsoft.com/office/word/2010/wordprocessingShape" mc:Ignorable="w14 w15 w16se w16cid w16 w16cex w16sdtdh wp14">
+  <w:comment w:id="0" w:author="Matthew Hunter Newland" w:date="2023-11-29T22:27:00Z" w:initials="MN">
+    <w:p>
+      <w:pPr>
+        <w:pStyle w:val="CommentText"/>
+      </w:pPr>
+      <w:r>
+        <w:rPr>
+          <w:rStyle w:val="CommentReference"/>
+        </w:rPr>
+        <w:annotationRef/>
+      </w:r>
+      <w:r>
+        <w:t>Mobile platform has been removed due to timeline constraints.</w:t>
+      </w:r>
+    </w:p>
+  </w:comment>
+  <w:comment w:id="1" w:author="Matthew Hunter Newland" w:date="2023-11-29T22:27:00Z" w:initials="MN">
+    <w:p>
+      <w:pPr>
+        <w:pStyle w:val="CommentText"/>
+      </w:pPr>
+      <w:r>
+        <w:rPr>
+          <w:rStyle w:val="CommentReference"/>
+        </w:rPr>
+        <w:annotationRef/>
+      </w:r>
+      <w:r>
+        <w:t>Power-ups have been removed as a feature due to timeline constraints.</w:t>
+      </w:r>
+    </w:p>
+  </w:comment>
+</w:comments>
+</file>
+
+<file path=word/commentsExtended.xml><?xml version="1.0" encoding="utf-8"?>
+<w15:commentsEx xmlns:wpc="http://schemas.microsoft.com/office/word/2010/wordprocessingCanvas" xmlns:cx="http://schemas.microsoft.com/office/drawing/2014/chartex" xmlns:cx1="http://schemas.microsoft.com/office/drawing/2015/9/8/chartex" xmlns:cx2="http://schemas.microsoft.com/office/drawing/2015/10/21/chartex" xmlns:cx3="http://schemas.microsoft.com/office/drawing/2016/5/9/chartex" xmlns:cx4="http://schemas.microsoft.com/office/drawing/2016/5/10/chartex" xmlns:cx5="http://schemas.microsoft.com/office/drawing/2016/5/11/chartex" xmlns:cx6="http://schemas.microsoft.com/office/drawing/2016/5/12/chartex" xmlns:cx7="http://schemas.microsoft.com/office/drawing/2016/5/13/chartex" xmlns:cx8="http://schemas.microsoft.com/office/drawing/2016/5/14/chartex" xmlns:mc="http://schemas.openxmlformats.org/markup-compatibility/2006" xmlns:aink="http://schemas.microsoft.com/office/drawing/2016/ink" xmlns:am3d="http://schemas.microsoft.com/office/drawing/2017/model3d" xmlns:o="urn:schemas-microsoft-com:office:office" xmlns:oel="http://schemas.microsoft.com/office/2019/extlst" xmlns:r="http://schemas.openxmlformats.org/officeDocument/2006/relationships" xmlns:m="http://schemas.openxmlformats.org/officeDocument/2006/math" xmlns:v="urn:schemas-microsoft-com:vml" xmlns:wp14="http://schemas.microsoft.com/office/word/2010/wordprocessingDrawing" xmlns:wp="http://schemas.openxmlformats.org/drawingml/2006/wordprocessingDrawing" xmlns:w10="urn:schemas-microsoft-com:office:word" xmlns:w="http://schemas.openxmlformats.org/wordprocessingml/2006/main" xmlns:w14="http://schemas.microsoft.com/office/word/2010/wordml" xmlns:w15="http://schemas.microsoft.com/office/word/2012/wordml" xmlns:w16cex="http://schemas.microsoft.com/office/word/2018/wordml/cex" xmlns:w16cid="http://schemas.microsoft.com/office/word/2016/wordml/cid" xmlns:w16="http://schemas.microsoft.com/office/word/2018/wordml" xmlns:w16sdtdh="http://schemas.microsoft.com/office/word/2020/wordml/sdtdatahash" xmlns:w16se="http://schemas.microsoft.com/office/word/2015/wordml/symex" xmlns:wpg="http://schemas.microsoft.com/office/word/2010/wordprocessingGroup" xmlns:wpi="http://schemas.microsoft.com/office/word/2010/wordprocessingInk" xmlns:wne="http://schemas.microsoft.com/office/word/2006/wordml" xmlns:wps="http://schemas.microsoft.com/office/word/2010/wordprocessingShape" mc:Ignorable="w14 w15 w16se w16cid w16 w16cex w16sdtdh wp14">
+  <w15:commentEx w15:paraId="77E8146B" w15:done="0"/>
+  <w15:commentEx w15:paraId="21DB854E" w15:done="0"/>
+</w15:commentsEx>
+</file>
+
+<file path=word/commentsExtensible.xml><?xml version="1.0" encoding="utf-8"?>
+<w16cex:commentsExtensible xmlns:wpc="http://schemas.microsoft.com/office/word/2010/wordprocessingCanvas" xmlns:cx="http://schemas.microsoft.com/office/drawing/2014/chartex" xmlns:cx1="http://schemas.microsoft.com/office/drawing/2015/9/8/chartex" xmlns:cx2="http://schemas.microsoft.com/office/drawing/2015/10/21/chartex" xmlns:cx3="http://schemas.microsoft.com/office/drawing/2016/5/9/chartex" xmlns:cx4="http://schemas.microsoft.com/office/drawing/2016/5/10/chartex" xmlns:cx5="http://schemas.microsoft.com/office/drawing/2016/5/11/chartex" xmlns:cx6="http://schemas.microsoft.com/office/drawing/2016/5/12/chartex" xmlns:cx7="http://schemas.microsoft.com/office/drawing/2016/5/13/chartex" xmlns:cx8="http://schemas.microsoft.com/office/drawing/2016/5/14/chartex" xmlns:cr="http://schemas.microsoft.com/office/comments/2020/reactions" xmlns:mc="http://schemas.openxmlformats.org/markup-compatibility/2006" xmlns:aink="http://schemas.microsoft.com/office/drawing/2016/ink" xmlns:am3d="http://schemas.microsoft.com/office/drawing/2017/model3d" xmlns:o="urn:schemas-microsoft-com:office:office" xmlns:oel="http://schemas.microsoft.com/office/2019/extlst" xmlns:r="http://schemas.openxmlformats.org/officeDocument/2006/relationships" xmlns:m="http://schemas.openxmlformats.org/officeDocument/2006/math" xmlns:v="urn:schemas-microsoft-com:vml" xmlns:wp14="http://schemas.microsoft.com/office/word/2010/wordprocessingDrawing" xmlns:wp="http://schemas.openxmlformats.org/drawingml/2006/wordprocessingDrawing" xmlns:w10="urn:schemas-microsoft-com:office:word" xmlns:w="http://schemas.openxmlformats.org/wordprocessingml/2006/main" xmlns:w14="http://schemas.microsoft.com/office/word/2010/wordml" xmlns:w15="http://schemas.microsoft.com/office/word/2012/wordml" xmlns:w16cex="http://schemas.microsoft.com/office/word/2018/wordml/cex" xmlns:w16cid="http://schemas.microsoft.com/office/word/2016/wordml/cid" xmlns:w16="http://schemas.microsoft.com/office/word/2018/wordml" xmlns:w16sdtdh="http://schemas.microsoft.com/office/word/2020/wordml/sdtdatahash" xmlns:w16se="http://schemas.microsoft.com/office/word/2015/wordml/symex" xmlns:wpg="http://schemas.microsoft.com/office/word/2010/wordprocessingGroup" xmlns:wpi="http://schemas.microsoft.com/office/word/2010/wordprocessingInk" xmlns:wne="http://schemas.microsoft.com/office/word/2006/wordml" xmlns:wps="http://schemas.microsoft.com/office/word/2010/wordprocessingShape" mc:Ignorable="w14 w15 w16se w16cid w16 w16cex w16sdtdh cr wp14">
+  <w16cex:commentExtensible w16cex:durableId="39F90B57" w16cex:dateUtc="2023-11-30T03:27:00Z"/>
+  <w16cex:commentExtensible w16cex:durableId="0CF6A557" w16cex:dateUtc="2023-11-30T03:27:00Z"/>
+</w16cex:commentsExtensible>
+</file>
+
+<file path=word/commentsIds.xml><?xml version="1.0" encoding="utf-8"?>
+<w16cid:commentsIds xmlns:wpc="http://schemas.microsoft.com/office/word/2010/wordprocessingCanvas" xmlns:cx="http://schemas.microsoft.com/office/drawing/2014/chartex" xmlns:cx1="http://schemas.microsoft.com/office/drawing/2015/9/8/chartex" xmlns:cx2="http://schemas.microsoft.com/office/drawing/2015/10/21/chartex" xmlns:cx3="http://schemas.microsoft.com/office/drawing/2016/5/9/chartex" xmlns:cx4="http://schemas.microsoft.com/office/drawing/2016/5/10/chartex" xmlns:cx5="http://schemas.microsoft.com/office/drawing/2016/5/11/chartex" xmlns:cx6="http://schemas.microsoft.com/office/drawing/2016/5/12/chartex" xmlns:cx7="http://schemas.microsoft.com/office/drawing/2016/5/13/chartex" xmlns:cx8="http://schemas.microsoft.com/office/drawing/2016/5/14/chartex" xmlns:mc="http://schemas.openxmlformats.org/markup-compatibility/2006" xmlns:aink="http://schemas.microsoft.com/office/drawing/2016/ink" xmlns:am3d="http://schemas.microsoft.com/office/drawing/2017/model3d" xmlns:o="urn:schemas-microsoft-com:office:office" xmlns:oel="http://schemas.microsoft.com/office/2019/extlst" xmlns:r="http://schemas.openxmlformats.org/officeDocument/2006/relationships" xmlns:m="http://schemas.openxmlformats.org/officeDocument/2006/math" xmlns:v="urn:schemas-microsoft-com:vml" xmlns:wp14="http://schemas.microsoft.com/office/word/2010/wordprocessingDrawing" xmlns:wp="http://schemas.openxmlformats.org/drawingml/2006/wordprocessingDrawing" xmlns:w10="urn:schemas-microsoft-com:office:word" xmlns:w="http://schemas.openxmlformats.org/wordprocessingml/2006/main" xmlns:w14="http://schemas.microsoft.com/office/word/2010/wordml" xmlns:w15="http://schemas.microsoft.com/office/word/2012/wordml" xmlns:w16cex="http://schemas.microsoft.com/office/word/2018/wordml/cex" xmlns:w16cid="http://schemas.microsoft.com/office/word/2016/wordml/cid" xmlns:w16="http://schemas.microsoft.com/office/word/2018/wordml" xmlns:w16sdtdh="http://schemas.microsoft.com/office/word/2020/wordml/sdtdatahash" xmlns:w16se="http://schemas.microsoft.com/office/word/2015/wordml/symex" xmlns:wpg="http://schemas.microsoft.com/office/word/2010/wordprocessingGroup" xmlns:wpi="http://schemas.microsoft.com/office/word/2010/wordprocessingInk" xmlns:wne="http://schemas.microsoft.com/office/word/2006/wordml" xmlns:wps="http://schemas.microsoft.com/office/word/2010/wordprocessingShape" mc:Ignorable="w14 w15 w16se w16cid w16 w16cex w16sdtdh wp14">
+  <w16cid:commentId w16cid:paraId="77E8146B" w16cid:durableId="39F90B57"/>
+  <w16cid:commentId w16cid:paraId="21DB854E" w16cid:durableId="0CF6A557"/>
+</w16cid:commentsIds>
 </file>
 
 <file path=word/numbering.xml><?xml version="1.0" encoding="utf-8"?>
@@ -4112,6 +4616,14 @@
     <w:abstractNumId w:val="0"/>
   </w:num>
 </w:numbering>
+</file>
+
+<file path=word/people.xml><?xml version="1.0" encoding="utf-8"?>
+<w15:people xmlns:wpc="http://schemas.microsoft.com/office/word/2010/wordprocessingCanvas" xmlns:cx="http://schemas.microsoft.com/office/drawing/2014/chartex" xmlns:cx1="http://schemas.microsoft.com/office/drawing/2015/9/8/chartex" xmlns:cx2="http://schemas.microsoft.com/office/drawing/2015/10/21/chartex" xmlns:cx3="http://schemas.microsoft.com/office/drawing/2016/5/9/chartex" xmlns:cx4="http://schemas.microsoft.com/office/drawing/2016/5/10/chartex" xmlns:cx5="http://schemas.microsoft.com/office/drawing/2016/5/11/chartex" xmlns:cx6="http://schemas.microsoft.com/office/drawing/2016/5/12/chartex" xmlns:cx7="http://schemas.microsoft.com/office/drawing/2016/5/13/chartex" xmlns:cx8="http://schemas.microsoft.com/office/drawing/2016/5/14/chartex" xmlns:mc="http://schemas.openxmlformats.org/markup-compatibility/2006" xmlns:aink="http://schemas.microsoft.com/office/drawing/2016/ink" xmlns:am3d="http://schemas.microsoft.com/office/drawing/2017/model3d" xmlns:o="urn:schemas-microsoft-com:office:office" xmlns:oel="http://schemas.microsoft.com/office/2019/extlst" xmlns:r="http://schemas.openxmlformats.org/officeDocument/2006/relationships" xmlns:m="http://schemas.openxmlformats.org/officeDocument/2006/math" xmlns:v="urn:schemas-microsoft-com:vml" xmlns:wp14="http://schemas.microsoft.com/office/word/2010/wordprocessingDrawing" xmlns:wp="http://schemas.openxmlformats.org/drawingml/2006/wordprocessingDrawing" xmlns:w10="urn:schemas-microsoft-com:office:word" xmlns:w="http://schemas.openxmlformats.org/wordprocessingml/2006/main" xmlns:w14="http://schemas.microsoft.com/office/word/2010/wordml" xmlns:w15="http://schemas.microsoft.com/office/word/2012/wordml" xmlns:w16cex="http://schemas.microsoft.com/office/word/2018/wordml/cex" xmlns:w16cid="http://schemas.microsoft.com/office/word/2016/wordml/cid" xmlns:w16="http://schemas.microsoft.com/office/word/2018/wordml" xmlns:w16sdtdh="http://schemas.microsoft.com/office/word/2020/wordml/sdtdatahash" xmlns:w16se="http://schemas.microsoft.com/office/word/2015/wordml/symex" xmlns:wpg="http://schemas.microsoft.com/office/word/2010/wordprocessingGroup" xmlns:wpi="http://schemas.microsoft.com/office/word/2010/wordprocessingInk" xmlns:wne="http://schemas.microsoft.com/office/word/2006/wordml" xmlns:wps="http://schemas.microsoft.com/office/word/2010/wordprocessingShape" mc:Ignorable="w14 w15 w16se w16cid w16 w16cex w16sdtdh wp14">
+  <w15:person w15:author="Matthew Hunter Newland">
+    <w15:presenceInfo w15:providerId="AD" w15:userId="S::mnewland@ivytech.edu::537097ab-7ec8-47e7-abae-65ae5ee36a62"/>
+  </w15:person>
+</w15:people>
 </file>
 
 <file path=word/styles.xml><?xml version="1.0" encoding="utf-8"?>
@@ -4654,6 +5166,84 @@
       <w:contextualSpacing/>
     </w:pPr>
   </w:style>
+  <w:style w:type="paragraph" w:styleId="NormalWeb">
+    <w:name w:val="Normal (Web)"/>
+    <w:basedOn w:val="Normal"/>
+    <w:uiPriority w:val="99"/>
+    <w:semiHidden/>
+    <w:unhideWhenUsed/>
+    <w:rsid w:val="00871988"/>
+    <w:pPr>
+      <w:spacing w:before="100" w:beforeAutospacing="1" w:after="100" w:afterAutospacing="1"/>
+    </w:pPr>
+    <w:rPr>
+      <w:rFonts w:ascii="Times New Roman" w:eastAsia="Times New Roman" w:hAnsi="Times New Roman" w:cs="Times New Roman"/>
+      <w:szCs w:val="24"/>
+    </w:rPr>
+  </w:style>
+  <w:style w:type="character" w:styleId="CommentReference">
+    <w:name w:val="annotation reference"/>
+    <w:basedOn w:val="DefaultParagraphFont"/>
+    <w:uiPriority w:val="99"/>
+    <w:semiHidden/>
+    <w:unhideWhenUsed/>
+    <w:rsid w:val="00895CBA"/>
+    <w:rPr>
+      <w:sz w:val="16"/>
+      <w:szCs w:val="16"/>
+    </w:rPr>
+  </w:style>
+  <w:style w:type="paragraph" w:styleId="CommentText">
+    <w:name w:val="annotation text"/>
+    <w:basedOn w:val="Normal"/>
+    <w:link w:val="CommentTextChar"/>
+    <w:uiPriority w:val="99"/>
+    <w:unhideWhenUsed/>
+    <w:rsid w:val="00895CBA"/>
+    <w:rPr>
+      <w:sz w:val="20"/>
+      <w:szCs w:val="20"/>
+    </w:rPr>
+  </w:style>
+  <w:style w:type="character" w:customStyle="1" w:styleId="CommentTextChar">
+    <w:name w:val="Comment Text Char"/>
+    <w:basedOn w:val="DefaultParagraphFont"/>
+    <w:link w:val="CommentText"/>
+    <w:uiPriority w:val="99"/>
+    <w:rsid w:val="00895CBA"/>
+    <w:rPr>
+      <w:sz w:val="20"/>
+      <w:szCs w:val="20"/>
+    </w:rPr>
+  </w:style>
+  <w:style w:type="paragraph" w:styleId="CommentSubject">
+    <w:name w:val="annotation subject"/>
+    <w:basedOn w:val="CommentText"/>
+    <w:next w:val="CommentText"/>
+    <w:link w:val="CommentSubjectChar"/>
+    <w:uiPriority w:val="99"/>
+    <w:semiHidden/>
+    <w:unhideWhenUsed/>
+    <w:rsid w:val="00895CBA"/>
+    <w:rPr>
+      <w:b/>
+      <w:bCs/>
+    </w:rPr>
+  </w:style>
+  <w:style w:type="character" w:customStyle="1" w:styleId="CommentSubjectChar">
+    <w:name w:val="Comment Subject Char"/>
+    <w:basedOn w:val="CommentTextChar"/>
+    <w:link w:val="CommentSubject"/>
+    <w:uiPriority w:val="99"/>
+    <w:semiHidden/>
+    <w:rsid w:val="00895CBA"/>
+    <w:rPr>
+      <w:b/>
+      <w:bCs/>
+      <w:sz w:val="20"/>
+      <w:szCs w:val="20"/>
+    </w:rPr>
+  </w:style>
 </w:styles>
 </file>
 

</xml_diff>

<commit_message>
-Added money function (Need to fix error with resetting "earned" to 0 and displaying it correctly) -Added pause menu -Added Main Menu scene -Added particle effect when ball hits a Line
</commit_message>
<xml_diff>
--- a/Keepy-Uppy Game Design Template.docx
+++ b/Keepy-Uppy Game Design Template.docx
@@ -514,7 +514,46 @@
           <w:i/>
           <w:sz w:val="20"/>
         </w:rPr>
-        <w:t>What is the “look and feel” of the game? How does this support the desired player’s experience?</w:t>
+        <w:t xml:space="preserve">Visual style: I am using semi-futuristic UI elements that have some sharp angles with a background of scrolling stars. The elements help accentuate the feel of the game as these graphics are normally associated with space/sci-fi elements which then lends itself to a generally more tense gameplay experience. </w:t>
+      </w:r>
+    </w:p>
+    <w:p>
+      <w:pPr>
+        <w:rPr>
+          <w:i/>
+          <w:sz w:val="20"/>
+        </w:rPr>
+      </w:pPr>
+    </w:p>
+    <w:p>
+      <w:pPr>
+        <w:rPr>
+          <w:i/>
+          <w:sz w:val="20"/>
+        </w:rPr>
+      </w:pPr>
+      <w:r>
+        <w:rPr>
+          <w:i/>
+          <w:sz w:val="20"/>
+        </w:rPr>
+        <w:t xml:space="preserve">Audio style: For both the menu and the background music for the game, I am using </w:t>
+      </w:r>
+      <w:proofErr w:type="gramStart"/>
+      <w:r>
+        <w:rPr>
+          <w:i/>
+          <w:sz w:val="20"/>
+        </w:rPr>
+        <w:t>fast pace</w:t>
+      </w:r>
+      <w:proofErr w:type="gramEnd"/>
+      <w:r>
+        <w:rPr>
+          <w:i/>
+          <w:sz w:val="20"/>
+        </w:rPr>
+        <w:t xml:space="preserve"> music to help increase the feeling of needing to react quickly.</w:t>
       </w:r>
     </w:p>
     <w:p/>
@@ -553,25 +592,7 @@
           <w:strike/>
           <w:sz w:val="20"/>
         </w:rPr>
-        <w:t xml:space="preserve">The target platform for this game is both PC and mobile and will </w:t>
-      </w:r>
-      <w:proofErr w:type="gramStart"/>
-      <w:r>
-        <w:rPr>
-          <w:i/>
-          <w:strike/>
-          <w:sz w:val="20"/>
-        </w:rPr>
-        <w:t>be created</w:t>
-      </w:r>
-      <w:proofErr w:type="gramEnd"/>
-      <w:r>
-        <w:rPr>
-          <w:i/>
-          <w:strike/>
-          <w:sz w:val="20"/>
-        </w:rPr>
-        <w:t xml:space="preserve"> using Unity.</w:t>
+        <w:t>The target platform for this game is both PC and mobile and will be created using Unity.</w:t>
       </w:r>
       <w:commentRangeEnd w:id="0"/>
       <w:r>
@@ -593,23 +614,7 @@
           <w:i/>
           <w:sz w:val="20"/>
         </w:rPr>
-        <w:t xml:space="preserve">The target platform for this game is PC and will </w:t>
-      </w:r>
-      <w:proofErr w:type="gramStart"/>
-      <w:r>
-        <w:rPr>
-          <w:i/>
-          <w:sz w:val="20"/>
-        </w:rPr>
-        <w:t>be created</w:t>
-      </w:r>
-      <w:proofErr w:type="gramEnd"/>
-      <w:r>
-        <w:rPr>
-          <w:i/>
-          <w:sz w:val="20"/>
-        </w:rPr>
-        <w:t xml:space="preserve"> using Unity.</w:t>
+        <w:t>The target platform for this game is PC and will be created using Unity.</w:t>
       </w:r>
     </w:p>
     <w:p>
@@ -699,11 +704,20 @@
           <w:i/>
           <w:sz w:val="20"/>
         </w:rPr>
-        <w:t>Week 4 – Nov 26: Finish UI and Upgrade mechanics, begin UI customization options</w:t>
-      </w:r>
-      <w:r>
-        <w:rPr>
-          <w:i/>
+        <w:t xml:space="preserve">Week 4 – Nov 26: </w:t>
+      </w:r>
+      <w:r>
+        <w:rPr>
+          <w:i/>
+          <w:strike/>
+          <w:sz w:val="20"/>
+        </w:rPr>
+        <w:t>Finish UI and Upgrade mechanics, begin UI customization options</w:t>
+      </w:r>
+      <w:r>
+        <w:rPr>
+          <w:i/>
+          <w:strike/>
           <w:sz w:val="20"/>
         </w:rPr>
         <w:t>.</w:t>
@@ -720,7 +734,29 @@
           <w:i/>
           <w:sz w:val="20"/>
         </w:rPr>
-        <w:t>Week 5 – Dec 3: Finish UI customization options, begin polish and bug fixes</w:t>
+        <w:t xml:space="preserve">Week 5 – Dec 3: </w:t>
+      </w:r>
+      <w:r>
+        <w:rPr>
+          <w:i/>
+          <w:strike/>
+          <w:sz w:val="20"/>
+        </w:rPr>
+        <w:t>Finish UI customization options</w:t>
+      </w:r>
+      <w:r>
+        <w:rPr>
+          <w:i/>
+          <w:sz w:val="20"/>
+        </w:rPr>
+        <w:t xml:space="preserve"> Finish UI and Upgrade mechanics</w:t>
+      </w:r>
+      <w:r>
+        <w:rPr>
+          <w:i/>
+          <w:sz w:val="20"/>
+        </w:rPr>
+        <w:t>, begin polish and bug fixes</w:t>
       </w:r>
       <w:r>
         <w:rPr>
@@ -926,23 +962,7 @@
           <w:i/>
           <w:sz w:val="20"/>
         </w:rPr>
-        <w:t xml:space="preserve">The player will </w:t>
-      </w:r>
-      <w:proofErr w:type="gramStart"/>
-      <w:r>
-        <w:rPr>
-          <w:i/>
-          <w:sz w:val="20"/>
-        </w:rPr>
-        <w:t>be greeted</w:t>
-      </w:r>
-      <w:proofErr w:type="gramEnd"/>
-      <w:r>
-        <w:rPr>
-          <w:i/>
-          <w:sz w:val="20"/>
-        </w:rPr>
-        <w:t xml:space="preserve"> by a “Welcome” screen that has a “Play” button as the largest button on top, then an “Upgrades” button</w:t>
+        <w:t>The player will be greeted by a “Welcome” screen that has a “Play” button as the largest button on top, then an “Upgrades” button</w:t>
       </w:r>
       <w:r>
         <w:rPr>
@@ -979,39 +999,7 @@
           <w:i/>
           <w:sz w:val="20"/>
         </w:rPr>
-        <w:t>Upon pressing “Play</w:t>
-      </w:r>
-      <w:proofErr w:type="gramStart"/>
-      <w:r>
-        <w:rPr>
-          <w:i/>
-          <w:sz w:val="20"/>
-        </w:rPr>
-        <w:t>”,</w:t>
-      </w:r>
-      <w:proofErr w:type="gramEnd"/>
-      <w:r>
-        <w:rPr>
-          <w:i/>
-          <w:sz w:val="20"/>
-        </w:rPr>
-        <w:t xml:space="preserve"> the game starts where a ball will drop, and the player will click and drag on the play area to create a line. When the ball hits the line, the line will disappear. The player will </w:t>
-      </w:r>
-      <w:proofErr w:type="gramStart"/>
-      <w:r>
-        <w:rPr>
-          <w:i/>
-          <w:sz w:val="20"/>
-        </w:rPr>
-        <w:t>be limited</w:t>
-      </w:r>
-      <w:proofErr w:type="gramEnd"/>
-      <w:r>
-        <w:rPr>
-          <w:i/>
-          <w:sz w:val="20"/>
-        </w:rPr>
-        <w:t xml:space="preserve"> to one line initially, with plans to have upgrades to allow more lines to be drawn at the same time. Once the player loses all their lives, a “Game Over” screen will appear with the same options as the “Welcome” screen.</w:t>
+        <w:t>Upon pressing “Play”, the game starts where a ball will drop, and the player will click and drag on the play area to create a line. When the ball hits the line, the line will disappear. The player will be limited to one line initially, with plans to have upgrades to allow more lines to be drawn at the same time. Once the player loses all their lives, a “Game Over” screen will appear with the same options as the “Welcome” screen.</w:t>
       </w:r>
     </w:p>
     <w:p>
@@ -1064,23 +1052,7 @@
           <w:i/>
           <w:sz w:val="20"/>
         </w:rPr>
-        <w:t xml:space="preserve"> If development time allows, I plan </w:t>
-      </w:r>
-      <w:proofErr w:type="gramStart"/>
-      <w:r>
-        <w:rPr>
-          <w:i/>
-          <w:sz w:val="20"/>
-        </w:rPr>
-        <w:t>on having</w:t>
-      </w:r>
-      <w:proofErr w:type="gramEnd"/>
-      <w:r>
-        <w:rPr>
-          <w:i/>
-          <w:sz w:val="20"/>
-        </w:rPr>
-        <w:t xml:space="preserve"> different customization options where the player can change the background, ball sprite, and line sprite.</w:t>
+        <w:t xml:space="preserve"> If development time allows, I plan on having different customization options where the player can change the background, ball sprite, and line sprite.</w:t>
       </w:r>
     </w:p>
     <w:p>
@@ -1322,6 +1294,7 @@
         </w:tabs>
         <w:rPr>
           <w:i/>
+          <w:strike/>
           <w:sz w:val="20"/>
         </w:rPr>
       </w:pPr>
@@ -1329,6 +1302,7 @@
       <w:r>
         <w:rPr>
           <w:i/>
+          <w:strike/>
           <w:sz w:val="20"/>
         </w:rPr>
         <w:t>spawns</w:t>
@@ -1337,6 +1311,7 @@
       <w:r>
         <w:rPr>
           <w:i/>
+          <w:strike/>
           <w:sz w:val="20"/>
         </w:rPr>
         <w:t xml:space="preserve"> particle effect where death occurred</w:t>
@@ -1485,17 +1460,33 @@
           <w:i/>
           <w:sz w:val="20"/>
         </w:rPr>
-        <w:t xml:space="preserve">Destroyed: Crash if player has lives left, else womp </w:t>
+        <w:t xml:space="preserve">Destroyed: Crash if player has lives left, else </w:t>
+      </w:r>
+      <w:r>
+        <w:rPr>
+          <w:i/>
+          <w:strike/>
+          <w:sz w:val="20"/>
+        </w:rPr>
+        <w:t xml:space="preserve">womp </w:t>
       </w:r>
       <w:proofErr w:type="spellStart"/>
       <w:r>
         <w:rPr>
           <w:i/>
+          <w:strike/>
           <w:sz w:val="20"/>
         </w:rPr>
         <w:t>womp</w:t>
       </w:r>
       <w:proofErr w:type="spellEnd"/>
+      <w:r>
+        <w:rPr>
+          <w:i/>
+          <w:sz w:val="20"/>
+        </w:rPr>
+        <w:t xml:space="preserve"> switch to menu music</w:t>
+      </w:r>
     </w:p>
     <w:p>
       <w:pPr>
@@ -1656,7 +1647,53 @@
           <w:i/>
           <w:sz w:val="20"/>
         </w:rPr>
-        <w:t xml:space="preserve"> lifts mouse button </w:t>
+        <w:t xml:space="preserve"> lifts mouse button 1 or finger, it activates the collider and sets its bounds to match the line.</w:t>
+      </w:r>
+    </w:p>
+    <w:p>
+      <w:pPr>
+        <w:pStyle w:val="ListParagraph"/>
+        <w:numPr>
+          <w:ilvl w:val="1"/>
+          <w:numId w:val="2"/>
+        </w:numPr>
+        <w:tabs>
+          <w:tab w:val="left" w:pos="900"/>
+        </w:tabs>
+        <w:rPr>
+          <w:i/>
+          <w:sz w:val="20"/>
+        </w:rPr>
+      </w:pPr>
+      <w:r>
+        <w:rPr>
+          <w:i/>
+          <w:sz w:val="20"/>
+        </w:rPr>
+        <w:t>Not affected by gravity</w:t>
+      </w:r>
+    </w:p>
+    <w:p>
+      <w:pPr>
+        <w:pStyle w:val="ListParagraph"/>
+        <w:numPr>
+          <w:ilvl w:val="1"/>
+          <w:numId w:val="2"/>
+        </w:numPr>
+        <w:tabs>
+          <w:tab w:val="left" w:pos="900"/>
+        </w:tabs>
+        <w:rPr>
+          <w:i/>
+          <w:sz w:val="20"/>
+        </w:rPr>
+      </w:pPr>
+      <w:r>
+        <w:rPr>
+          <w:i/>
+          <w:sz w:val="20"/>
+        </w:rPr>
+        <w:t xml:space="preserve">Deleted when ball </w:t>
       </w:r>
       <w:proofErr w:type="gramStart"/>
       <w:r>
@@ -1664,16 +1701,9 @@
           <w:i/>
           <w:sz w:val="20"/>
         </w:rPr>
-        <w:t>1</w:t>
+        <w:t>hits</w:t>
       </w:r>
       <w:proofErr w:type="gramEnd"/>
-      <w:r>
-        <w:rPr>
-          <w:i/>
-          <w:sz w:val="20"/>
-        </w:rPr>
-        <w:t xml:space="preserve"> or finger, it activates the collider and sets its bounds to match the line.</w:t>
-      </w:r>
     </w:p>
     <w:p>
       <w:pPr>
@@ -1695,7 +1725,7 @@
           <w:i/>
           <w:sz w:val="20"/>
         </w:rPr>
-        <w:t>Not affected by gravity</w:t>
+        <w:t>Each line has a max length. Starts at (TBD) and can be upgraded to (TBD)</w:t>
       </w:r>
     </w:p>
     <w:p>
@@ -1718,7 +1748,7 @@
           <w:i/>
           <w:sz w:val="20"/>
         </w:rPr>
-        <w:t xml:space="preserve">Deleted when ball </w:t>
+        <w:t xml:space="preserve">Limited to 1 line </w:t>
       </w:r>
       <w:proofErr w:type="gramStart"/>
       <w:r>
@@ -1726,9 +1756,58 @@
           <w:i/>
           <w:sz w:val="20"/>
         </w:rPr>
-        <w:t>hits</w:t>
+        <w:t>initially, but</w:t>
       </w:r>
       <w:proofErr w:type="gramEnd"/>
+      <w:r>
+        <w:rPr>
+          <w:i/>
+          <w:sz w:val="20"/>
+        </w:rPr>
+        <w:t xml:space="preserve"> can be upgraded to 4.</w:t>
+      </w:r>
+    </w:p>
+    <w:p>
+      <w:pPr>
+        <w:pStyle w:val="ListParagraph"/>
+        <w:numPr>
+          <w:ilvl w:val="0"/>
+          <w:numId w:val="2"/>
+        </w:numPr>
+        <w:tabs>
+          <w:tab w:val="left" w:pos="900"/>
+        </w:tabs>
+        <w:ind w:firstLine="0"/>
+        <w:rPr>
+          <w:i/>
+          <w:strike/>
+          <w:sz w:val="20"/>
+        </w:rPr>
+      </w:pPr>
+      <w:r>
+        <w:rPr>
+          <w:i/>
+          <w:sz w:val="20"/>
+        </w:rPr>
+        <w:t xml:space="preserve"> </w:t>
+      </w:r>
+      <w:commentRangeStart w:id="1"/>
+      <w:r>
+        <w:rPr>
+          <w:i/>
+          <w:strike/>
+          <w:sz w:val="20"/>
+        </w:rPr>
+        <w:t>Power-</w:t>
+      </w:r>
+      <w:r>
+        <w:rPr>
+          <w:i/>
+          <w:strike/>
+          <w:sz w:val="20"/>
+        </w:rPr>
+        <w:t>ups</w:t>
+      </w:r>
     </w:p>
     <w:p>
       <w:pPr>
@@ -1742,32 +1821,53 @@
         </w:tabs>
         <w:rPr>
           <w:i/>
-          <w:sz w:val="20"/>
-        </w:rPr>
-      </w:pPr>
-      <w:r>
-        <w:rPr>
-          <w:i/>
-          <w:sz w:val="20"/>
-        </w:rPr>
-        <w:t xml:space="preserve">Each line has a max length. Starts at (TBD) and can </w:t>
+          <w:strike/>
+          <w:sz w:val="20"/>
+        </w:rPr>
+      </w:pPr>
+      <w:r>
+        <w:rPr>
+          <w:i/>
+          <w:strike/>
+          <w:sz w:val="20"/>
+        </w:rPr>
+        <w:t>Spawn randomly in top 75% of play area</w:t>
+      </w:r>
+    </w:p>
+    <w:p>
+      <w:pPr>
+        <w:pStyle w:val="ListParagraph"/>
+        <w:numPr>
+          <w:ilvl w:val="1"/>
+          <w:numId w:val="2"/>
+        </w:numPr>
+        <w:tabs>
+          <w:tab w:val="left" w:pos="900"/>
+        </w:tabs>
+        <w:rPr>
+          <w:i/>
+          <w:strike/>
+          <w:sz w:val="20"/>
+        </w:rPr>
+      </w:pPr>
+      <w:r>
+        <w:rPr>
+          <w:i/>
+          <w:strike/>
+          <w:sz w:val="20"/>
+        </w:rPr>
+        <w:t xml:space="preserve">Will activate when ball hits </w:t>
       </w:r>
       <w:proofErr w:type="gramStart"/>
       <w:r>
         <w:rPr>
           <w:i/>
-          <w:sz w:val="20"/>
-        </w:rPr>
-        <w:t>be upgraded</w:t>
+          <w:strike/>
+          <w:sz w:val="20"/>
+        </w:rPr>
+        <w:t>it</w:t>
       </w:r>
       <w:proofErr w:type="gramEnd"/>
-      <w:r>
-        <w:rPr>
-          <w:i/>
-          <w:sz w:val="20"/>
-        </w:rPr>
-        <w:t xml:space="preserve"> to (TBD)</w:t>
-      </w:r>
     </w:p>
     <w:p>
       <w:pPr>
@@ -1781,73 +1881,211 @@
         </w:tabs>
         <w:rPr>
           <w:i/>
-          <w:sz w:val="20"/>
-        </w:rPr>
-      </w:pPr>
-      <w:r>
-        <w:rPr>
-          <w:i/>
-          <w:sz w:val="20"/>
-        </w:rPr>
-        <w:t xml:space="preserve">Limited to 1 line </w:t>
+          <w:strike/>
+          <w:sz w:val="20"/>
+        </w:rPr>
+      </w:pPr>
+      <w:r>
+        <w:rPr>
+          <w:i/>
+          <w:strike/>
+          <w:sz w:val="20"/>
+        </w:rPr>
+        <w:t xml:space="preserve">Activates at random intervals between 10 and 30 </w:t>
       </w:r>
       <w:proofErr w:type="gramStart"/>
       <w:r>
         <w:rPr>
           <w:i/>
-          <w:sz w:val="20"/>
-        </w:rPr>
-        <w:t>initially, but</w:t>
+          <w:strike/>
+          <w:sz w:val="20"/>
+        </w:rPr>
+        <w:t>seconds</w:t>
       </w:r>
       <w:proofErr w:type="gramEnd"/>
-      <w:r>
-        <w:rPr>
-          <w:i/>
-          <w:sz w:val="20"/>
-        </w:rPr>
-        <w:t xml:space="preserve"> can be upgraded to 4.</w:t>
-      </w:r>
-    </w:p>
-    <w:p>
-      <w:pPr>
-        <w:pStyle w:val="ListParagraph"/>
-        <w:numPr>
-          <w:ilvl w:val="0"/>
-          <w:numId w:val="2"/>
-        </w:numPr>
-        <w:tabs>
-          <w:tab w:val="left" w:pos="900"/>
-        </w:tabs>
-        <w:ind w:firstLine="0"/>
-        <w:rPr>
-          <w:i/>
-          <w:strike/>
-          <w:sz w:val="20"/>
-        </w:rPr>
-      </w:pPr>
-      <w:r>
-        <w:rPr>
-          <w:i/>
+    </w:p>
+    <w:p>
+      <w:pPr>
+        <w:pStyle w:val="ListParagraph"/>
+        <w:numPr>
+          <w:ilvl w:val="2"/>
+          <w:numId w:val="2"/>
+        </w:numPr>
+        <w:tabs>
+          <w:tab w:val="left" w:pos="900"/>
+        </w:tabs>
+        <w:rPr>
+          <w:i/>
+          <w:strike/>
+          <w:sz w:val="20"/>
+        </w:rPr>
+      </w:pPr>
+      <w:r>
+        <w:rPr>
+          <w:i/>
+          <w:strike/>
+          <w:sz w:val="20"/>
+        </w:rPr>
+        <w:t xml:space="preserve">Can be upgraded to shorten </w:t>
+      </w:r>
+      <w:proofErr w:type="gramStart"/>
+      <w:r>
+        <w:rPr>
+          <w:i/>
+          <w:strike/>
+          <w:sz w:val="20"/>
+        </w:rPr>
+        <w:t>intervals</w:t>
+      </w:r>
+      <w:proofErr w:type="gramEnd"/>
+    </w:p>
+    <w:p>
+      <w:pPr>
+        <w:pStyle w:val="ListParagraph"/>
+        <w:numPr>
+          <w:ilvl w:val="3"/>
+          <w:numId w:val="2"/>
+        </w:numPr>
+        <w:tabs>
+          <w:tab w:val="left" w:pos="900"/>
+        </w:tabs>
+        <w:rPr>
+          <w:i/>
+          <w:strike/>
+          <w:sz w:val="20"/>
+        </w:rPr>
+      </w:pPr>
+      <w:r>
+        <w:rPr>
+          <w:i/>
+          <w:strike/>
+          <w:sz w:val="20"/>
+        </w:rPr>
+        <w:t>-1 to lower bound</w:t>
+      </w:r>
+    </w:p>
+    <w:p>
+      <w:pPr>
+        <w:pStyle w:val="ListParagraph"/>
+        <w:numPr>
+          <w:ilvl w:val="3"/>
+          <w:numId w:val="2"/>
+        </w:numPr>
+        <w:tabs>
+          <w:tab w:val="left" w:pos="900"/>
+        </w:tabs>
+        <w:rPr>
+          <w:i/>
+          <w:strike/>
+          <w:sz w:val="20"/>
+        </w:rPr>
+      </w:pPr>
+      <w:r>
+        <w:rPr>
+          <w:i/>
+          <w:strike/>
+          <w:sz w:val="20"/>
+        </w:rPr>
+        <w:t>-</w:t>
+      </w:r>
+      <w:r>
+        <w:rPr>
+          <w:i/>
+          <w:strike/>
+          <w:sz w:val="20"/>
+        </w:rPr>
+        <w:t>4</w:t>
+      </w:r>
+      <w:r>
+        <w:rPr>
+          <w:i/>
+          <w:strike/>
+          <w:sz w:val="20"/>
+        </w:rPr>
+        <w:t xml:space="preserve"> to upper bound</w:t>
+      </w:r>
+    </w:p>
+    <w:p>
+      <w:pPr>
+        <w:pStyle w:val="ListParagraph"/>
+        <w:numPr>
+          <w:ilvl w:val="3"/>
+          <w:numId w:val="2"/>
+        </w:numPr>
+        <w:tabs>
+          <w:tab w:val="left" w:pos="900"/>
+        </w:tabs>
+        <w:rPr>
+          <w:i/>
+          <w:strike/>
+          <w:sz w:val="20"/>
+        </w:rPr>
+      </w:pPr>
+      <w:r>
+        <w:rPr>
+          <w:i/>
+          <w:strike/>
+          <w:sz w:val="20"/>
+        </w:rPr>
+        <w:t xml:space="preserve">Down to </w:t>
+      </w:r>
+      <w:r>
+        <w:rPr>
+          <w:i/>
+          <w:strike/>
+          <w:sz w:val="20"/>
+        </w:rPr>
+        <w:t xml:space="preserve">between </w:t>
+      </w:r>
+      <w:proofErr w:type="gramStart"/>
+      <w:r>
+        <w:rPr>
+          <w:i/>
+          <w:strike/>
+          <w:sz w:val="20"/>
+        </w:rPr>
+        <w:t>5</w:t>
+      </w:r>
+      <w:r>
+        <w:rPr>
+          <w:i/>
+          <w:strike/>
           <w:sz w:val="20"/>
         </w:rPr>
         <w:t xml:space="preserve"> </w:t>
       </w:r>
-      <w:commentRangeStart w:id="1"/>
-      <w:r>
-        <w:rPr>
-          <w:i/>
-          <w:strike/>
-          <w:sz w:val="20"/>
-        </w:rPr>
-        <w:t>Power-</w:t>
-      </w:r>
-      <w:r>
-        <w:rPr>
-          <w:i/>
-          <w:strike/>
-          <w:sz w:val="20"/>
-        </w:rPr>
-        <w:t>ups</w:t>
+      <w:r>
+        <w:rPr>
+          <w:i/>
+          <w:strike/>
+          <w:sz w:val="20"/>
+        </w:rPr>
+        <w:t xml:space="preserve"> </w:t>
+      </w:r>
+      <w:r>
+        <w:rPr>
+          <w:i/>
+          <w:strike/>
+          <w:sz w:val="20"/>
+        </w:rPr>
+        <w:t>and</w:t>
+      </w:r>
+      <w:proofErr w:type="gramEnd"/>
+      <w:r>
+        <w:rPr>
+          <w:i/>
+          <w:strike/>
+          <w:sz w:val="20"/>
+        </w:rPr>
+        <w:t xml:space="preserve"> 10 </w:t>
+      </w:r>
+      <w:r>
+        <w:rPr>
+          <w:i/>
+          <w:strike/>
+          <w:sz w:val="20"/>
+        </w:rPr>
+        <w:t>seconds</w:t>
       </w:r>
     </w:p>
     <w:p>
@@ -1872,32 +2110,82 @@
           <w:strike/>
           <w:sz w:val="20"/>
         </w:rPr>
-        <w:t>Spawn randomly in top 75% of play area</w:t>
-      </w:r>
-    </w:p>
-    <w:p>
-      <w:pPr>
-        <w:pStyle w:val="ListParagraph"/>
-        <w:numPr>
-          <w:ilvl w:val="1"/>
-          <w:numId w:val="2"/>
-        </w:numPr>
-        <w:tabs>
-          <w:tab w:val="left" w:pos="900"/>
-        </w:tabs>
-        <w:rPr>
-          <w:i/>
-          <w:strike/>
-          <w:sz w:val="20"/>
-        </w:rPr>
-      </w:pPr>
-      <w:r>
-        <w:rPr>
-          <w:i/>
-          <w:strike/>
-          <w:sz w:val="20"/>
-        </w:rPr>
-        <w:t xml:space="preserve">Will activate when ball hits </w:t>
+        <w:t>Powerup categories</w:t>
+      </w:r>
+    </w:p>
+    <w:p>
+      <w:pPr>
+        <w:pStyle w:val="ListParagraph"/>
+        <w:numPr>
+          <w:ilvl w:val="2"/>
+          <w:numId w:val="2"/>
+        </w:numPr>
+        <w:tabs>
+          <w:tab w:val="left" w:pos="900"/>
+        </w:tabs>
+        <w:rPr>
+          <w:i/>
+          <w:strike/>
+          <w:sz w:val="20"/>
+        </w:rPr>
+      </w:pPr>
+      <w:r>
+        <w:rPr>
+          <w:i/>
+          <w:strike/>
+          <w:sz w:val="20"/>
+        </w:rPr>
+        <w:t>Split</w:t>
+      </w:r>
+    </w:p>
+    <w:p>
+      <w:pPr>
+        <w:pStyle w:val="ListParagraph"/>
+        <w:numPr>
+          <w:ilvl w:val="3"/>
+          <w:numId w:val="2"/>
+        </w:numPr>
+        <w:tabs>
+          <w:tab w:val="left" w:pos="900"/>
+        </w:tabs>
+        <w:rPr>
+          <w:i/>
+          <w:strike/>
+          <w:sz w:val="20"/>
+        </w:rPr>
+      </w:pPr>
+      <w:r>
+        <w:rPr>
+          <w:i/>
+          <w:strike/>
+          <w:sz w:val="20"/>
+        </w:rPr>
+        <w:t>Symbol: 3 balls in a triangle</w:t>
+      </w:r>
+    </w:p>
+    <w:p>
+      <w:pPr>
+        <w:pStyle w:val="ListParagraph"/>
+        <w:numPr>
+          <w:ilvl w:val="3"/>
+          <w:numId w:val="2"/>
+        </w:numPr>
+        <w:tabs>
+          <w:tab w:val="left" w:pos="900"/>
+        </w:tabs>
+        <w:rPr>
+          <w:i/>
+          <w:strike/>
+          <w:sz w:val="20"/>
+        </w:rPr>
+      </w:pPr>
+      <w:r>
+        <w:rPr>
+          <w:i/>
+          <w:strike/>
+          <w:sz w:val="20"/>
+        </w:rPr>
+        <w:t xml:space="preserve">Effect: sends 3 additional balls flying straight up, and 45 </w:t>
       </w:r>
       <w:proofErr w:type="gramStart"/>
       <w:r>
@@ -1906,79 +2194,17 @@
           <w:strike/>
           <w:sz w:val="20"/>
         </w:rPr>
-        <w:t>it</w:t>
+        <w:t>degrees  to</w:t>
       </w:r>
       <w:proofErr w:type="gramEnd"/>
-    </w:p>
-    <w:p>
-      <w:pPr>
-        <w:pStyle w:val="ListParagraph"/>
-        <w:numPr>
-          <w:ilvl w:val="1"/>
-          <w:numId w:val="2"/>
-        </w:numPr>
-        <w:tabs>
-          <w:tab w:val="left" w:pos="900"/>
-        </w:tabs>
-        <w:rPr>
-          <w:i/>
-          <w:strike/>
-          <w:sz w:val="20"/>
-        </w:rPr>
-      </w:pPr>
-      <w:r>
-        <w:rPr>
-          <w:i/>
-          <w:strike/>
-          <w:sz w:val="20"/>
-        </w:rPr>
-        <w:t xml:space="preserve">Activates at random intervals between 10 and 30 </w:t>
-      </w:r>
-      <w:proofErr w:type="gramStart"/>
-      <w:r>
-        <w:rPr>
-          <w:i/>
-          <w:strike/>
-          <w:sz w:val="20"/>
-        </w:rPr>
-        <w:t>seconds</w:t>
-      </w:r>
-      <w:proofErr w:type="gramEnd"/>
-    </w:p>
-    <w:p>
-      <w:pPr>
-        <w:pStyle w:val="ListParagraph"/>
-        <w:numPr>
-          <w:ilvl w:val="2"/>
-          <w:numId w:val="2"/>
-        </w:numPr>
-        <w:tabs>
-          <w:tab w:val="left" w:pos="900"/>
-        </w:tabs>
-        <w:rPr>
-          <w:i/>
-          <w:strike/>
-          <w:sz w:val="20"/>
-        </w:rPr>
-      </w:pPr>
-      <w:r>
-        <w:rPr>
-          <w:i/>
-          <w:strike/>
-          <w:sz w:val="20"/>
-        </w:rPr>
-        <w:t xml:space="preserve">Can be upgraded to shorten </w:t>
-      </w:r>
-      <w:proofErr w:type="gramStart"/>
-      <w:r>
-        <w:rPr>
-          <w:i/>
-          <w:strike/>
-          <w:sz w:val="20"/>
-        </w:rPr>
-        <w:t>intervals</w:t>
-      </w:r>
-      <w:proofErr w:type="gramEnd"/>
+      <w:r>
+        <w:rPr>
+          <w:i/>
+          <w:strike/>
+          <w:sz w:val="20"/>
+        </w:rPr>
+        <w:t xml:space="preserve"> the right and left at a set velocity (TBD)</w:t>
+      </w:r>
     </w:p>
     <w:p>
       <w:pPr>
@@ -2002,310 +2228,7 @@
           <w:strike/>
           <w:sz w:val="20"/>
         </w:rPr>
-        <w:t>-1 to lower bound</w:t>
-      </w:r>
-    </w:p>
-    <w:p>
-      <w:pPr>
-        <w:pStyle w:val="ListParagraph"/>
-        <w:numPr>
-          <w:ilvl w:val="3"/>
-          <w:numId w:val="2"/>
-        </w:numPr>
-        <w:tabs>
-          <w:tab w:val="left" w:pos="900"/>
-        </w:tabs>
-        <w:rPr>
-          <w:i/>
-          <w:strike/>
-          <w:sz w:val="20"/>
-        </w:rPr>
-      </w:pPr>
-      <w:r>
-        <w:rPr>
-          <w:i/>
-          <w:strike/>
-          <w:sz w:val="20"/>
-        </w:rPr>
-        <w:t>-</w:t>
-      </w:r>
-      <w:r>
-        <w:rPr>
-          <w:i/>
-          <w:strike/>
-          <w:sz w:val="20"/>
-        </w:rPr>
-        <w:t>4</w:t>
-      </w:r>
-      <w:r>
-        <w:rPr>
-          <w:i/>
-          <w:strike/>
-          <w:sz w:val="20"/>
-        </w:rPr>
-        <w:t xml:space="preserve"> to upper bound</w:t>
-      </w:r>
-    </w:p>
-    <w:p>
-      <w:pPr>
-        <w:pStyle w:val="ListParagraph"/>
-        <w:numPr>
-          <w:ilvl w:val="3"/>
-          <w:numId w:val="2"/>
-        </w:numPr>
-        <w:tabs>
-          <w:tab w:val="left" w:pos="900"/>
-        </w:tabs>
-        <w:rPr>
-          <w:i/>
-          <w:strike/>
-          <w:sz w:val="20"/>
-        </w:rPr>
-      </w:pPr>
-      <w:r>
-        <w:rPr>
-          <w:i/>
-          <w:strike/>
-          <w:sz w:val="20"/>
-        </w:rPr>
-        <w:t xml:space="preserve">Down to </w:t>
-      </w:r>
-      <w:r>
-        <w:rPr>
-          <w:i/>
-          <w:strike/>
-          <w:sz w:val="20"/>
-        </w:rPr>
-        <w:t xml:space="preserve">between </w:t>
-      </w:r>
-      <w:proofErr w:type="gramStart"/>
-      <w:r>
-        <w:rPr>
-          <w:i/>
-          <w:strike/>
-          <w:sz w:val="20"/>
-        </w:rPr>
-        <w:t>5</w:t>
-      </w:r>
-      <w:r>
-        <w:rPr>
-          <w:i/>
-          <w:strike/>
-          <w:sz w:val="20"/>
-        </w:rPr>
-        <w:t xml:space="preserve"> </w:t>
-      </w:r>
-      <w:r>
-        <w:rPr>
-          <w:i/>
-          <w:strike/>
-          <w:sz w:val="20"/>
-        </w:rPr>
-        <w:t xml:space="preserve"> </w:t>
-      </w:r>
-      <w:r>
-        <w:rPr>
-          <w:i/>
-          <w:strike/>
-          <w:sz w:val="20"/>
-        </w:rPr>
-        <w:t>and</w:t>
-      </w:r>
-      <w:proofErr w:type="gramEnd"/>
-      <w:r>
-        <w:rPr>
-          <w:i/>
-          <w:strike/>
-          <w:sz w:val="20"/>
-        </w:rPr>
-        <w:t xml:space="preserve"> 10 </w:t>
-      </w:r>
-      <w:r>
-        <w:rPr>
-          <w:i/>
-          <w:strike/>
-          <w:sz w:val="20"/>
-        </w:rPr>
-        <w:t>seconds</w:t>
-      </w:r>
-    </w:p>
-    <w:p>
-      <w:pPr>
-        <w:pStyle w:val="ListParagraph"/>
-        <w:numPr>
-          <w:ilvl w:val="1"/>
-          <w:numId w:val="2"/>
-        </w:numPr>
-        <w:tabs>
-          <w:tab w:val="left" w:pos="900"/>
-        </w:tabs>
-        <w:rPr>
-          <w:i/>
-          <w:strike/>
-          <w:sz w:val="20"/>
-        </w:rPr>
-      </w:pPr>
-      <w:r>
-        <w:rPr>
-          <w:i/>
-          <w:strike/>
-          <w:sz w:val="20"/>
-        </w:rPr>
-        <w:t>Powerup categories</w:t>
-      </w:r>
-    </w:p>
-    <w:p>
-      <w:pPr>
-        <w:pStyle w:val="ListParagraph"/>
-        <w:numPr>
-          <w:ilvl w:val="2"/>
-          <w:numId w:val="2"/>
-        </w:numPr>
-        <w:tabs>
-          <w:tab w:val="left" w:pos="900"/>
-        </w:tabs>
-        <w:rPr>
-          <w:i/>
-          <w:strike/>
-          <w:sz w:val="20"/>
-        </w:rPr>
-      </w:pPr>
-      <w:r>
-        <w:rPr>
-          <w:i/>
-          <w:strike/>
-          <w:sz w:val="20"/>
-        </w:rPr>
-        <w:t>Split</w:t>
-      </w:r>
-    </w:p>
-    <w:p>
-      <w:pPr>
-        <w:pStyle w:val="ListParagraph"/>
-        <w:numPr>
-          <w:ilvl w:val="3"/>
-          <w:numId w:val="2"/>
-        </w:numPr>
-        <w:tabs>
-          <w:tab w:val="left" w:pos="900"/>
-        </w:tabs>
-        <w:rPr>
-          <w:i/>
-          <w:strike/>
-          <w:sz w:val="20"/>
-        </w:rPr>
-      </w:pPr>
-      <w:r>
-        <w:rPr>
-          <w:i/>
-          <w:strike/>
-          <w:sz w:val="20"/>
-        </w:rPr>
-        <w:t xml:space="preserve">Symbol: </w:t>
-      </w:r>
-      <w:proofErr w:type="gramStart"/>
-      <w:r>
-        <w:rPr>
-          <w:i/>
-          <w:strike/>
-          <w:sz w:val="20"/>
-        </w:rPr>
-        <w:t>3</w:t>
-      </w:r>
-      <w:proofErr w:type="gramEnd"/>
-      <w:r>
-        <w:rPr>
-          <w:i/>
-          <w:strike/>
-          <w:sz w:val="20"/>
-        </w:rPr>
-        <w:t xml:space="preserve"> balls in a triangle</w:t>
-      </w:r>
-    </w:p>
-    <w:p>
-      <w:pPr>
-        <w:pStyle w:val="ListParagraph"/>
-        <w:numPr>
-          <w:ilvl w:val="3"/>
-          <w:numId w:val="2"/>
-        </w:numPr>
-        <w:tabs>
-          <w:tab w:val="left" w:pos="900"/>
-        </w:tabs>
-        <w:rPr>
-          <w:i/>
-          <w:strike/>
-          <w:sz w:val="20"/>
-        </w:rPr>
-      </w:pPr>
-      <w:r>
-        <w:rPr>
-          <w:i/>
-          <w:strike/>
-          <w:sz w:val="20"/>
-        </w:rPr>
-        <w:t xml:space="preserve">Effect: sends 3 additional balls flying straight up, and 45 </w:t>
-      </w:r>
-      <w:proofErr w:type="gramStart"/>
-      <w:r>
-        <w:rPr>
-          <w:i/>
-          <w:strike/>
-          <w:sz w:val="20"/>
-        </w:rPr>
-        <w:t>degrees  to</w:t>
-      </w:r>
-      <w:proofErr w:type="gramEnd"/>
-      <w:r>
-        <w:rPr>
-          <w:i/>
-          <w:strike/>
-          <w:sz w:val="20"/>
-        </w:rPr>
-        <w:t xml:space="preserve"> the right and left at a set velocity (TBD)</w:t>
-      </w:r>
-    </w:p>
-    <w:p>
-      <w:pPr>
-        <w:pStyle w:val="ListParagraph"/>
-        <w:numPr>
-          <w:ilvl w:val="3"/>
-          <w:numId w:val="2"/>
-        </w:numPr>
-        <w:tabs>
-          <w:tab w:val="left" w:pos="900"/>
-        </w:tabs>
-        <w:rPr>
-          <w:i/>
-          <w:strike/>
-          <w:sz w:val="20"/>
-        </w:rPr>
-      </w:pPr>
-      <w:r>
-        <w:rPr>
-          <w:i/>
-          <w:strike/>
-          <w:sz w:val="20"/>
-        </w:rPr>
-        <w:t xml:space="preserve">Sound: </w:t>
-      </w:r>
-      <w:proofErr w:type="gramStart"/>
-      <w:r>
-        <w:rPr>
-          <w:i/>
-          <w:strike/>
-          <w:sz w:val="20"/>
-        </w:rPr>
-        <w:t>3</w:t>
-      </w:r>
-      <w:proofErr w:type="gramEnd"/>
-      <w:r>
-        <w:rPr>
-          <w:i/>
-          <w:strike/>
-          <w:sz w:val="20"/>
-        </w:rPr>
-        <w:t xml:space="preserve"> pops, created when ball gets instantiated, not by power-up</w:t>
+        <w:t>Sound: 3 pops, created when ball gets instantiated, not by power-up</w:t>
       </w:r>
     </w:p>
     <w:p>
@@ -3208,7 +3131,7 @@
           <w:i/>
           <w:sz w:val="20"/>
         </w:rPr>
-        <w:t xml:space="preserve">Money </w:t>
+        <w:t xml:space="preserve">Money is used to purchase upgrades on </w:t>
       </w:r>
       <w:proofErr w:type="gramStart"/>
       <w:r>
@@ -3216,7 +3139,7 @@
           <w:i/>
           <w:sz w:val="20"/>
         </w:rPr>
-        <w:t>is used</w:t>
+        <w:t>main</w:t>
       </w:r>
       <w:proofErr w:type="gramEnd"/>
       <w:r>
@@ -3224,7 +3147,30 @@
           <w:i/>
           <w:sz w:val="20"/>
         </w:rPr>
-        <w:t xml:space="preserve"> to purchase upgrades on </w:t>
+        <w:t xml:space="preserve"> screen.</w:t>
+      </w:r>
+    </w:p>
+    <w:p>
+      <w:pPr>
+        <w:pStyle w:val="ListParagraph"/>
+        <w:numPr>
+          <w:ilvl w:val="1"/>
+          <w:numId w:val="2"/>
+        </w:numPr>
+        <w:tabs>
+          <w:tab w:val="left" w:pos="900"/>
+        </w:tabs>
+        <w:rPr>
+          <w:i/>
+          <w:sz w:val="20"/>
+        </w:rPr>
+      </w:pPr>
+      <w:r>
+        <w:rPr>
+          <w:i/>
+          <w:sz w:val="20"/>
+        </w:rPr>
+        <w:t xml:space="preserve">Money is </w:t>
       </w:r>
       <w:proofErr w:type="gramStart"/>
       <w:r>
@@ -3232,15 +3178,137 @@
           <w:i/>
           <w:sz w:val="20"/>
         </w:rPr>
-        <w:t>main</w:t>
+        <w:t>earned</w:t>
       </w:r>
       <w:proofErr w:type="gramEnd"/>
-      <w:r>
-        <w:rPr>
-          <w:i/>
-          <w:sz w:val="20"/>
-        </w:rPr>
-        <w:t xml:space="preserve"> screen.</w:t>
+    </w:p>
+    <w:p>
+      <w:pPr>
+        <w:pStyle w:val="ListParagraph"/>
+        <w:numPr>
+          <w:ilvl w:val="2"/>
+          <w:numId w:val="2"/>
+        </w:numPr>
+        <w:tabs>
+          <w:tab w:val="left" w:pos="900"/>
+        </w:tabs>
+        <w:rPr>
+          <w:i/>
+          <w:sz w:val="20"/>
+        </w:rPr>
+      </w:pPr>
+      <w:r>
+        <w:rPr>
+          <w:i/>
+          <w:sz w:val="20"/>
+        </w:rPr>
+        <w:t>+$1 per 1 second (can be upgraded to 2, in increments of .1)</w:t>
+      </w:r>
+    </w:p>
+    <w:p>
+      <w:pPr>
+        <w:pStyle w:val="ListParagraph"/>
+        <w:numPr>
+          <w:ilvl w:val="2"/>
+          <w:numId w:val="2"/>
+        </w:numPr>
+        <w:tabs>
+          <w:tab w:val="left" w:pos="900"/>
+        </w:tabs>
+        <w:rPr>
+          <w:i/>
+          <w:sz w:val="20"/>
+        </w:rPr>
+      </w:pPr>
+      <w:r>
+        <w:rPr>
+          <w:i/>
+          <w:sz w:val="20"/>
+        </w:rPr>
+        <w:t xml:space="preserve">+$5 per bounce </w:t>
+      </w:r>
+      <w:proofErr w:type="gramStart"/>
+      <w:r>
+        <w:rPr>
+          <w:i/>
+          <w:sz w:val="20"/>
+        </w:rPr>
+        <w:t>on line</w:t>
+      </w:r>
+      <w:proofErr w:type="gramEnd"/>
+    </w:p>
+    <w:p>
+      <w:pPr>
+        <w:pStyle w:val="ListParagraph"/>
+        <w:numPr>
+          <w:ilvl w:val="2"/>
+          <w:numId w:val="2"/>
+        </w:numPr>
+        <w:tabs>
+          <w:tab w:val="left" w:pos="900"/>
+        </w:tabs>
+        <w:rPr>
+          <w:i/>
+          <w:strike/>
+          <w:sz w:val="20"/>
+        </w:rPr>
+      </w:pPr>
+      <w:r>
+        <w:rPr>
+          <w:i/>
+          <w:strike/>
+          <w:sz w:val="20"/>
+        </w:rPr>
+        <w:t>+$10 per ‘extra money’ powerup</w:t>
+      </w:r>
+    </w:p>
+    <w:p>
+      <w:pPr>
+        <w:pStyle w:val="Heading2"/>
+      </w:pPr>
+      <w:r>
+        <w:t xml:space="preserve">(Module 4) </w:t>
+      </w:r>
+      <w:r>
+        <w:t>Core loops</w:t>
+      </w:r>
+    </w:p>
+    <w:p>
+      <w:pPr>
+        <w:pStyle w:val="ListParagraph"/>
+        <w:numPr>
+          <w:ilvl w:val="0"/>
+          <w:numId w:val="2"/>
+        </w:numPr>
+        <w:tabs>
+          <w:tab w:val="left" w:pos="900"/>
+        </w:tabs>
+        <w:ind w:firstLine="0"/>
+        <w:rPr>
+          <w:i/>
+          <w:sz w:val="20"/>
+        </w:rPr>
+      </w:pPr>
+      <w:r>
+        <w:rPr>
+          <w:i/>
+          <w:sz w:val="20"/>
+        </w:rPr>
+        <w:t xml:space="preserve">Main </w:t>
+      </w:r>
+      <w:r>
+        <w:rPr>
+          <w:i/>
+          <w:sz w:val="20"/>
+        </w:rPr>
+        <w:t>gameplay</w:t>
+      </w:r>
+      <w:r>
+        <w:rPr>
+          <w:i/>
+          <w:sz w:val="20"/>
+        </w:rPr>
+        <w:t xml:space="preserve"> loop:</w:t>
       </w:r>
     </w:p>
     <w:p>
@@ -3263,7 +3331,30 @@
           <w:i/>
           <w:sz w:val="20"/>
         </w:rPr>
-        <w:t xml:space="preserve">Money is </w:t>
+        <w:t>Player will start the game with a blank scene that has an overlay of their Lives, a timer, and their money (currently at 0)</w:t>
+      </w:r>
+    </w:p>
+    <w:p>
+      <w:pPr>
+        <w:pStyle w:val="ListParagraph"/>
+        <w:numPr>
+          <w:ilvl w:val="1"/>
+          <w:numId w:val="2"/>
+        </w:numPr>
+        <w:tabs>
+          <w:tab w:val="left" w:pos="900"/>
+        </w:tabs>
+        <w:rPr>
+          <w:i/>
+          <w:sz w:val="20"/>
+        </w:rPr>
+      </w:pPr>
+      <w:r>
+        <w:rPr>
+          <w:i/>
+          <w:sz w:val="20"/>
+        </w:rPr>
+        <w:t xml:space="preserve">After 2 seconds, a ball will </w:t>
       </w:r>
       <w:proofErr w:type="gramStart"/>
       <w:r>
@@ -3271,9 +3362,395 @@
           <w:i/>
           <w:sz w:val="20"/>
         </w:rPr>
-        <w:t>earned</w:t>
+        <w:t>fall</w:t>
       </w:r>
       <w:proofErr w:type="gramEnd"/>
+      <w:r>
+        <w:rPr>
+          <w:i/>
+          <w:sz w:val="20"/>
+        </w:rPr>
+        <w:t xml:space="preserve"> and the game will start.</w:t>
+      </w:r>
+    </w:p>
+    <w:p>
+      <w:pPr>
+        <w:pStyle w:val="ListParagraph"/>
+        <w:numPr>
+          <w:ilvl w:val="1"/>
+          <w:numId w:val="2"/>
+        </w:numPr>
+        <w:tabs>
+          <w:tab w:val="left" w:pos="900"/>
+        </w:tabs>
+        <w:rPr>
+          <w:i/>
+          <w:sz w:val="20"/>
+        </w:rPr>
+      </w:pPr>
+      <w:r>
+        <w:rPr>
+          <w:i/>
+          <w:sz w:val="20"/>
+        </w:rPr>
+        <w:t>Player will click/tap and drag to draw lines to try and keep the ball from hitting the bottom of the screen.</w:t>
+      </w:r>
+    </w:p>
+    <w:p>
+      <w:pPr>
+        <w:pStyle w:val="ListParagraph"/>
+        <w:numPr>
+          <w:ilvl w:val="1"/>
+          <w:numId w:val="2"/>
+        </w:numPr>
+        <w:tabs>
+          <w:tab w:val="left" w:pos="900"/>
+        </w:tabs>
+        <w:rPr>
+          <w:i/>
+          <w:sz w:val="20"/>
+        </w:rPr>
+      </w:pPr>
+      <w:r>
+        <w:rPr>
+          <w:i/>
+          <w:sz w:val="20"/>
+        </w:rPr>
+        <w:t xml:space="preserve">When the last ball hits the bottom of the screen, a life is </w:t>
+      </w:r>
+      <w:proofErr w:type="gramStart"/>
+      <w:r>
+        <w:rPr>
+          <w:i/>
+          <w:sz w:val="20"/>
+        </w:rPr>
+        <w:t>lost</w:t>
+      </w:r>
+      <w:proofErr w:type="gramEnd"/>
+    </w:p>
+    <w:p>
+      <w:pPr>
+        <w:pStyle w:val="ListParagraph"/>
+        <w:numPr>
+          <w:ilvl w:val="1"/>
+          <w:numId w:val="2"/>
+        </w:numPr>
+        <w:tabs>
+          <w:tab w:val="left" w:pos="900"/>
+        </w:tabs>
+        <w:rPr>
+          <w:i/>
+          <w:sz w:val="20"/>
+        </w:rPr>
+      </w:pPr>
+      <w:r>
+        <w:rPr>
+          <w:i/>
+          <w:sz w:val="20"/>
+        </w:rPr>
+        <w:t xml:space="preserve">Once all lives are lost, it will display a summary of the session, how much money the player earned, and the option to play again, or </w:t>
+      </w:r>
+      <w:proofErr w:type="gramStart"/>
+      <w:r>
+        <w:rPr>
+          <w:i/>
+          <w:sz w:val="20"/>
+        </w:rPr>
+        <w:t>upgrade</w:t>
+      </w:r>
+      <w:proofErr w:type="gramEnd"/>
+    </w:p>
+    <w:p>
+      <w:pPr>
+        <w:pStyle w:val="ListParagraph"/>
+        <w:numPr>
+          <w:ilvl w:val="1"/>
+          <w:numId w:val="2"/>
+        </w:numPr>
+        <w:tabs>
+          <w:tab w:val="left" w:pos="900"/>
+        </w:tabs>
+        <w:rPr>
+          <w:i/>
+          <w:sz w:val="20"/>
+        </w:rPr>
+      </w:pPr>
+      <w:r>
+        <w:rPr>
+          <w:i/>
+          <w:sz w:val="20"/>
+        </w:rPr>
+        <w:t xml:space="preserve">On the upgrade screen, </w:t>
+      </w:r>
+      <w:proofErr w:type="gramStart"/>
+      <w:r>
+        <w:rPr>
+          <w:i/>
+          <w:sz w:val="20"/>
+        </w:rPr>
+        <w:t>user</w:t>
+      </w:r>
+      <w:proofErr w:type="gramEnd"/>
+      <w:r>
+        <w:rPr>
+          <w:i/>
+          <w:sz w:val="20"/>
+        </w:rPr>
+        <w:t xml:space="preserve"> can choose to upgrade different options (if they have enough money), and then play again.</w:t>
+      </w:r>
+    </w:p>
+    <w:p>
+      <w:pPr>
+        <w:pStyle w:val="ListParagraph"/>
+        <w:numPr>
+          <w:ilvl w:val="0"/>
+          <w:numId w:val="2"/>
+        </w:numPr>
+        <w:tabs>
+          <w:tab w:val="left" w:pos="900"/>
+        </w:tabs>
+        <w:rPr>
+          <w:i/>
+          <w:sz w:val="20"/>
+        </w:rPr>
+      </w:pPr>
+      <w:r>
+        <w:rPr>
+          <w:i/>
+          <w:sz w:val="20"/>
+        </w:rPr>
+        <w:t>Macro scope:</w:t>
+      </w:r>
+    </w:p>
+    <w:p>
+      <w:pPr>
+        <w:pStyle w:val="ListParagraph"/>
+        <w:numPr>
+          <w:ilvl w:val="1"/>
+          <w:numId w:val="2"/>
+        </w:numPr>
+        <w:tabs>
+          <w:tab w:val="left" w:pos="900"/>
+        </w:tabs>
+        <w:rPr>
+          <w:i/>
+          <w:sz w:val="20"/>
+        </w:rPr>
+      </w:pPr>
+      <w:r>
+        <w:rPr>
+          <w:i/>
+          <w:sz w:val="20"/>
+        </w:rPr>
+        <w:t xml:space="preserve">Get the highest score they </w:t>
+      </w:r>
+      <w:proofErr w:type="gramStart"/>
+      <w:r>
+        <w:rPr>
+          <w:i/>
+          <w:sz w:val="20"/>
+        </w:rPr>
+        <w:t>can</w:t>
+      </w:r>
+      <w:proofErr w:type="gramEnd"/>
+    </w:p>
+    <w:p>
+      <w:pPr>
+        <w:pStyle w:val="ListParagraph"/>
+        <w:numPr>
+          <w:ilvl w:val="0"/>
+          <w:numId w:val="2"/>
+        </w:numPr>
+        <w:tabs>
+          <w:tab w:val="left" w:pos="900"/>
+        </w:tabs>
+        <w:rPr>
+          <w:i/>
+          <w:sz w:val="20"/>
+        </w:rPr>
+      </w:pPr>
+      <w:r>
+        <w:rPr>
+          <w:i/>
+          <w:sz w:val="20"/>
+        </w:rPr>
+        <w:t>Intermediate scope:</w:t>
+      </w:r>
+    </w:p>
+    <w:p>
+      <w:pPr>
+        <w:pStyle w:val="ListParagraph"/>
+        <w:numPr>
+          <w:ilvl w:val="1"/>
+          <w:numId w:val="2"/>
+        </w:numPr>
+        <w:tabs>
+          <w:tab w:val="left" w:pos="900"/>
+        </w:tabs>
+        <w:rPr>
+          <w:i/>
+          <w:sz w:val="20"/>
+        </w:rPr>
+      </w:pPr>
+      <w:r>
+        <w:rPr>
+          <w:i/>
+          <w:sz w:val="20"/>
+        </w:rPr>
+        <w:t xml:space="preserve">Earn money to buy </w:t>
+      </w:r>
+      <w:proofErr w:type="gramStart"/>
+      <w:r>
+        <w:rPr>
+          <w:i/>
+          <w:sz w:val="20"/>
+        </w:rPr>
+        <w:t>upgrades</w:t>
+      </w:r>
+      <w:proofErr w:type="gramEnd"/>
+    </w:p>
+    <w:p>
+      <w:pPr>
+        <w:pStyle w:val="ListParagraph"/>
+        <w:numPr>
+          <w:ilvl w:val="0"/>
+          <w:numId w:val="2"/>
+        </w:numPr>
+        <w:tabs>
+          <w:tab w:val="left" w:pos="900"/>
+        </w:tabs>
+        <w:rPr>
+          <w:i/>
+          <w:sz w:val="20"/>
+        </w:rPr>
+      </w:pPr>
+      <w:proofErr w:type="gramStart"/>
+      <w:r>
+        <w:rPr>
+          <w:i/>
+          <w:sz w:val="20"/>
+        </w:rPr>
+        <w:t>Micro scope</w:t>
+      </w:r>
+      <w:proofErr w:type="gramEnd"/>
+      <w:r>
+        <w:rPr>
+          <w:i/>
+          <w:sz w:val="20"/>
+        </w:rPr>
+        <w:t>:</w:t>
+      </w:r>
+    </w:p>
+    <w:p>
+      <w:pPr>
+        <w:pStyle w:val="ListParagraph"/>
+        <w:numPr>
+          <w:ilvl w:val="1"/>
+          <w:numId w:val="2"/>
+        </w:numPr>
+        <w:tabs>
+          <w:tab w:val="left" w:pos="900"/>
+        </w:tabs>
+        <w:rPr>
+          <w:i/>
+          <w:sz w:val="20"/>
+        </w:rPr>
+      </w:pPr>
+      <w:r>
+        <w:rPr>
+          <w:i/>
+          <w:sz w:val="20"/>
+        </w:rPr>
+        <w:t xml:space="preserve">Stop the ball from hitting the </w:t>
+      </w:r>
+      <w:proofErr w:type="gramStart"/>
+      <w:r>
+        <w:rPr>
+          <w:i/>
+          <w:sz w:val="20"/>
+        </w:rPr>
+        <w:t>bottom</w:t>
+      </w:r>
+      <w:proofErr w:type="gramEnd"/>
+    </w:p>
+    <w:p>
+      <w:pPr>
+        <w:pStyle w:val="ListParagraph"/>
+        <w:numPr>
+          <w:ilvl w:val="1"/>
+          <w:numId w:val="2"/>
+        </w:numPr>
+        <w:tabs>
+          <w:tab w:val="left" w:pos="900"/>
+        </w:tabs>
+        <w:rPr>
+          <w:i/>
+          <w:sz w:val="20"/>
+        </w:rPr>
+      </w:pPr>
+      <w:r>
+        <w:rPr>
+          <w:i/>
+          <w:sz w:val="20"/>
+        </w:rPr>
+        <w:t xml:space="preserve">Try to bounce the ball into powerups and away from </w:t>
+      </w:r>
+      <w:proofErr w:type="gramStart"/>
+      <w:r>
+        <w:rPr>
+          <w:i/>
+          <w:sz w:val="20"/>
+        </w:rPr>
+        <w:t>bombs</w:t>
+      </w:r>
+      <w:proofErr w:type="gramEnd"/>
+    </w:p>
+    <w:p>
+      <w:pPr>
+        <w:pStyle w:val="ListParagraph"/>
+        <w:numPr>
+          <w:ilvl w:val="0"/>
+          <w:numId w:val="2"/>
+        </w:numPr>
+        <w:tabs>
+          <w:tab w:val="left" w:pos="900"/>
+        </w:tabs>
+        <w:ind w:firstLine="0"/>
+        <w:rPr>
+          <w:i/>
+          <w:sz w:val="20"/>
+        </w:rPr>
+      </w:pPr>
+      <w:r>
+        <w:rPr>
+          <w:i/>
+          <w:sz w:val="20"/>
+        </w:rPr>
+        <w:t>Main feedback loop:</w:t>
+      </w:r>
+    </w:p>
+    <w:p>
+      <w:pPr>
+        <w:pStyle w:val="ListParagraph"/>
+        <w:numPr>
+          <w:ilvl w:val="1"/>
+          <w:numId w:val="2"/>
+        </w:numPr>
+        <w:tabs>
+          <w:tab w:val="left" w:pos="900"/>
+        </w:tabs>
+        <w:rPr>
+          <w:i/>
+          <w:sz w:val="20"/>
+        </w:rPr>
+      </w:pPr>
+      <w:r>
+        <w:rPr>
+          <w:i/>
+          <w:sz w:val="20"/>
+        </w:rPr>
+        <w:t>Positive</w:t>
+      </w:r>
     </w:p>
     <w:p>
       <w:pPr>
@@ -3287,36 +3764,25 @@
         </w:tabs>
         <w:rPr>
           <w:i/>
-          <w:strike/>
-          <w:sz w:val="20"/>
-        </w:rPr>
-      </w:pPr>
-      <w:r>
-        <w:rPr>
-          <w:i/>
-          <w:strike/>
-          <w:sz w:val="20"/>
-        </w:rPr>
-        <w:t xml:space="preserve">+$1 per 1 second (can </w:t>
+          <w:sz w:val="20"/>
+        </w:rPr>
+      </w:pPr>
+      <w:r>
+        <w:rPr>
+          <w:i/>
+          <w:sz w:val="20"/>
+        </w:rPr>
+        <w:t xml:space="preserve">Player earns money based on time played and how many times the ball was </w:t>
       </w:r>
       <w:proofErr w:type="gramStart"/>
       <w:r>
         <w:rPr>
           <w:i/>
-          <w:strike/>
-          <w:sz w:val="20"/>
-        </w:rPr>
-        <w:t>be upgraded</w:t>
+          <w:sz w:val="20"/>
+        </w:rPr>
+        <w:t>bounced</w:t>
       </w:r>
       <w:proofErr w:type="gramEnd"/>
-      <w:r>
-        <w:rPr>
-          <w:i/>
-          <w:strike/>
-          <w:sz w:val="20"/>
-        </w:rPr>
-        <w:t xml:space="preserve"> to 2, in increments of .1)</w:t>
-      </w:r>
     </w:p>
     <w:p>
       <w:pPr>
@@ -3330,26 +3796,23 @@
         </w:tabs>
         <w:rPr>
           <w:i/>
-          <w:strike/>
-          <w:sz w:val="20"/>
-        </w:rPr>
-      </w:pPr>
-      <w:r>
-        <w:rPr>
-          <w:i/>
-          <w:strike/>
-          <w:sz w:val="20"/>
-        </w:rPr>
-        <w:t xml:space="preserve">+$5 per bounce </w:t>
+          <w:sz w:val="20"/>
+        </w:rPr>
+      </w:pPr>
+      <w:r>
+        <w:rPr>
+          <w:i/>
+          <w:sz w:val="20"/>
+        </w:rPr>
+        <w:t xml:space="preserve">Player can use this money to buy upgrades to make the game </w:t>
       </w:r>
       <w:proofErr w:type="gramStart"/>
       <w:r>
         <w:rPr>
           <w:i/>
-          <w:strike/>
-          <w:sz w:val="20"/>
-        </w:rPr>
-        <w:t>on line</w:t>
+          <w:sz w:val="20"/>
+        </w:rPr>
+        <w:t>easier</w:t>
       </w:r>
       <w:proofErr w:type="gramEnd"/>
     </w:p>
@@ -3357,6 +3820,36 @@
       <w:pPr>
         <w:pStyle w:val="ListParagraph"/>
         <w:numPr>
+          <w:ilvl w:val="1"/>
+          <w:numId w:val="2"/>
+        </w:numPr>
+        <w:tabs>
+          <w:tab w:val="left" w:pos="900"/>
+        </w:tabs>
+        <w:rPr>
+          <w:i/>
+          <w:sz w:val="20"/>
+        </w:rPr>
+      </w:pPr>
+      <w:r>
+        <w:rPr>
+          <w:i/>
+          <w:sz w:val="20"/>
+        </w:rPr>
+        <w:t>N</w:t>
+      </w:r>
+      <w:r>
+        <w:rPr>
+          <w:i/>
+          <w:sz w:val="20"/>
+        </w:rPr>
+        <w:t>egative</w:t>
+      </w:r>
+    </w:p>
+    <w:p>
+      <w:pPr>
+        <w:pStyle w:val="ListParagraph"/>
+        <w:numPr>
           <w:ilvl w:val="2"/>
           <w:numId w:val="2"/>
         </w:numPr>
@@ -3365,29 +3858,99 @@
         </w:tabs>
         <w:rPr>
           <w:i/>
-          <w:strike/>
-          <w:sz w:val="20"/>
-        </w:rPr>
-      </w:pPr>
-      <w:r>
-        <w:rPr>
-          <w:i/>
-          <w:strike/>
-          <w:sz w:val="20"/>
-        </w:rPr>
-        <w:t>+$10 per ‘extra money’ powerup</w:t>
-      </w:r>
-    </w:p>
-    <w:p>
-      <w:pPr>
-        <w:pStyle w:val="Heading2"/>
-      </w:pPr>
-      <w:r>
-        <w:t xml:space="preserve">(Module 4) </w:t>
-      </w:r>
-      <w:r>
-        <w:t>Core loops</w:t>
-      </w:r>
+          <w:sz w:val="20"/>
+        </w:rPr>
+      </w:pPr>
+      <w:r>
+        <w:rPr>
+          <w:i/>
+          <w:sz w:val="20"/>
+        </w:rPr>
+        <w:t xml:space="preserve">As the player plays longer, the ball’s size gets smaller to a </w:t>
+      </w:r>
+      <w:proofErr w:type="gramStart"/>
+      <w:r>
+        <w:rPr>
+          <w:i/>
+          <w:sz w:val="20"/>
+        </w:rPr>
+        <w:t>limit</w:t>
+      </w:r>
+      <w:proofErr w:type="gramEnd"/>
+    </w:p>
+    <w:p>
+      <w:pPr>
+        <w:pStyle w:val="ListParagraph"/>
+        <w:numPr>
+          <w:ilvl w:val="2"/>
+          <w:numId w:val="2"/>
+        </w:numPr>
+        <w:tabs>
+          <w:tab w:val="left" w:pos="900"/>
+        </w:tabs>
+        <w:rPr>
+          <w:i/>
+          <w:sz w:val="20"/>
+        </w:rPr>
+      </w:pPr>
+      <w:r>
+        <w:rPr>
+          <w:i/>
+          <w:sz w:val="20"/>
+        </w:rPr>
+        <w:t xml:space="preserve">Once the limit is hit, the ball’s max speed slowly increases to </w:t>
+      </w:r>
+      <w:proofErr w:type="gramStart"/>
+      <w:r>
+        <w:rPr>
+          <w:i/>
+          <w:sz w:val="20"/>
+        </w:rPr>
+        <w:t>a limit</w:t>
+      </w:r>
+      <w:proofErr w:type="gramEnd"/>
+      <w:r>
+        <w:rPr>
+          <w:i/>
+          <w:sz w:val="20"/>
+        </w:rPr>
+        <w:t>.</w:t>
+      </w:r>
+    </w:p>
+    <w:p>
+      <w:pPr>
+        <w:pStyle w:val="ListParagraph"/>
+        <w:numPr>
+          <w:ilvl w:val="2"/>
+          <w:numId w:val="2"/>
+        </w:numPr>
+        <w:tabs>
+          <w:tab w:val="left" w:pos="900"/>
+        </w:tabs>
+        <w:rPr>
+          <w:i/>
+          <w:strike/>
+          <w:sz w:val="20"/>
+        </w:rPr>
+      </w:pPr>
+      <w:r>
+        <w:rPr>
+          <w:i/>
+          <w:strike/>
+          <w:sz w:val="20"/>
+        </w:rPr>
+        <w:t xml:space="preserve">Once both limits are hit, bombs become more likely to </w:t>
+      </w:r>
+      <w:proofErr w:type="gramStart"/>
+      <w:r>
+        <w:rPr>
+          <w:i/>
+          <w:strike/>
+          <w:sz w:val="20"/>
+        </w:rPr>
+        <w:t>spawn</w:t>
+      </w:r>
+      <w:proofErr w:type="gramEnd"/>
     </w:p>
     <w:p>
       <w:pPr>
@@ -3410,21 +3973,7 @@
           <w:i/>
           <w:sz w:val="20"/>
         </w:rPr>
-        <w:t xml:space="preserve">Main </w:t>
-      </w:r>
-      <w:r>
-        <w:rPr>
-          <w:i/>
-          <w:sz w:val="20"/>
-        </w:rPr>
-        <w:t>gameplay</w:t>
-      </w:r>
-      <w:r>
-        <w:rPr>
-          <w:i/>
-          <w:sz w:val="20"/>
-        </w:rPr>
-        <w:t xml:space="preserve"> loop:</w:t>
+        <w:t>Why is this engaging?</w:t>
       </w:r>
     </w:p>
     <w:p>
@@ -3447,693 +3996,6 @@
           <w:i/>
           <w:sz w:val="20"/>
         </w:rPr>
-        <w:t>Player will start the game with a blank scene that has an overlay of their Lives, a timer, and their money (currently at 0)</w:t>
-      </w:r>
-    </w:p>
-    <w:p>
-      <w:pPr>
-        <w:pStyle w:val="ListParagraph"/>
-        <w:numPr>
-          <w:ilvl w:val="1"/>
-          <w:numId w:val="2"/>
-        </w:numPr>
-        <w:tabs>
-          <w:tab w:val="left" w:pos="900"/>
-        </w:tabs>
-        <w:rPr>
-          <w:i/>
-          <w:sz w:val="20"/>
-        </w:rPr>
-      </w:pPr>
-      <w:r>
-        <w:rPr>
-          <w:i/>
-          <w:sz w:val="20"/>
-        </w:rPr>
-        <w:t xml:space="preserve">After 2 seconds, a ball will </w:t>
-      </w:r>
-      <w:proofErr w:type="gramStart"/>
-      <w:r>
-        <w:rPr>
-          <w:i/>
-          <w:sz w:val="20"/>
-        </w:rPr>
-        <w:t>fall</w:t>
-      </w:r>
-      <w:proofErr w:type="gramEnd"/>
-      <w:r>
-        <w:rPr>
-          <w:i/>
-          <w:sz w:val="20"/>
-        </w:rPr>
-        <w:t xml:space="preserve"> and the game will start.</w:t>
-      </w:r>
-    </w:p>
-    <w:p>
-      <w:pPr>
-        <w:pStyle w:val="ListParagraph"/>
-        <w:numPr>
-          <w:ilvl w:val="1"/>
-          <w:numId w:val="2"/>
-        </w:numPr>
-        <w:tabs>
-          <w:tab w:val="left" w:pos="900"/>
-        </w:tabs>
-        <w:rPr>
-          <w:i/>
-          <w:sz w:val="20"/>
-        </w:rPr>
-      </w:pPr>
-      <w:proofErr w:type="gramStart"/>
-      <w:r>
-        <w:rPr>
-          <w:i/>
-          <w:sz w:val="20"/>
-        </w:rPr>
-        <w:t>Player</w:t>
-      </w:r>
-      <w:proofErr w:type="gramEnd"/>
-      <w:r>
-        <w:rPr>
-          <w:i/>
-          <w:sz w:val="20"/>
-        </w:rPr>
-        <w:t xml:space="preserve"> will click/tap and drag to draw lines to try and keep the ball from hitting the bottom of the screen.</w:t>
-      </w:r>
-    </w:p>
-    <w:p>
-      <w:pPr>
-        <w:pStyle w:val="ListParagraph"/>
-        <w:numPr>
-          <w:ilvl w:val="1"/>
-          <w:numId w:val="2"/>
-        </w:numPr>
-        <w:tabs>
-          <w:tab w:val="left" w:pos="900"/>
-        </w:tabs>
-        <w:rPr>
-          <w:i/>
-          <w:sz w:val="20"/>
-        </w:rPr>
-      </w:pPr>
-      <w:r>
-        <w:rPr>
-          <w:i/>
-          <w:sz w:val="20"/>
-        </w:rPr>
-        <w:t xml:space="preserve">When the last ball hits the bottom of the screen, a life is </w:t>
-      </w:r>
-      <w:proofErr w:type="gramStart"/>
-      <w:r>
-        <w:rPr>
-          <w:i/>
-          <w:sz w:val="20"/>
-        </w:rPr>
-        <w:t>lost</w:t>
-      </w:r>
-      <w:proofErr w:type="gramEnd"/>
-    </w:p>
-    <w:p>
-      <w:pPr>
-        <w:pStyle w:val="ListParagraph"/>
-        <w:numPr>
-          <w:ilvl w:val="1"/>
-          <w:numId w:val="2"/>
-        </w:numPr>
-        <w:tabs>
-          <w:tab w:val="left" w:pos="900"/>
-        </w:tabs>
-        <w:rPr>
-          <w:i/>
-          <w:sz w:val="20"/>
-        </w:rPr>
-      </w:pPr>
-      <w:r>
-        <w:rPr>
-          <w:i/>
-          <w:sz w:val="20"/>
-        </w:rPr>
-        <w:t xml:space="preserve">Once all lives are lost, it will display a summary of the session, how much money the player earned, and the option to play again, or </w:t>
-      </w:r>
-      <w:proofErr w:type="gramStart"/>
-      <w:r>
-        <w:rPr>
-          <w:i/>
-          <w:sz w:val="20"/>
-        </w:rPr>
-        <w:t>upgrade</w:t>
-      </w:r>
-      <w:proofErr w:type="gramEnd"/>
-    </w:p>
-    <w:p>
-      <w:pPr>
-        <w:pStyle w:val="ListParagraph"/>
-        <w:numPr>
-          <w:ilvl w:val="1"/>
-          <w:numId w:val="2"/>
-        </w:numPr>
-        <w:tabs>
-          <w:tab w:val="left" w:pos="900"/>
-        </w:tabs>
-        <w:rPr>
-          <w:i/>
-          <w:sz w:val="20"/>
-        </w:rPr>
-      </w:pPr>
-      <w:r>
-        <w:rPr>
-          <w:i/>
-          <w:sz w:val="20"/>
-        </w:rPr>
-        <w:t xml:space="preserve">On the upgrade screen, </w:t>
-      </w:r>
-      <w:proofErr w:type="gramStart"/>
-      <w:r>
-        <w:rPr>
-          <w:i/>
-          <w:sz w:val="20"/>
-        </w:rPr>
-        <w:t>user</w:t>
-      </w:r>
-      <w:proofErr w:type="gramEnd"/>
-      <w:r>
-        <w:rPr>
-          <w:i/>
-          <w:sz w:val="20"/>
-        </w:rPr>
-        <w:t xml:space="preserve"> can choose to upgrade different options (if they have enough money), and then play again.</w:t>
-      </w:r>
-    </w:p>
-    <w:p>
-      <w:pPr>
-        <w:pStyle w:val="ListParagraph"/>
-        <w:numPr>
-          <w:ilvl w:val="0"/>
-          <w:numId w:val="2"/>
-        </w:numPr>
-        <w:tabs>
-          <w:tab w:val="left" w:pos="900"/>
-        </w:tabs>
-        <w:rPr>
-          <w:i/>
-          <w:sz w:val="20"/>
-        </w:rPr>
-      </w:pPr>
-      <w:r>
-        <w:rPr>
-          <w:i/>
-          <w:sz w:val="20"/>
-        </w:rPr>
-        <w:t>Macro scope:</w:t>
-      </w:r>
-    </w:p>
-    <w:p>
-      <w:pPr>
-        <w:pStyle w:val="ListParagraph"/>
-        <w:numPr>
-          <w:ilvl w:val="1"/>
-          <w:numId w:val="2"/>
-        </w:numPr>
-        <w:tabs>
-          <w:tab w:val="left" w:pos="900"/>
-        </w:tabs>
-        <w:rPr>
-          <w:i/>
-          <w:sz w:val="20"/>
-        </w:rPr>
-      </w:pPr>
-      <w:r>
-        <w:rPr>
-          <w:i/>
-          <w:sz w:val="20"/>
-        </w:rPr>
-        <w:t xml:space="preserve">Get the highest score they </w:t>
-      </w:r>
-      <w:proofErr w:type="gramStart"/>
-      <w:r>
-        <w:rPr>
-          <w:i/>
-          <w:sz w:val="20"/>
-        </w:rPr>
-        <w:t>can</w:t>
-      </w:r>
-      <w:proofErr w:type="gramEnd"/>
-    </w:p>
-    <w:p>
-      <w:pPr>
-        <w:pStyle w:val="ListParagraph"/>
-        <w:numPr>
-          <w:ilvl w:val="0"/>
-          <w:numId w:val="2"/>
-        </w:numPr>
-        <w:tabs>
-          <w:tab w:val="left" w:pos="900"/>
-        </w:tabs>
-        <w:rPr>
-          <w:i/>
-          <w:sz w:val="20"/>
-        </w:rPr>
-      </w:pPr>
-      <w:r>
-        <w:rPr>
-          <w:i/>
-          <w:sz w:val="20"/>
-        </w:rPr>
-        <w:t>Intermediate scope:</w:t>
-      </w:r>
-    </w:p>
-    <w:p>
-      <w:pPr>
-        <w:pStyle w:val="ListParagraph"/>
-        <w:numPr>
-          <w:ilvl w:val="1"/>
-          <w:numId w:val="2"/>
-        </w:numPr>
-        <w:tabs>
-          <w:tab w:val="left" w:pos="900"/>
-        </w:tabs>
-        <w:rPr>
-          <w:i/>
-          <w:sz w:val="20"/>
-        </w:rPr>
-      </w:pPr>
-      <w:r>
-        <w:rPr>
-          <w:i/>
-          <w:sz w:val="20"/>
-        </w:rPr>
-        <w:t xml:space="preserve">Earn money to buy </w:t>
-      </w:r>
-      <w:proofErr w:type="gramStart"/>
-      <w:r>
-        <w:rPr>
-          <w:i/>
-          <w:sz w:val="20"/>
-        </w:rPr>
-        <w:t>upgrades</w:t>
-      </w:r>
-      <w:proofErr w:type="gramEnd"/>
-    </w:p>
-    <w:p>
-      <w:pPr>
-        <w:pStyle w:val="ListParagraph"/>
-        <w:numPr>
-          <w:ilvl w:val="0"/>
-          <w:numId w:val="2"/>
-        </w:numPr>
-        <w:tabs>
-          <w:tab w:val="left" w:pos="900"/>
-        </w:tabs>
-        <w:rPr>
-          <w:i/>
-          <w:sz w:val="20"/>
-        </w:rPr>
-      </w:pPr>
-      <w:proofErr w:type="gramStart"/>
-      <w:r>
-        <w:rPr>
-          <w:i/>
-          <w:sz w:val="20"/>
-        </w:rPr>
-        <w:t>Micro scope</w:t>
-      </w:r>
-      <w:proofErr w:type="gramEnd"/>
-      <w:r>
-        <w:rPr>
-          <w:i/>
-          <w:sz w:val="20"/>
-        </w:rPr>
-        <w:t>:</w:t>
-      </w:r>
-    </w:p>
-    <w:p>
-      <w:pPr>
-        <w:pStyle w:val="ListParagraph"/>
-        <w:numPr>
-          <w:ilvl w:val="1"/>
-          <w:numId w:val="2"/>
-        </w:numPr>
-        <w:tabs>
-          <w:tab w:val="left" w:pos="900"/>
-        </w:tabs>
-        <w:rPr>
-          <w:i/>
-          <w:sz w:val="20"/>
-        </w:rPr>
-      </w:pPr>
-      <w:r>
-        <w:rPr>
-          <w:i/>
-          <w:sz w:val="20"/>
-        </w:rPr>
-        <w:t xml:space="preserve">Stop the ball from hitting the </w:t>
-      </w:r>
-      <w:proofErr w:type="gramStart"/>
-      <w:r>
-        <w:rPr>
-          <w:i/>
-          <w:sz w:val="20"/>
-        </w:rPr>
-        <w:t>bottom</w:t>
-      </w:r>
-      <w:proofErr w:type="gramEnd"/>
-    </w:p>
-    <w:p>
-      <w:pPr>
-        <w:pStyle w:val="ListParagraph"/>
-        <w:numPr>
-          <w:ilvl w:val="1"/>
-          <w:numId w:val="2"/>
-        </w:numPr>
-        <w:tabs>
-          <w:tab w:val="left" w:pos="900"/>
-        </w:tabs>
-        <w:rPr>
-          <w:i/>
-          <w:sz w:val="20"/>
-        </w:rPr>
-      </w:pPr>
-      <w:r>
-        <w:rPr>
-          <w:i/>
-          <w:sz w:val="20"/>
-        </w:rPr>
-        <w:t xml:space="preserve">Try to bounce the ball into powerups and away from </w:t>
-      </w:r>
-      <w:proofErr w:type="gramStart"/>
-      <w:r>
-        <w:rPr>
-          <w:i/>
-          <w:sz w:val="20"/>
-        </w:rPr>
-        <w:t>bombs</w:t>
-      </w:r>
-      <w:proofErr w:type="gramEnd"/>
-    </w:p>
-    <w:p>
-      <w:pPr>
-        <w:pStyle w:val="ListParagraph"/>
-        <w:numPr>
-          <w:ilvl w:val="0"/>
-          <w:numId w:val="2"/>
-        </w:numPr>
-        <w:tabs>
-          <w:tab w:val="left" w:pos="900"/>
-        </w:tabs>
-        <w:ind w:firstLine="0"/>
-        <w:rPr>
-          <w:i/>
-          <w:sz w:val="20"/>
-        </w:rPr>
-      </w:pPr>
-      <w:r>
-        <w:rPr>
-          <w:i/>
-          <w:sz w:val="20"/>
-        </w:rPr>
-        <w:t>Main feedback loop:</w:t>
-      </w:r>
-    </w:p>
-    <w:p>
-      <w:pPr>
-        <w:pStyle w:val="ListParagraph"/>
-        <w:numPr>
-          <w:ilvl w:val="1"/>
-          <w:numId w:val="2"/>
-        </w:numPr>
-        <w:tabs>
-          <w:tab w:val="left" w:pos="900"/>
-        </w:tabs>
-        <w:rPr>
-          <w:i/>
-          <w:sz w:val="20"/>
-        </w:rPr>
-      </w:pPr>
-      <w:r>
-        <w:rPr>
-          <w:i/>
-          <w:sz w:val="20"/>
-        </w:rPr>
-        <w:t>Positive</w:t>
-      </w:r>
-    </w:p>
-    <w:p>
-      <w:pPr>
-        <w:pStyle w:val="ListParagraph"/>
-        <w:numPr>
-          <w:ilvl w:val="2"/>
-          <w:numId w:val="2"/>
-        </w:numPr>
-        <w:tabs>
-          <w:tab w:val="left" w:pos="900"/>
-        </w:tabs>
-        <w:rPr>
-          <w:i/>
-          <w:sz w:val="20"/>
-        </w:rPr>
-      </w:pPr>
-      <w:r>
-        <w:rPr>
-          <w:i/>
-          <w:sz w:val="20"/>
-        </w:rPr>
-        <w:t xml:space="preserve">Player earns money based on time played and how many times the ball was </w:t>
-      </w:r>
-      <w:proofErr w:type="gramStart"/>
-      <w:r>
-        <w:rPr>
-          <w:i/>
-          <w:sz w:val="20"/>
-        </w:rPr>
-        <w:t>bounced</w:t>
-      </w:r>
-      <w:proofErr w:type="gramEnd"/>
-    </w:p>
-    <w:p>
-      <w:pPr>
-        <w:pStyle w:val="ListParagraph"/>
-        <w:numPr>
-          <w:ilvl w:val="2"/>
-          <w:numId w:val="2"/>
-        </w:numPr>
-        <w:tabs>
-          <w:tab w:val="left" w:pos="900"/>
-        </w:tabs>
-        <w:rPr>
-          <w:i/>
-          <w:sz w:val="20"/>
-        </w:rPr>
-      </w:pPr>
-      <w:r>
-        <w:rPr>
-          <w:i/>
-          <w:sz w:val="20"/>
-        </w:rPr>
-        <w:t xml:space="preserve">Player can use this money to buy upgrades to make the game </w:t>
-      </w:r>
-      <w:proofErr w:type="gramStart"/>
-      <w:r>
-        <w:rPr>
-          <w:i/>
-          <w:sz w:val="20"/>
-        </w:rPr>
-        <w:t>easier</w:t>
-      </w:r>
-      <w:proofErr w:type="gramEnd"/>
-    </w:p>
-    <w:p>
-      <w:pPr>
-        <w:pStyle w:val="ListParagraph"/>
-        <w:numPr>
-          <w:ilvl w:val="1"/>
-          <w:numId w:val="2"/>
-        </w:numPr>
-        <w:tabs>
-          <w:tab w:val="left" w:pos="900"/>
-        </w:tabs>
-        <w:rPr>
-          <w:i/>
-          <w:sz w:val="20"/>
-        </w:rPr>
-      </w:pPr>
-      <w:r>
-        <w:rPr>
-          <w:i/>
-          <w:sz w:val="20"/>
-        </w:rPr>
-        <w:t>N</w:t>
-      </w:r>
-      <w:r>
-        <w:rPr>
-          <w:i/>
-          <w:sz w:val="20"/>
-        </w:rPr>
-        <w:t>egative</w:t>
-      </w:r>
-    </w:p>
-    <w:p>
-      <w:pPr>
-        <w:pStyle w:val="ListParagraph"/>
-        <w:numPr>
-          <w:ilvl w:val="2"/>
-          <w:numId w:val="2"/>
-        </w:numPr>
-        <w:tabs>
-          <w:tab w:val="left" w:pos="900"/>
-        </w:tabs>
-        <w:rPr>
-          <w:i/>
-          <w:sz w:val="20"/>
-        </w:rPr>
-      </w:pPr>
-      <w:r>
-        <w:rPr>
-          <w:i/>
-          <w:sz w:val="20"/>
-        </w:rPr>
-        <w:t xml:space="preserve">As the player plays longer, the ball’s size gets smaller to a </w:t>
-      </w:r>
-      <w:proofErr w:type="gramStart"/>
-      <w:r>
-        <w:rPr>
-          <w:i/>
-          <w:sz w:val="20"/>
-        </w:rPr>
-        <w:t>limit</w:t>
-      </w:r>
-      <w:proofErr w:type="gramEnd"/>
-    </w:p>
-    <w:p>
-      <w:pPr>
-        <w:pStyle w:val="ListParagraph"/>
-        <w:numPr>
-          <w:ilvl w:val="2"/>
-          <w:numId w:val="2"/>
-        </w:numPr>
-        <w:tabs>
-          <w:tab w:val="left" w:pos="900"/>
-        </w:tabs>
-        <w:rPr>
-          <w:i/>
-          <w:sz w:val="20"/>
-        </w:rPr>
-      </w:pPr>
-      <w:r>
-        <w:rPr>
-          <w:i/>
-          <w:sz w:val="20"/>
-        </w:rPr>
-        <w:t xml:space="preserve">Once the limit </w:t>
-      </w:r>
-      <w:proofErr w:type="gramStart"/>
-      <w:r>
-        <w:rPr>
-          <w:i/>
-          <w:sz w:val="20"/>
-        </w:rPr>
-        <w:t>is hit</w:t>
-      </w:r>
-      <w:proofErr w:type="gramEnd"/>
-      <w:r>
-        <w:rPr>
-          <w:i/>
-          <w:sz w:val="20"/>
-        </w:rPr>
-        <w:t xml:space="preserve">, the ball’s max speed slowly increases to </w:t>
-      </w:r>
-      <w:proofErr w:type="gramStart"/>
-      <w:r>
-        <w:rPr>
-          <w:i/>
-          <w:sz w:val="20"/>
-        </w:rPr>
-        <w:t>a limit</w:t>
-      </w:r>
-      <w:proofErr w:type="gramEnd"/>
-      <w:r>
-        <w:rPr>
-          <w:i/>
-          <w:sz w:val="20"/>
-        </w:rPr>
-        <w:t>.</w:t>
-      </w:r>
-    </w:p>
-    <w:p>
-      <w:pPr>
-        <w:pStyle w:val="ListParagraph"/>
-        <w:numPr>
-          <w:ilvl w:val="2"/>
-          <w:numId w:val="2"/>
-        </w:numPr>
-        <w:tabs>
-          <w:tab w:val="left" w:pos="900"/>
-        </w:tabs>
-        <w:rPr>
-          <w:i/>
-          <w:sz w:val="20"/>
-        </w:rPr>
-      </w:pPr>
-      <w:r>
-        <w:rPr>
-          <w:i/>
-          <w:sz w:val="20"/>
-        </w:rPr>
-        <w:t xml:space="preserve">Once both limits are hit, bombs become more likely to </w:t>
-      </w:r>
-      <w:proofErr w:type="gramStart"/>
-      <w:r>
-        <w:rPr>
-          <w:i/>
-          <w:sz w:val="20"/>
-        </w:rPr>
-        <w:t>spawn</w:t>
-      </w:r>
-      <w:proofErr w:type="gramEnd"/>
-    </w:p>
-    <w:p>
-      <w:pPr>
-        <w:pStyle w:val="ListParagraph"/>
-        <w:numPr>
-          <w:ilvl w:val="0"/>
-          <w:numId w:val="2"/>
-        </w:numPr>
-        <w:tabs>
-          <w:tab w:val="left" w:pos="900"/>
-        </w:tabs>
-        <w:ind w:firstLine="0"/>
-        <w:rPr>
-          <w:i/>
-          <w:sz w:val="20"/>
-        </w:rPr>
-      </w:pPr>
-      <w:r>
-        <w:rPr>
-          <w:i/>
-          <w:sz w:val="20"/>
-        </w:rPr>
-        <w:t>Why is this engaging?</w:t>
-      </w:r>
-    </w:p>
-    <w:p>
-      <w:pPr>
-        <w:pStyle w:val="ListParagraph"/>
-        <w:numPr>
-          <w:ilvl w:val="1"/>
-          <w:numId w:val="2"/>
-        </w:numPr>
-        <w:tabs>
-          <w:tab w:val="left" w:pos="900"/>
-        </w:tabs>
-        <w:rPr>
-          <w:i/>
-          <w:sz w:val="20"/>
-        </w:rPr>
-      </w:pPr>
-      <w:r>
-        <w:rPr>
-          <w:i/>
-          <w:sz w:val="20"/>
-        </w:rPr>
         <w:t xml:space="preserve">Players </w:t>
       </w:r>
       <w:r>
@@ -4148,23 +4010,7 @@
           <w:i/>
           <w:sz w:val="20"/>
         </w:rPr>
-        <w:t xml:space="preserve"> react quickly to the angle of the ball and make sure where </w:t>
-      </w:r>
-      <w:proofErr w:type="gramStart"/>
-      <w:r>
-        <w:rPr>
-          <w:i/>
-          <w:sz w:val="20"/>
-        </w:rPr>
-        <w:t>they’re</w:t>
-      </w:r>
-      <w:proofErr w:type="gramEnd"/>
-      <w:r>
-        <w:rPr>
-          <w:i/>
-          <w:sz w:val="20"/>
-        </w:rPr>
-        <w:t xml:space="preserve"> creating the line is close enough to the path of the ball that it can reach it.</w:t>
+        <w:t xml:space="preserve"> react quickly to the angle of the ball and make sure where they’re creating the line is close enough to the path of the ball that it can reach it.</w:t>
       </w:r>
     </w:p>
     <w:p>

</xml_diff>